<commit_message>
Lab2 on database has done
</commit_message>
<xml_diff>
--- a/Second sem/Databases/Lab2/Report.docx
+++ b/Second sem/Databases/Lab2/Report.docx
@@ -425,7 +425,6 @@
           <w:lang w:val="ru-RU"/>
         </w:rPr>
       </w:pPr>
-      <w:proofErr w:type="spellStart"/>
       <w:r>
         <w:rPr>
           <w:rFonts w:ascii="Times New Roman" w:eastAsia="Times New Roman" w:hAnsi="Times New Roman" w:cs="Times New Roman"/>
@@ -436,7 +435,6 @@
         </w:rPr>
         <w:t>Ильгизович</w:t>
       </w:r>
-      <w:proofErr w:type="spellEnd"/>
     </w:p>
     <w:p>
       <w:pPr>
@@ -931,8 +929,8 @@
           <w:lang w:val="ru-RU"/>
         </w:rPr>
       </w:pPr>
-      <w:bookmarkStart w:id="0" w:name="_Hlk133461291"/>
-      <w:bookmarkStart w:id="1" w:name="_Toc133461360"/>
+      <w:bookmarkStart w:id="0" w:name="_Toc133461360"/>
+      <w:bookmarkStart w:id="1" w:name="_Hlk133461291"/>
       <w:r>
         <w:rPr>
           <w:lang w:val="ru-RU"/>
@@ -940,7 +938,7 @@
         <w:lastRenderedPageBreak/>
         <w:t>Текст задания</w:t>
       </w:r>
-      <w:bookmarkEnd w:id="1"/>
+      <w:bookmarkEnd w:id="0"/>
     </w:p>
     <w:p>
       <w:pPr>
@@ -1002,7 +1000,7 @@
         </w:rPr>
         <w:t> </w:t>
       </w:r>
-      <w:hyperlink r:id="rId5" w:history="1">
+      <w:hyperlink r:id="rId7" w:history="1">
         <w:r>
           <w:rPr>
             <w:rStyle w:val="a4"/>
@@ -1620,6 +1618,9 @@
         </w:numPr>
         <w:shd w:val="clear" w:color="auto" w:fill="FFFFFF"/>
         <w:spacing w:before="100" w:beforeAutospacing="1" w:after="800" w:afterAutospacing="1" w:line="240" w:lineRule="auto"/>
+        <w:rPr>
+          <w:lang w:val="ru-RU"/>
+        </w:rPr>
       </w:pPr>
       <w:r>
         <w:rPr>
@@ -1631,7 +1632,7 @@
         </w:rPr>
         <w:t>Вывести список студентов, имеющих одинаковые отчества, но не совпадающие даты рождения.</w:t>
       </w:r>
-      <w:bookmarkEnd w:id="0"/>
+      <w:bookmarkEnd w:id="1"/>
     </w:p>
     <w:p>
       <w:pPr>
@@ -1674,7 +1675,7 @@
         </w:numPr>
         <w:ind w:left="142" w:hanging="426"/>
         <w:rPr>
-          <w:rFonts w:ascii="Times New Roman" w:hAnsi="Times New Roman" w:cs="Times New Roman"/>
+          <w:rFonts w:ascii="Courier New" w:hAnsi="Courier New" w:cs="Courier New"/>
           <w:sz w:val="28"/>
           <w:szCs w:val="28"/>
           <w:lang w:val="ru-RU"/>
@@ -1684,7 +1685,7 @@
       <w:proofErr w:type="spellStart"/>
       <w:r>
         <w:rPr>
-          <w:rFonts w:ascii="Times New Roman" w:hAnsi="Times New Roman" w:cs="Times New Roman"/>
+          <w:rFonts w:ascii="Courier New" w:hAnsi="Courier New" w:cs="Courier New"/>
           <w:sz w:val="28"/>
           <w:szCs w:val="28"/>
           <w:lang w:val="ru-RU"/>
@@ -1694,7 +1695,7 @@
       <w:proofErr w:type="spellEnd"/>
       <w:r>
         <w:rPr>
-          <w:rFonts w:ascii="Times New Roman" w:hAnsi="Times New Roman" w:cs="Times New Roman"/>
+          <w:rFonts w:ascii="Courier New" w:hAnsi="Courier New" w:cs="Courier New"/>
           <w:sz w:val="28"/>
           <w:szCs w:val="28"/>
           <w:lang w:val="ru-RU"/>
@@ -1704,7 +1705,7 @@
       <w:proofErr w:type="spellStart"/>
       <w:r>
         <w:rPr>
-          <w:rFonts w:ascii="Times New Roman" w:hAnsi="Times New Roman" w:cs="Times New Roman"/>
+          <w:rFonts w:ascii="Courier New" w:hAnsi="Courier New" w:cs="Courier New"/>
           <w:sz w:val="28"/>
           <w:szCs w:val="28"/>
           <w:lang w:val="ru-RU"/>
@@ -1714,7 +1715,7 @@
       <w:proofErr w:type="spellEnd"/>
       <w:r>
         <w:rPr>
-          <w:rFonts w:ascii="Times New Roman" w:hAnsi="Times New Roman" w:cs="Times New Roman"/>
+          <w:rFonts w:ascii="Courier New" w:hAnsi="Courier New" w:cs="Courier New"/>
           <w:sz w:val="28"/>
           <w:szCs w:val="28"/>
           <w:lang w:val="ru-RU"/>
@@ -1724,7 +1725,7 @@
       <w:proofErr w:type="spellStart"/>
       <w:r>
         <w:rPr>
-          <w:rFonts w:ascii="Times New Roman" w:hAnsi="Times New Roman" w:cs="Times New Roman"/>
+          <w:rFonts w:ascii="Courier New" w:hAnsi="Courier New" w:cs="Courier New"/>
           <w:sz w:val="28"/>
           <w:szCs w:val="28"/>
           <w:lang w:val="ru-RU"/>
@@ -1738,16 +1739,16 @@
         <w:pStyle w:val="a5"/>
         <w:ind w:left="142"/>
         <w:rPr>
-          <w:rFonts w:ascii="Times New Roman" w:hAnsi="Times New Roman" w:cs="Times New Roman"/>
-          <w:sz w:val="28"/>
-          <w:szCs w:val="28"/>
-          <w:lang w:val="ru-RU"/>
-        </w:rPr>
-      </w:pPr>
-      <w:proofErr w:type="spellStart"/>
-      <w:r>
-        <w:rPr>
-          <w:rFonts w:ascii="Times New Roman" w:hAnsi="Times New Roman" w:cs="Times New Roman"/>
+          <w:rFonts w:ascii="Courier New" w:hAnsi="Courier New" w:cs="Courier New"/>
+          <w:sz w:val="28"/>
+          <w:szCs w:val="28"/>
+          <w:lang w:val="ru-RU"/>
+        </w:rPr>
+      </w:pPr>
+      <w:proofErr w:type="spellStart"/>
+      <w:r>
+        <w:rPr>
+          <w:rFonts w:ascii="Courier New" w:hAnsi="Courier New" w:cs="Courier New"/>
           <w:sz w:val="28"/>
           <w:szCs w:val="28"/>
           <w:lang w:val="ru-RU"/>
@@ -1757,7 +1758,7 @@
       <w:proofErr w:type="spellEnd"/>
       <w:r>
         <w:rPr>
-          <w:rFonts w:ascii="Times New Roman" w:hAnsi="Times New Roman" w:cs="Times New Roman"/>
+          <w:rFonts w:ascii="Courier New" w:hAnsi="Courier New" w:cs="Courier New"/>
           <w:sz w:val="28"/>
           <w:szCs w:val="28"/>
           <w:lang w:val="ru-RU"/>
@@ -1767,7 +1768,7 @@
       <w:proofErr w:type="spellStart"/>
       <w:r>
         <w:rPr>
-          <w:rFonts w:ascii="Times New Roman" w:hAnsi="Times New Roman" w:cs="Times New Roman"/>
+          <w:rFonts w:ascii="Courier New" w:hAnsi="Courier New" w:cs="Courier New"/>
           <w:sz w:val="28"/>
           <w:szCs w:val="28"/>
           <w:lang w:val="ru-RU"/>
@@ -1777,7 +1778,7 @@
       <w:proofErr w:type="spellEnd"/>
       <w:r>
         <w:rPr>
-          <w:rFonts w:ascii="Times New Roman" w:hAnsi="Times New Roman" w:cs="Times New Roman"/>
+          <w:rFonts w:ascii="Courier New" w:hAnsi="Courier New" w:cs="Courier New"/>
           <w:sz w:val="28"/>
           <w:szCs w:val="28"/>
           <w:lang w:val="ru-RU"/>
@@ -1790,16 +1791,16 @@
         <w:pStyle w:val="a5"/>
         <w:ind w:left="142"/>
         <w:rPr>
-          <w:rFonts w:ascii="Times New Roman" w:hAnsi="Times New Roman" w:cs="Times New Roman"/>
-          <w:sz w:val="28"/>
-          <w:szCs w:val="28"/>
-          <w:lang w:val="ru-RU"/>
-        </w:rPr>
-      </w:pPr>
-      <w:proofErr w:type="spellStart"/>
-      <w:r>
-        <w:rPr>
-          <w:rFonts w:ascii="Times New Roman" w:hAnsi="Times New Roman" w:cs="Times New Roman"/>
+          <w:rFonts w:ascii="Courier New" w:hAnsi="Courier New" w:cs="Courier New"/>
+          <w:sz w:val="28"/>
+          <w:szCs w:val="28"/>
+          <w:lang w:val="ru-RU"/>
+        </w:rPr>
+      </w:pPr>
+      <w:proofErr w:type="spellStart"/>
+      <w:r>
+        <w:rPr>
+          <w:rFonts w:ascii="Courier New" w:hAnsi="Courier New" w:cs="Courier New"/>
           <w:sz w:val="28"/>
           <w:szCs w:val="28"/>
           <w:lang w:val="ru-RU"/>
@@ -1809,7 +1810,7 @@
       <w:proofErr w:type="spellEnd"/>
       <w:r>
         <w:rPr>
-          <w:rFonts w:ascii="Times New Roman" w:hAnsi="Times New Roman" w:cs="Times New Roman"/>
+          <w:rFonts w:ascii="Courier New" w:hAnsi="Courier New" w:cs="Courier New"/>
           <w:sz w:val="28"/>
           <w:szCs w:val="28"/>
           <w:lang w:val="ru-RU"/>
@@ -1819,7 +1820,7 @@
       <w:proofErr w:type="spellStart"/>
       <w:r>
         <w:rPr>
-          <w:rFonts w:ascii="Times New Roman" w:hAnsi="Times New Roman" w:cs="Times New Roman"/>
+          <w:rFonts w:ascii="Courier New" w:hAnsi="Courier New" w:cs="Courier New"/>
           <w:sz w:val="28"/>
           <w:szCs w:val="28"/>
           <w:lang w:val="ru-RU"/>
@@ -1829,29 +1830,26 @@
       <w:proofErr w:type="spellEnd"/>
       <w:r>
         <w:rPr>
-          <w:rFonts w:ascii="Times New Roman" w:hAnsi="Times New Roman" w:cs="Times New Roman"/>
+          <w:rFonts w:ascii="Courier New" w:hAnsi="Courier New" w:cs="Courier New"/>
           <w:sz w:val="28"/>
           <w:szCs w:val="28"/>
           <w:lang w:val="ru-RU"/>
         </w:rPr>
         <w:t xml:space="preserve"> b</w:t>
       </w:r>
-    </w:p>
-    <w:p>
-      <w:pPr>
-        <w:pStyle w:val="a5"/>
-        <w:ind w:left="142"/>
-        <w:rPr>
-          <w:rFonts w:ascii="Times New Roman" w:hAnsi="Times New Roman" w:cs="Times New Roman"/>
-          <w:sz w:val="28"/>
-          <w:szCs w:val="28"/>
-          <w:lang w:val="ru-RU"/>
-        </w:rPr>
-      </w:pPr>
-      <w:proofErr w:type="spellStart"/>
-      <w:r>
-        <w:rPr>
-          <w:rFonts w:ascii="Times New Roman" w:hAnsi="Times New Roman" w:cs="Times New Roman"/>
+      <w:r>
+        <w:rPr>
+          <w:rFonts w:ascii="Courier New" w:hAnsi="Courier New" w:cs="Courier New"/>
+          <w:sz w:val="28"/>
+          <w:szCs w:val="28"/>
+          <w:lang w:val="ru-RU"/>
+        </w:rPr>
+        <w:t xml:space="preserve"> </w:t>
+      </w:r>
+      <w:proofErr w:type="spellStart"/>
+      <w:r>
+        <w:rPr>
+          <w:rFonts w:ascii="Courier New" w:hAnsi="Courier New" w:cs="Courier New"/>
           <w:sz w:val="28"/>
           <w:szCs w:val="28"/>
           <w:lang w:val="ru-RU"/>
@@ -1861,17 +1859,80 @@
       <w:proofErr w:type="spellEnd"/>
       <w:r>
         <w:rPr>
-          <w:rFonts w:ascii="Times New Roman" w:hAnsi="Times New Roman" w:cs="Times New Roman"/>
+          <w:rFonts w:ascii="Courier New" w:hAnsi="Courier New" w:cs="Courier New"/>
           <w:sz w:val="28"/>
           <w:szCs w:val="28"/>
           <w:lang w:val="ru-RU"/>
         </w:rPr>
         <w:t xml:space="preserve"> </w:t>
       </w:r>
-      <w:proofErr w:type="spellStart"/>
-      <w:r>
-        <w:rPr>
-          <w:rFonts w:ascii="Times New Roman" w:hAnsi="Times New Roman" w:cs="Times New Roman"/>
+      <w:r>
+        <w:rPr>
+          <w:rFonts w:ascii="Courier New" w:hAnsi="Courier New" w:cs="Courier New"/>
+          <w:sz w:val="28"/>
+          <w:szCs w:val="28"/>
+        </w:rPr>
+        <w:t>b</w:t>
+      </w:r>
+      <w:r>
+        <w:rPr>
+          <w:rFonts w:ascii="Courier New" w:hAnsi="Courier New" w:cs="Courier New"/>
+          <w:sz w:val="28"/>
+          <w:szCs w:val="28"/>
+          <w:lang w:val="ru-RU"/>
+        </w:rPr>
+        <w:t xml:space="preserve">.ОЦЕНКА = </w:t>
+      </w:r>
+      <w:r>
+        <w:rPr>
+          <w:rFonts w:ascii="Courier New" w:hAnsi="Courier New" w:cs="Courier New"/>
+          <w:sz w:val="28"/>
+          <w:szCs w:val="28"/>
+        </w:rPr>
+        <w:t>a</w:t>
+      </w:r>
+      <w:r>
+        <w:rPr>
+          <w:rFonts w:ascii="Courier New" w:hAnsi="Courier New" w:cs="Courier New"/>
+          <w:sz w:val="28"/>
+          <w:szCs w:val="28"/>
+          <w:lang w:val="ru-RU"/>
+        </w:rPr>
+        <w:t>.КОД</w:t>
+      </w:r>
+    </w:p>
+    <w:p>
+      <w:pPr>
+        <w:pStyle w:val="a5"/>
+        <w:ind w:left="142"/>
+        <w:rPr>
+          <w:rFonts w:ascii="Courier New" w:hAnsi="Courier New" w:cs="Courier New"/>
+          <w:sz w:val="28"/>
+          <w:szCs w:val="28"/>
+          <w:lang w:val="ru-RU"/>
+        </w:rPr>
+      </w:pPr>
+      <w:r>
+        <w:rPr>
+          <w:rFonts w:ascii="Courier New" w:hAnsi="Courier New" w:cs="Courier New"/>
+          <w:sz w:val="28"/>
+          <w:szCs w:val="28"/>
+        </w:rPr>
+        <w:t>where</w:t>
+      </w:r>
+      <w:r>
+        <w:rPr>
+          <w:rFonts w:ascii="Courier New" w:hAnsi="Courier New" w:cs="Courier New"/>
+          <w:sz w:val="28"/>
+          <w:szCs w:val="28"/>
+          <w:lang w:val="ru-RU"/>
+        </w:rPr>
+        <w:t xml:space="preserve"> </w:t>
+      </w:r>
+      <w:proofErr w:type="spellStart"/>
+      <w:r>
+        <w:rPr>
+          <w:rFonts w:ascii="Courier New" w:hAnsi="Courier New" w:cs="Courier New"/>
           <w:sz w:val="28"/>
           <w:szCs w:val="28"/>
           <w:lang w:val="ru-RU"/>
@@ -1881,53 +1942,79 @@
       <w:proofErr w:type="spellEnd"/>
       <w:r>
         <w:rPr>
-          <w:rFonts w:ascii="Times New Roman" w:hAnsi="Times New Roman" w:cs="Times New Roman"/>
+          <w:rFonts w:ascii="Courier New" w:hAnsi="Courier New" w:cs="Courier New"/>
           <w:sz w:val="28"/>
           <w:szCs w:val="28"/>
           <w:lang w:val="ru-RU"/>
         </w:rPr>
         <w:t xml:space="preserve"> &lt; 'неудовлетворительно' </w:t>
       </w:r>
-      <w:proofErr w:type="spellStart"/>
-      <w:r>
-        <w:rPr>
-          <w:rFonts w:ascii="Times New Roman" w:hAnsi="Times New Roman" w:cs="Times New Roman"/>
-          <w:sz w:val="28"/>
-          <w:szCs w:val="28"/>
-          <w:lang w:val="ru-RU"/>
+    </w:p>
+    <w:p>
+      <w:pPr>
+        <w:pStyle w:val="a5"/>
+        <w:ind w:left="142"/>
+        <w:rPr>
+          <w:rFonts w:ascii="Courier New" w:hAnsi="Courier New" w:cs="Courier New"/>
+          <w:sz w:val="28"/>
+          <w:szCs w:val="28"/>
+        </w:rPr>
+      </w:pPr>
+      <w:r>
+        <w:rPr>
+          <w:rFonts w:ascii="Courier New" w:hAnsi="Courier New" w:cs="Courier New"/>
+          <w:sz w:val="28"/>
+          <w:szCs w:val="28"/>
         </w:rPr>
         <w:t>and</w:t>
       </w:r>
-      <w:proofErr w:type="spellEnd"/>
-      <w:r>
-        <w:rPr>
-          <w:rFonts w:ascii="Times New Roman" w:hAnsi="Times New Roman" w:cs="Times New Roman"/>
-          <w:sz w:val="28"/>
-          <w:szCs w:val="28"/>
-          <w:lang w:val="ru-RU"/>
-        </w:rPr>
-        <w:t xml:space="preserve"> </w:t>
-      </w:r>
-      <w:proofErr w:type="spellStart"/>
-      <w:r>
-        <w:rPr>
-          <w:rFonts w:ascii="Times New Roman" w:hAnsi="Times New Roman" w:cs="Times New Roman"/>
-          <w:sz w:val="28"/>
-          <w:szCs w:val="28"/>
-          <w:lang w:val="ru-RU"/>
-        </w:rPr>
-        <w:t>b.ДАТА</w:t>
-      </w:r>
-      <w:proofErr w:type="spellEnd"/>
-      <w:r>
-        <w:rPr>
-          <w:rFonts w:ascii="Times New Roman" w:hAnsi="Times New Roman" w:cs="Times New Roman"/>
-          <w:sz w:val="28"/>
-          <w:szCs w:val="28"/>
-          <w:lang w:val="ru-RU"/>
+    </w:p>
+    <w:p>
+      <w:pPr>
+        <w:pStyle w:val="a5"/>
+        <w:ind w:left="142"/>
+        <w:rPr>
+          <w:rFonts w:ascii="Courier New" w:hAnsi="Courier New" w:cs="Courier New"/>
+          <w:sz w:val="28"/>
+          <w:szCs w:val="28"/>
+        </w:rPr>
+      </w:pPr>
+      <w:r>
+        <w:rPr>
+          <w:rFonts w:ascii="Courier New" w:hAnsi="Courier New" w:cs="Courier New"/>
+          <w:sz w:val="28"/>
+          <w:szCs w:val="28"/>
+        </w:rPr>
+        <w:t>b.</w:t>
+      </w:r>
+      <w:r>
+        <w:rPr>
+          <w:rFonts w:ascii="Courier New" w:hAnsi="Courier New" w:cs="Courier New"/>
+          <w:sz w:val="28"/>
+          <w:szCs w:val="28"/>
+          <w:lang w:val="ru-RU"/>
+        </w:rPr>
+        <w:t>ДАТА</w:t>
+      </w:r>
+      <w:r>
+        <w:rPr>
+          <w:rFonts w:ascii="Courier New" w:hAnsi="Courier New" w:cs="Courier New"/>
+          <w:sz w:val="28"/>
+          <w:szCs w:val="28"/>
         </w:rPr>
         <w:t xml:space="preserve"> &gt; '1998-01-05';</w:t>
       </w:r>
+    </w:p>
+    <w:p>
+      <w:pPr>
+        <w:pStyle w:val="a5"/>
+        <w:ind w:left="142"/>
+        <w:rPr>
+          <w:rFonts w:ascii="Courier New" w:hAnsi="Courier New" w:cs="Courier New"/>
+          <w:sz w:val="28"/>
+          <w:szCs w:val="28"/>
+        </w:rPr>
+      </w:pPr>
     </w:p>
     <w:p>
       <w:pPr>
@@ -1938,399 +2025,331 @@
         </w:numPr>
         <w:ind w:left="142" w:hanging="426"/>
         <w:rPr>
-          <w:rFonts w:ascii="Times New Roman" w:hAnsi="Times New Roman" w:cs="Times New Roman"/>
-          <w:sz w:val="28"/>
-          <w:szCs w:val="28"/>
-          <w:lang w:val="ru-RU"/>
-        </w:rPr>
-      </w:pPr>
-      <w:proofErr w:type="spellStart"/>
-      <w:r>
-        <w:rPr>
-          <w:rFonts w:ascii="Times New Roman" w:hAnsi="Times New Roman" w:cs="Times New Roman"/>
-          <w:sz w:val="28"/>
-          <w:szCs w:val="28"/>
-          <w:lang w:val="ru-RU"/>
-        </w:rPr>
-        <w:t>cat</w:t>
-      </w:r>
-      <w:proofErr w:type="spellEnd"/>
-      <w:r>
-        <w:rPr>
-          <w:rFonts w:ascii="Times New Roman" w:hAnsi="Times New Roman" w:cs="Times New Roman"/>
+          <w:rFonts w:ascii="Courier New" w:hAnsi="Courier New" w:cs="Courier New"/>
+          <w:sz w:val="28"/>
+          <w:szCs w:val="28"/>
+        </w:rPr>
+      </w:pPr>
+      <w:r>
+        <w:rPr>
+          <w:rFonts w:ascii="Courier New" w:hAnsi="Courier New" w:cs="Courier New"/>
+          <w:sz w:val="28"/>
+          <w:szCs w:val="28"/>
+        </w:rPr>
+        <w:t xml:space="preserve">select </w:t>
+      </w:r>
+      <w:proofErr w:type="spellStart"/>
+      <w:r>
+        <w:rPr>
+          <w:rFonts w:ascii="Courier New" w:hAnsi="Courier New" w:cs="Courier New"/>
+          <w:sz w:val="28"/>
+          <w:szCs w:val="28"/>
+        </w:rPr>
+        <w:t>a.ОТЧЕСТВО</w:t>
+      </w:r>
+      <w:proofErr w:type="spellEnd"/>
+      <w:r>
+        <w:rPr>
+          <w:rFonts w:ascii="Courier New" w:hAnsi="Courier New" w:cs="Courier New"/>
+          <w:sz w:val="28"/>
+          <w:szCs w:val="28"/>
+        </w:rPr>
+        <w:t xml:space="preserve">, </w:t>
+      </w:r>
+      <w:proofErr w:type="spellStart"/>
+      <w:r>
+        <w:rPr>
+          <w:rFonts w:ascii="Courier New" w:hAnsi="Courier New" w:cs="Courier New"/>
+          <w:sz w:val="28"/>
+          <w:szCs w:val="28"/>
+        </w:rPr>
+        <w:t>b.НЗК</w:t>
+      </w:r>
+      <w:proofErr w:type="spellEnd"/>
+      <w:r>
+        <w:rPr>
+          <w:rFonts w:ascii="Courier New" w:hAnsi="Courier New" w:cs="Courier New"/>
+          <w:sz w:val="28"/>
+          <w:szCs w:val="28"/>
+        </w:rPr>
+        <w:t xml:space="preserve">, </w:t>
+      </w:r>
+      <w:proofErr w:type="spellStart"/>
+      <w:r>
+        <w:rPr>
+          <w:rFonts w:ascii="Courier New" w:hAnsi="Courier New" w:cs="Courier New"/>
+          <w:sz w:val="28"/>
+          <w:szCs w:val="28"/>
+        </w:rPr>
+        <w:t>c.ГРУППА</w:t>
+      </w:r>
+      <w:proofErr w:type="spellEnd"/>
+      <w:r>
+        <w:rPr>
+          <w:rFonts w:ascii="Courier New" w:hAnsi="Courier New" w:cs="Courier New"/>
+          <w:sz w:val="28"/>
+          <w:szCs w:val="28"/>
+        </w:rPr>
+        <w:t xml:space="preserve"> from Н_ОБУЧЕНИЯ as </w:t>
+      </w:r>
+      <w:proofErr w:type="gramStart"/>
+      <w:r>
+        <w:rPr>
+          <w:rFonts w:ascii="Courier New" w:hAnsi="Courier New" w:cs="Courier New"/>
+          <w:sz w:val="28"/>
+          <w:szCs w:val="28"/>
+        </w:rPr>
+        <w:t>b</w:t>
+      </w:r>
+      <w:proofErr w:type="gramEnd"/>
+    </w:p>
+    <w:p>
+      <w:pPr>
+        <w:pStyle w:val="a5"/>
+        <w:ind w:left="142"/>
+        <w:rPr>
+          <w:rFonts w:ascii="Courier New" w:hAnsi="Courier New" w:cs="Courier New"/>
+          <w:sz w:val="28"/>
+          <w:szCs w:val="28"/>
+        </w:rPr>
+      </w:pPr>
+      <w:r>
+        <w:rPr>
+          <w:rFonts w:ascii="Courier New" w:hAnsi="Courier New" w:cs="Courier New"/>
+          <w:sz w:val="28"/>
+          <w:szCs w:val="28"/>
+        </w:rPr>
+        <w:t xml:space="preserve">join Н_УЧЕНИКИ as c on </w:t>
+      </w:r>
+      <w:proofErr w:type="spellStart"/>
+      <w:r>
+        <w:rPr>
+          <w:rFonts w:ascii="Courier New" w:hAnsi="Courier New" w:cs="Courier New"/>
+          <w:sz w:val="28"/>
+          <w:szCs w:val="28"/>
+        </w:rPr>
+        <w:t>b.ЧЛВК_ИД</w:t>
+      </w:r>
+      <w:proofErr w:type="spellEnd"/>
+      <w:r>
+        <w:rPr>
+          <w:rFonts w:ascii="Courier New" w:hAnsi="Courier New" w:cs="Courier New"/>
+          <w:sz w:val="28"/>
+          <w:szCs w:val="28"/>
+        </w:rPr>
+        <w:t xml:space="preserve"> = </w:t>
+      </w:r>
+      <w:proofErr w:type="spellStart"/>
+      <w:r>
+        <w:rPr>
+          <w:rFonts w:ascii="Courier New" w:hAnsi="Courier New" w:cs="Courier New"/>
+          <w:sz w:val="28"/>
+          <w:szCs w:val="28"/>
+        </w:rPr>
+        <w:t>c.ЧЛВК_ИД</w:t>
+      </w:r>
+      <w:proofErr w:type="spellEnd"/>
+    </w:p>
+    <w:p>
+      <w:pPr>
+        <w:pStyle w:val="a5"/>
+        <w:ind w:left="142"/>
+        <w:rPr>
+          <w:rFonts w:ascii="Courier New" w:hAnsi="Courier New" w:cs="Courier New"/>
+          <w:sz w:val="28"/>
+          <w:szCs w:val="28"/>
+        </w:rPr>
+      </w:pPr>
+      <w:r>
+        <w:rPr>
+          <w:rFonts w:ascii="Courier New" w:hAnsi="Courier New" w:cs="Courier New"/>
+          <w:sz w:val="28"/>
+          <w:szCs w:val="28"/>
+        </w:rPr>
+        <w:t xml:space="preserve">join Н_ЛЮДИ as a on </w:t>
+      </w:r>
+      <w:proofErr w:type="spellStart"/>
+      <w:r>
+        <w:rPr>
+          <w:rFonts w:ascii="Courier New" w:hAnsi="Courier New" w:cs="Courier New"/>
+          <w:sz w:val="28"/>
+          <w:szCs w:val="28"/>
+        </w:rPr>
+        <w:t>a.ИД</w:t>
+      </w:r>
+      <w:proofErr w:type="spellEnd"/>
+      <w:r>
+        <w:rPr>
+          <w:rFonts w:ascii="Courier New" w:hAnsi="Courier New" w:cs="Courier New"/>
+          <w:sz w:val="28"/>
+          <w:szCs w:val="28"/>
+        </w:rPr>
+        <w:t xml:space="preserve"> = </w:t>
+      </w:r>
+      <w:proofErr w:type="spellStart"/>
+      <w:r>
+        <w:rPr>
+          <w:rFonts w:ascii="Courier New" w:hAnsi="Courier New" w:cs="Courier New"/>
+          <w:sz w:val="28"/>
+          <w:szCs w:val="28"/>
+        </w:rPr>
+        <w:t>b.ЧЛВК_ИД</w:t>
+      </w:r>
+      <w:proofErr w:type="spellEnd"/>
+    </w:p>
+    <w:p>
+      <w:pPr>
+        <w:pStyle w:val="a5"/>
+        <w:ind w:left="142"/>
+        <w:rPr>
+          <w:rFonts w:ascii="Courier New" w:hAnsi="Courier New" w:cs="Courier New"/>
+          <w:sz w:val="28"/>
+          <w:szCs w:val="28"/>
+          <w:lang w:val="ru-RU"/>
+        </w:rPr>
+      </w:pPr>
+      <w:r>
+        <w:rPr>
+          <w:rFonts w:ascii="Courier New" w:hAnsi="Courier New" w:cs="Courier New"/>
+          <w:sz w:val="28"/>
+          <w:szCs w:val="28"/>
+        </w:rPr>
+        <w:t>where</w:t>
+      </w:r>
+      <w:r>
+        <w:rPr>
+          <w:rFonts w:ascii="Courier New" w:hAnsi="Courier New" w:cs="Courier New"/>
           <w:sz w:val="28"/>
           <w:szCs w:val="28"/>
           <w:lang w:val="ru-RU"/>
         </w:rPr>
         <w:t xml:space="preserve"> </w:t>
       </w:r>
-      <w:proofErr w:type="spellStart"/>
-      <w:r>
-        <w:rPr>
-          <w:rFonts w:ascii="Times New Roman" w:hAnsi="Times New Roman" w:cs="Times New Roman"/>
-          <w:sz w:val="28"/>
-          <w:szCs w:val="28"/>
-          <w:lang w:val="ru-RU"/>
-        </w:rPr>
-        <w:t>second_request</w:t>
-      </w:r>
-      <w:proofErr w:type="spellEnd"/>
-    </w:p>
-    <w:p>
-      <w:pPr>
-        <w:pStyle w:val="a5"/>
-        <w:ind w:left="142"/>
-        <w:rPr>
-          <w:rFonts w:ascii="Times New Roman" w:hAnsi="Times New Roman" w:cs="Times New Roman"/>
-          <w:sz w:val="28"/>
-          <w:szCs w:val="28"/>
-          <w:lang w:val="ru-RU"/>
-        </w:rPr>
-      </w:pPr>
-      <w:proofErr w:type="spellStart"/>
-      <w:r>
-        <w:rPr>
-          <w:rFonts w:ascii="Times New Roman" w:hAnsi="Times New Roman" w:cs="Times New Roman"/>
-          <w:sz w:val="28"/>
-          <w:szCs w:val="28"/>
-          <w:lang w:val="ru-RU"/>
-        </w:rPr>
-        <w:t>select</w:t>
-      </w:r>
-      <w:proofErr w:type="spellEnd"/>
-      <w:r>
-        <w:rPr>
-          <w:rFonts w:ascii="Times New Roman" w:hAnsi="Times New Roman" w:cs="Times New Roman"/>
-          <w:sz w:val="28"/>
-          <w:szCs w:val="28"/>
-          <w:lang w:val="ru-RU"/>
-        </w:rPr>
-        <w:t xml:space="preserve"> </w:t>
-      </w:r>
-      <w:proofErr w:type="spellStart"/>
-      <w:r>
-        <w:rPr>
-          <w:rFonts w:ascii="Times New Roman" w:hAnsi="Times New Roman" w:cs="Times New Roman"/>
-          <w:sz w:val="28"/>
-          <w:szCs w:val="28"/>
-          <w:lang w:val="ru-RU"/>
-        </w:rPr>
-        <w:t>a.ОТЧЕСТВО</w:t>
-      </w:r>
-      <w:proofErr w:type="spellEnd"/>
-      <w:r>
-        <w:rPr>
-          <w:rFonts w:ascii="Times New Roman" w:hAnsi="Times New Roman" w:cs="Times New Roman"/>
-          <w:sz w:val="28"/>
-          <w:szCs w:val="28"/>
-          <w:lang w:val="ru-RU"/>
-        </w:rPr>
-        <w:t xml:space="preserve">, </w:t>
-      </w:r>
-      <w:proofErr w:type="spellStart"/>
-      <w:r>
-        <w:rPr>
-          <w:rFonts w:ascii="Times New Roman" w:hAnsi="Times New Roman" w:cs="Times New Roman"/>
-          <w:sz w:val="28"/>
-          <w:szCs w:val="28"/>
-          <w:lang w:val="ru-RU"/>
-        </w:rPr>
-        <w:t>b.НЗК</w:t>
-      </w:r>
-      <w:proofErr w:type="spellEnd"/>
-      <w:r>
-        <w:rPr>
-          <w:rFonts w:ascii="Times New Roman" w:hAnsi="Times New Roman" w:cs="Times New Roman"/>
-          <w:sz w:val="28"/>
-          <w:szCs w:val="28"/>
-          <w:lang w:val="ru-RU"/>
-        </w:rPr>
-        <w:t xml:space="preserve">, </w:t>
-      </w:r>
-      <w:proofErr w:type="spellStart"/>
-      <w:r>
-        <w:rPr>
-          <w:rFonts w:ascii="Times New Roman" w:hAnsi="Times New Roman" w:cs="Times New Roman"/>
-          <w:sz w:val="28"/>
-          <w:szCs w:val="28"/>
-          <w:lang w:val="ru-RU"/>
-        </w:rPr>
-        <w:t>c.ГРУППА</w:t>
-      </w:r>
-      <w:proofErr w:type="spellEnd"/>
-      <w:r>
-        <w:rPr>
-          <w:rFonts w:ascii="Times New Roman" w:hAnsi="Times New Roman" w:cs="Times New Roman"/>
-          <w:sz w:val="28"/>
-          <w:szCs w:val="28"/>
-          <w:lang w:val="ru-RU"/>
-        </w:rPr>
-        <w:t xml:space="preserve"> </w:t>
-      </w:r>
-      <w:proofErr w:type="spellStart"/>
-      <w:r>
-        <w:rPr>
-          <w:rFonts w:ascii="Times New Roman" w:hAnsi="Times New Roman" w:cs="Times New Roman"/>
-          <w:sz w:val="28"/>
-          <w:szCs w:val="28"/>
-          <w:lang w:val="ru-RU"/>
-        </w:rPr>
-        <w:t>from</w:t>
-      </w:r>
-      <w:proofErr w:type="spellEnd"/>
-      <w:r>
-        <w:rPr>
-          <w:rFonts w:ascii="Times New Roman" w:hAnsi="Times New Roman" w:cs="Times New Roman"/>
-          <w:sz w:val="28"/>
-          <w:szCs w:val="28"/>
-          <w:lang w:val="ru-RU"/>
-        </w:rPr>
-        <w:t xml:space="preserve"> Н_ЛЮДИ </w:t>
-      </w:r>
-      <w:proofErr w:type="spellStart"/>
-      <w:r>
-        <w:rPr>
-          <w:rFonts w:ascii="Times New Roman" w:hAnsi="Times New Roman" w:cs="Times New Roman"/>
-          <w:sz w:val="28"/>
-          <w:szCs w:val="28"/>
-          <w:lang w:val="ru-RU"/>
-        </w:rPr>
-        <w:t>as</w:t>
-      </w:r>
-      <w:proofErr w:type="spellEnd"/>
-      <w:r>
-        <w:rPr>
-          <w:rFonts w:ascii="Times New Roman" w:hAnsi="Times New Roman" w:cs="Times New Roman"/>
-          <w:sz w:val="28"/>
-          <w:szCs w:val="28"/>
-          <w:lang w:val="ru-RU"/>
-        </w:rPr>
-        <w:t xml:space="preserve"> a</w:t>
-      </w:r>
-    </w:p>
-    <w:p>
-      <w:pPr>
-        <w:pStyle w:val="a5"/>
-        <w:ind w:left="142"/>
-        <w:rPr>
-          <w:rFonts w:ascii="Times New Roman" w:hAnsi="Times New Roman" w:cs="Times New Roman"/>
-          <w:sz w:val="28"/>
-          <w:szCs w:val="28"/>
-          <w:lang w:val="ru-RU"/>
-        </w:rPr>
-      </w:pPr>
-      <w:proofErr w:type="spellStart"/>
-      <w:r>
-        <w:rPr>
-          <w:rFonts w:ascii="Times New Roman" w:hAnsi="Times New Roman" w:cs="Times New Roman"/>
-          <w:sz w:val="28"/>
-          <w:szCs w:val="28"/>
-          <w:lang w:val="ru-RU"/>
-        </w:rPr>
-        <w:t>join</w:t>
-      </w:r>
-      <w:proofErr w:type="spellEnd"/>
-      <w:r>
-        <w:rPr>
-          <w:rFonts w:ascii="Times New Roman" w:hAnsi="Times New Roman" w:cs="Times New Roman"/>
-          <w:sz w:val="28"/>
-          <w:szCs w:val="28"/>
-          <w:lang w:val="ru-RU"/>
-        </w:rPr>
-        <w:t xml:space="preserve"> Н_УЧЕНИКИ </w:t>
-      </w:r>
-      <w:proofErr w:type="spellStart"/>
-      <w:r>
-        <w:rPr>
-          <w:rFonts w:ascii="Times New Roman" w:hAnsi="Times New Roman" w:cs="Times New Roman"/>
-          <w:sz w:val="28"/>
-          <w:szCs w:val="28"/>
-          <w:lang w:val="ru-RU"/>
-        </w:rPr>
-        <w:t>as</w:t>
-      </w:r>
-      <w:proofErr w:type="spellEnd"/>
-      <w:r>
-        <w:rPr>
-          <w:rFonts w:ascii="Times New Roman" w:hAnsi="Times New Roman" w:cs="Times New Roman"/>
-          <w:sz w:val="28"/>
-          <w:szCs w:val="28"/>
-          <w:lang w:val="ru-RU"/>
-        </w:rPr>
-        <w:t xml:space="preserve"> c </w:t>
-      </w:r>
-      <w:proofErr w:type="spellStart"/>
-      <w:r>
-        <w:rPr>
-          <w:rFonts w:ascii="Times New Roman" w:hAnsi="Times New Roman" w:cs="Times New Roman"/>
-          <w:sz w:val="28"/>
-          <w:szCs w:val="28"/>
-          <w:lang w:val="ru-RU"/>
-        </w:rPr>
-        <w:t>on</w:t>
-      </w:r>
-      <w:proofErr w:type="spellEnd"/>
-      <w:r>
-        <w:rPr>
-          <w:rFonts w:ascii="Times New Roman" w:hAnsi="Times New Roman" w:cs="Times New Roman"/>
-          <w:sz w:val="28"/>
-          <w:szCs w:val="28"/>
-          <w:lang w:val="ru-RU"/>
-        </w:rPr>
-        <w:t xml:space="preserve"> </w:t>
-      </w:r>
-      <w:proofErr w:type="spellStart"/>
-      <w:r>
-        <w:rPr>
-          <w:rFonts w:ascii="Times New Roman" w:hAnsi="Times New Roman" w:cs="Times New Roman"/>
-          <w:sz w:val="28"/>
-          <w:szCs w:val="28"/>
-          <w:lang w:val="ru-RU"/>
-        </w:rPr>
-        <w:t>c.ГРУППА</w:t>
-      </w:r>
-      <w:proofErr w:type="spellEnd"/>
-      <w:r>
-        <w:rPr>
-          <w:rFonts w:ascii="Times New Roman" w:hAnsi="Times New Roman" w:cs="Times New Roman"/>
-          <w:sz w:val="28"/>
-          <w:szCs w:val="28"/>
-          <w:lang w:val="ru-RU"/>
-        </w:rPr>
-        <w:t xml:space="preserve"> = '1101' </w:t>
-      </w:r>
-      <w:proofErr w:type="spellStart"/>
-      <w:r>
-        <w:rPr>
-          <w:rFonts w:ascii="Times New Roman" w:hAnsi="Times New Roman" w:cs="Times New Roman"/>
-          <w:sz w:val="28"/>
-          <w:szCs w:val="28"/>
-          <w:lang w:val="ru-RU"/>
+      <w:r>
+        <w:rPr>
+          <w:rFonts w:ascii="Courier New" w:hAnsi="Courier New" w:cs="Courier New"/>
+          <w:sz w:val="28"/>
+          <w:szCs w:val="28"/>
+        </w:rPr>
+        <w:t>c</w:t>
+      </w:r>
+      <w:r>
+        <w:rPr>
+          <w:rFonts w:ascii="Courier New" w:hAnsi="Courier New" w:cs="Courier New"/>
+          <w:sz w:val="28"/>
+          <w:szCs w:val="28"/>
+          <w:lang w:val="ru-RU"/>
+        </w:rPr>
+        <w:t>.ГРУППА = '1101'</w:t>
+      </w:r>
+    </w:p>
+    <w:p>
+      <w:pPr>
+        <w:pStyle w:val="a5"/>
+        <w:ind w:left="142"/>
+        <w:rPr>
+          <w:rFonts w:ascii="Courier New" w:hAnsi="Courier New" w:cs="Courier New"/>
+          <w:sz w:val="28"/>
+          <w:szCs w:val="28"/>
+          <w:lang w:val="ru-RU"/>
+        </w:rPr>
+      </w:pPr>
+      <w:r>
+        <w:rPr>
+          <w:rFonts w:ascii="Courier New" w:hAnsi="Courier New" w:cs="Courier New"/>
+          <w:sz w:val="28"/>
+          <w:szCs w:val="28"/>
         </w:rPr>
         <w:t>and</w:t>
       </w:r>
-      <w:proofErr w:type="spellEnd"/>
-      <w:r>
-        <w:rPr>
-          <w:rFonts w:ascii="Times New Roman" w:hAnsi="Times New Roman" w:cs="Times New Roman"/>
-          <w:sz w:val="28"/>
-          <w:szCs w:val="28"/>
-          <w:lang w:val="ru-RU"/>
-        </w:rPr>
-        <w:t xml:space="preserve"> </w:t>
-      </w:r>
-      <w:proofErr w:type="spellStart"/>
-      <w:r>
-        <w:rPr>
-          <w:rFonts w:ascii="Times New Roman" w:hAnsi="Times New Roman" w:cs="Times New Roman"/>
-          <w:sz w:val="28"/>
-          <w:szCs w:val="28"/>
-          <w:lang w:val="ru-RU"/>
-        </w:rPr>
-        <w:t>a.ОТЧЕСТВО</w:t>
-      </w:r>
-      <w:proofErr w:type="spellEnd"/>
-      <w:r>
-        <w:rPr>
-          <w:rFonts w:ascii="Times New Roman" w:hAnsi="Times New Roman" w:cs="Times New Roman"/>
-          <w:sz w:val="28"/>
-          <w:szCs w:val="28"/>
-          <w:lang w:val="ru-RU"/>
-        </w:rPr>
-        <w:t xml:space="preserve"> &lt; 'Александрович'</w:t>
-      </w:r>
-    </w:p>
-    <w:p>
-      <w:pPr>
-        <w:pStyle w:val="a5"/>
-        <w:ind w:left="142"/>
-        <w:rPr>
-          <w:rFonts w:ascii="Times New Roman" w:hAnsi="Times New Roman" w:cs="Times New Roman"/>
-          <w:sz w:val="28"/>
-          <w:szCs w:val="28"/>
-          <w:lang w:val="ru-RU"/>
-        </w:rPr>
-      </w:pPr>
-      <w:proofErr w:type="spellStart"/>
-      <w:r>
-        <w:rPr>
-          <w:rFonts w:ascii="Times New Roman" w:hAnsi="Times New Roman" w:cs="Times New Roman"/>
-          <w:sz w:val="28"/>
-          <w:szCs w:val="28"/>
-          <w:lang w:val="ru-RU"/>
-        </w:rPr>
-        <w:t>join</w:t>
-      </w:r>
-      <w:proofErr w:type="spellEnd"/>
-      <w:r>
-        <w:rPr>
-          <w:rFonts w:ascii="Times New Roman" w:hAnsi="Times New Roman" w:cs="Times New Roman"/>
-          <w:sz w:val="28"/>
-          <w:szCs w:val="28"/>
-          <w:lang w:val="ru-RU"/>
-        </w:rPr>
-        <w:t xml:space="preserve"> Н_ОБУЧЕНИЯ </w:t>
-      </w:r>
-      <w:proofErr w:type="spellStart"/>
-      <w:r>
-        <w:rPr>
-          <w:rFonts w:ascii="Times New Roman" w:hAnsi="Times New Roman" w:cs="Times New Roman"/>
-          <w:sz w:val="28"/>
-          <w:szCs w:val="28"/>
-          <w:lang w:val="ru-RU"/>
-        </w:rPr>
-        <w:t>as</w:t>
-      </w:r>
-      <w:proofErr w:type="spellEnd"/>
-      <w:r>
-        <w:rPr>
-          <w:rFonts w:ascii="Times New Roman" w:hAnsi="Times New Roman" w:cs="Times New Roman"/>
-          <w:sz w:val="28"/>
-          <w:szCs w:val="28"/>
-          <w:lang w:val="ru-RU"/>
-        </w:rPr>
-        <w:t xml:space="preserve"> b </w:t>
-      </w:r>
-      <w:proofErr w:type="spellStart"/>
-      <w:r>
-        <w:rPr>
-          <w:rFonts w:ascii="Times New Roman" w:hAnsi="Times New Roman" w:cs="Times New Roman"/>
-          <w:sz w:val="28"/>
-          <w:szCs w:val="28"/>
-          <w:lang w:val="ru-RU"/>
-        </w:rPr>
-        <w:t>on</w:t>
-      </w:r>
-      <w:proofErr w:type="spellEnd"/>
-      <w:r>
-        <w:rPr>
-          <w:rFonts w:ascii="Times New Roman" w:hAnsi="Times New Roman" w:cs="Times New Roman"/>
-          <w:sz w:val="28"/>
-          <w:szCs w:val="28"/>
-          <w:lang w:val="ru-RU"/>
-        </w:rPr>
-        <w:t xml:space="preserve"> </w:t>
-      </w:r>
-      <w:proofErr w:type="spellStart"/>
-      <w:r>
-        <w:rPr>
-          <w:rFonts w:ascii="Times New Roman" w:hAnsi="Times New Roman" w:cs="Times New Roman"/>
-          <w:sz w:val="28"/>
-          <w:szCs w:val="28"/>
-          <w:lang w:val="ru-RU"/>
+    </w:p>
+    <w:p>
+      <w:pPr>
+        <w:pStyle w:val="a5"/>
+        <w:ind w:left="142"/>
+        <w:rPr>
+          <w:rFonts w:ascii="Courier New" w:hAnsi="Courier New" w:cs="Courier New"/>
+          <w:sz w:val="28"/>
+          <w:szCs w:val="28"/>
+          <w:lang w:val="ru-RU"/>
+        </w:rPr>
+      </w:pPr>
+      <w:r>
+        <w:rPr>
+          <w:rFonts w:ascii="Courier New" w:hAnsi="Courier New" w:cs="Courier New"/>
+          <w:sz w:val="28"/>
+          <w:szCs w:val="28"/>
+        </w:rPr>
+        <w:t>a</w:t>
+      </w:r>
+      <w:r>
+        <w:rPr>
+          <w:rFonts w:ascii="Courier New" w:hAnsi="Courier New" w:cs="Courier New"/>
+          <w:sz w:val="28"/>
+          <w:szCs w:val="28"/>
+          <w:lang w:val="ru-RU"/>
+        </w:rPr>
+        <w:t>.ОТЧЕСТВО &lt; 'Александрович'</w:t>
+      </w:r>
+    </w:p>
+    <w:p>
+      <w:pPr>
+        <w:pStyle w:val="a5"/>
+        <w:ind w:left="142"/>
+        <w:rPr>
+          <w:rFonts w:ascii="Courier New" w:hAnsi="Courier New" w:cs="Courier New"/>
+          <w:sz w:val="28"/>
+          <w:szCs w:val="28"/>
+        </w:rPr>
+      </w:pPr>
+      <w:r>
+        <w:rPr>
+          <w:rFonts w:ascii="Courier New" w:hAnsi="Courier New" w:cs="Courier New"/>
+          <w:sz w:val="28"/>
+          <w:szCs w:val="28"/>
+        </w:rPr>
+        <w:t>and</w:t>
+      </w:r>
+    </w:p>
+    <w:p>
+      <w:pPr>
+        <w:pStyle w:val="a5"/>
+        <w:ind w:left="142"/>
+        <w:rPr>
+          <w:rFonts w:ascii="Courier New" w:hAnsi="Courier New" w:cs="Courier New"/>
+          <w:sz w:val="28"/>
+          <w:szCs w:val="28"/>
+        </w:rPr>
+      </w:pPr>
+      <w:proofErr w:type="spellStart"/>
+      <w:r>
+        <w:rPr>
+          <w:rFonts w:ascii="Courier New" w:hAnsi="Courier New" w:cs="Courier New"/>
+          <w:sz w:val="28"/>
+          <w:szCs w:val="28"/>
         </w:rPr>
         <w:t>b.ЧЛВК_ИД</w:t>
       </w:r>
       <w:proofErr w:type="spellEnd"/>
       <w:r>
         <w:rPr>
-          <w:rFonts w:ascii="Times New Roman" w:hAnsi="Times New Roman" w:cs="Times New Roman"/>
-          <w:sz w:val="28"/>
-          <w:szCs w:val="28"/>
-          <w:lang w:val="ru-RU"/>
+          <w:rFonts w:ascii="Courier New" w:hAnsi="Courier New" w:cs="Courier New"/>
+          <w:sz w:val="28"/>
+          <w:szCs w:val="28"/>
         </w:rPr>
         <w:t xml:space="preserve"> &lt; 163276;</w:t>
       </w:r>
+    </w:p>
+    <w:p>
+      <w:pPr>
+        <w:pStyle w:val="a5"/>
+        <w:ind w:left="142"/>
+        <w:rPr>
+          <w:rFonts w:ascii="Courier New" w:hAnsi="Courier New" w:cs="Courier New"/>
+          <w:sz w:val="28"/>
+          <w:szCs w:val="28"/>
+        </w:rPr>
+      </w:pPr>
     </w:p>
     <w:p>
       <w:pPr>
@@ -2339,15 +2358,3534 @@
           <w:ilvl w:val="0"/>
           <w:numId w:val="2"/>
         </w:numPr>
-        <w:rPr>
-          <w:rFonts w:ascii="Times New Roman" w:eastAsiaTheme="majorEastAsia" w:hAnsi="Times New Roman" w:cstheme="majorBidi"/>
-          <w:b/>
-          <w:color w:val="000000" w:themeColor="text1"/>
-          <w:sz w:val="40"/>
-          <w:szCs w:val="32"/>
-          <w:lang w:val="ru-RU"/>
-        </w:rPr>
-      </w:pPr>
+        <w:ind w:left="142"/>
+        <w:rPr>
+          <w:rFonts w:ascii="Courier New" w:hAnsi="Courier New" w:cs="Courier New"/>
+          <w:sz w:val="28"/>
+          <w:szCs w:val="28"/>
+        </w:rPr>
+      </w:pPr>
+      <w:r>
+        <w:rPr>
+          <w:rFonts w:ascii="Courier New" w:hAnsi="Courier New" w:cs="Courier New"/>
+          <w:sz w:val="28"/>
+          <w:szCs w:val="28"/>
+        </w:rPr>
+        <w:t xml:space="preserve">select count(*) from (select </w:t>
+      </w:r>
+      <w:r>
+        <w:rPr>
+          <w:rFonts w:ascii="Courier New" w:hAnsi="Courier New" w:cs="Courier New"/>
+          <w:sz w:val="28"/>
+          <w:szCs w:val="28"/>
+          <w:lang w:val="ru-RU"/>
+        </w:rPr>
+        <w:t>ИМЯ</w:t>
+      </w:r>
+      <w:r>
+        <w:rPr>
+          <w:rFonts w:ascii="Courier New" w:hAnsi="Courier New" w:cs="Courier New"/>
+          <w:sz w:val="28"/>
+          <w:szCs w:val="28"/>
+        </w:rPr>
+        <w:t xml:space="preserve">, COUNT(*) from </w:t>
+      </w:r>
+      <w:r>
+        <w:rPr>
+          <w:rFonts w:ascii="Courier New" w:hAnsi="Courier New" w:cs="Courier New"/>
+          <w:sz w:val="28"/>
+          <w:szCs w:val="28"/>
+          <w:lang w:val="ru-RU"/>
+        </w:rPr>
+        <w:t>Н</w:t>
+      </w:r>
+      <w:r>
+        <w:rPr>
+          <w:rFonts w:ascii="Courier New" w:hAnsi="Courier New" w:cs="Courier New"/>
+          <w:sz w:val="28"/>
+          <w:szCs w:val="28"/>
+        </w:rPr>
+        <w:t>_</w:t>
+      </w:r>
+      <w:proofErr w:type="gramStart"/>
+      <w:r>
+        <w:rPr>
+          <w:rFonts w:ascii="Courier New" w:hAnsi="Courier New" w:cs="Courier New"/>
+          <w:sz w:val="28"/>
+          <w:szCs w:val="28"/>
+          <w:lang w:val="ru-RU"/>
+        </w:rPr>
+        <w:t>ЛЮДИ</w:t>
+      </w:r>
+      <w:proofErr w:type="gramEnd"/>
+    </w:p>
+    <w:p>
+      <w:pPr>
+        <w:pStyle w:val="a5"/>
+        <w:ind w:left="142"/>
+        <w:rPr>
+          <w:rFonts w:ascii="Courier New" w:hAnsi="Courier New" w:cs="Courier New"/>
+          <w:sz w:val="28"/>
+          <w:szCs w:val="28"/>
+        </w:rPr>
+      </w:pPr>
+      <w:r>
+        <w:rPr>
+          <w:rFonts w:ascii="Courier New" w:hAnsi="Courier New" w:cs="Courier New"/>
+          <w:sz w:val="28"/>
+          <w:szCs w:val="28"/>
+        </w:rPr>
+        <w:t xml:space="preserve">group by </w:t>
+      </w:r>
+      <w:r>
+        <w:rPr>
+          <w:rFonts w:ascii="Courier New" w:hAnsi="Courier New" w:cs="Courier New"/>
+          <w:sz w:val="28"/>
+          <w:szCs w:val="28"/>
+          <w:lang w:val="ru-RU"/>
+        </w:rPr>
+        <w:t>ИМЯ</w:t>
+      </w:r>
+      <w:r>
+        <w:rPr>
+          <w:rFonts w:ascii="Courier New" w:hAnsi="Courier New" w:cs="Courier New"/>
+          <w:sz w:val="28"/>
+          <w:szCs w:val="28"/>
+        </w:rPr>
+        <w:t>) foo;</w:t>
+      </w:r>
+    </w:p>
+    <w:p>
+      <w:pPr>
+        <w:pStyle w:val="a5"/>
+        <w:ind w:left="142"/>
+        <w:rPr>
+          <w:rFonts w:ascii="Courier New" w:hAnsi="Courier New" w:cs="Courier New"/>
+          <w:sz w:val="28"/>
+          <w:szCs w:val="28"/>
+        </w:rPr>
+      </w:pPr>
+    </w:p>
+    <w:p>
+      <w:pPr>
+        <w:pStyle w:val="a5"/>
+        <w:numPr>
+          <w:ilvl w:val="0"/>
+          <w:numId w:val="2"/>
+        </w:numPr>
+        <w:ind w:left="142"/>
+        <w:rPr>
+          <w:rFonts w:ascii="Courier New" w:hAnsi="Courier New" w:cs="Courier New"/>
+          <w:sz w:val="28"/>
+          <w:szCs w:val="28"/>
+          <w:lang w:val="ru-RU"/>
+        </w:rPr>
+      </w:pPr>
+      <w:r>
+        <w:rPr>
+          <w:rFonts w:ascii="Courier New" w:hAnsi="Courier New" w:cs="Courier New"/>
+          <w:sz w:val="28"/>
+          <w:szCs w:val="28"/>
+        </w:rPr>
+        <w:t>select</w:t>
+      </w:r>
+      <w:r>
+        <w:rPr>
+          <w:rFonts w:ascii="Courier New" w:hAnsi="Courier New" w:cs="Courier New"/>
+          <w:sz w:val="28"/>
+          <w:szCs w:val="28"/>
+          <w:lang w:val="ru-RU"/>
+        </w:rPr>
+        <w:t xml:space="preserve"> ПЛАН_ИД </w:t>
+      </w:r>
+      <w:r>
+        <w:rPr>
+          <w:rFonts w:ascii="Courier New" w:hAnsi="Courier New" w:cs="Courier New"/>
+          <w:sz w:val="28"/>
+          <w:szCs w:val="28"/>
+        </w:rPr>
+        <w:t>from</w:t>
+      </w:r>
+      <w:r>
+        <w:rPr>
+          <w:rFonts w:ascii="Courier New" w:hAnsi="Courier New" w:cs="Courier New"/>
+          <w:sz w:val="28"/>
+          <w:szCs w:val="28"/>
+          <w:lang w:val="ru-RU"/>
+        </w:rPr>
+        <w:t xml:space="preserve"> Н_ГРУППЫ_</w:t>
+      </w:r>
+      <w:proofErr w:type="gramStart"/>
+      <w:r>
+        <w:rPr>
+          <w:rFonts w:ascii="Courier New" w:hAnsi="Courier New" w:cs="Courier New"/>
+          <w:sz w:val="28"/>
+          <w:szCs w:val="28"/>
+          <w:lang w:val="ru-RU"/>
+        </w:rPr>
+        <w:t>ПЛАНОВ</w:t>
+      </w:r>
+      <w:proofErr w:type="gramEnd"/>
+    </w:p>
+    <w:p>
+      <w:pPr>
+        <w:pStyle w:val="a5"/>
+        <w:ind w:left="142"/>
+        <w:rPr>
+          <w:rFonts w:ascii="Courier New" w:hAnsi="Courier New" w:cs="Courier New"/>
+          <w:sz w:val="28"/>
+          <w:szCs w:val="28"/>
+        </w:rPr>
+      </w:pPr>
+      <w:r>
+        <w:rPr>
+          <w:rFonts w:ascii="Courier New" w:hAnsi="Courier New" w:cs="Courier New"/>
+          <w:sz w:val="28"/>
+          <w:szCs w:val="28"/>
+        </w:rPr>
+        <w:t>where ПЛАН_ИД in  (select ПЛАН_ИД from Н_ПЛАНЫ</w:t>
+      </w:r>
+    </w:p>
+    <w:p>
+      <w:pPr>
+        <w:pStyle w:val="a5"/>
+        <w:ind w:left="142"/>
+        <w:rPr>
+          <w:rFonts w:ascii="Courier New" w:hAnsi="Courier New" w:cs="Courier New"/>
+          <w:sz w:val="28"/>
+          <w:szCs w:val="28"/>
+        </w:rPr>
+      </w:pPr>
+      <w:r>
+        <w:rPr>
+          <w:rFonts w:ascii="Courier New" w:hAnsi="Courier New" w:cs="Courier New"/>
+          <w:sz w:val="28"/>
+          <w:szCs w:val="28"/>
+        </w:rPr>
+        <w:t>where ФО_ИД = (select ИД from Н_ФОРМЫ_ОБУЧЕНИЯ</w:t>
+      </w:r>
+    </w:p>
+    <w:p>
+      <w:pPr>
+        <w:pStyle w:val="a5"/>
+        <w:ind w:left="142"/>
+        <w:rPr>
+          <w:rFonts w:ascii="Courier New" w:hAnsi="Courier New" w:cs="Courier New"/>
+          <w:sz w:val="28"/>
+          <w:szCs w:val="28"/>
+          <w:lang w:val="ru-RU"/>
+        </w:rPr>
+      </w:pPr>
+      <w:r>
+        <w:rPr>
+          <w:rFonts w:ascii="Courier New" w:hAnsi="Courier New" w:cs="Courier New"/>
+          <w:sz w:val="28"/>
+          <w:szCs w:val="28"/>
+        </w:rPr>
+        <w:t>where</w:t>
+      </w:r>
+      <w:r>
+        <w:rPr>
+          <w:rFonts w:ascii="Courier New" w:hAnsi="Courier New" w:cs="Courier New"/>
+          <w:sz w:val="28"/>
+          <w:szCs w:val="28"/>
+          <w:lang w:val="ru-RU"/>
+        </w:rPr>
+        <w:t xml:space="preserve"> НАИМЕНОВАНИЕ = '</w:t>
+      </w:r>
+      <w:r>
+        <w:rPr>
+          <w:rFonts w:ascii="Courier New" w:hAnsi="Courier New" w:cs="Courier New"/>
+          <w:sz w:val="28"/>
+          <w:szCs w:val="28"/>
+          <w:highlight w:val="yellow"/>
+          <w:lang w:val="ru-RU"/>
+        </w:rPr>
+        <w:t>Заочная</w:t>
+      </w:r>
+      <w:r>
+        <w:rPr>
+          <w:rFonts w:ascii="Courier New" w:hAnsi="Courier New" w:cs="Courier New"/>
+          <w:sz w:val="28"/>
+          <w:szCs w:val="28"/>
+          <w:lang w:val="ru-RU"/>
+        </w:rPr>
+        <w:t xml:space="preserve">')) </w:t>
+      </w:r>
+      <w:r>
+        <w:rPr>
+          <w:rFonts w:ascii="Courier New" w:hAnsi="Courier New" w:cs="Courier New"/>
+          <w:sz w:val="28"/>
+          <w:szCs w:val="28"/>
+        </w:rPr>
+        <w:t>and</w:t>
+      </w:r>
+      <w:r>
+        <w:rPr>
+          <w:rFonts w:ascii="Courier New" w:hAnsi="Courier New" w:cs="Courier New"/>
+          <w:sz w:val="28"/>
+          <w:szCs w:val="28"/>
+          <w:lang w:val="ru-RU"/>
+        </w:rPr>
+        <w:t xml:space="preserve"> ГРУППА </w:t>
+      </w:r>
+      <w:r>
+        <w:rPr>
+          <w:rFonts w:ascii="Courier New" w:hAnsi="Courier New" w:cs="Courier New"/>
+          <w:sz w:val="28"/>
+          <w:szCs w:val="28"/>
+        </w:rPr>
+        <w:t>in</w:t>
+      </w:r>
+      <w:r>
+        <w:rPr>
+          <w:rFonts w:ascii="Courier New" w:hAnsi="Courier New" w:cs="Courier New"/>
+          <w:sz w:val="28"/>
+          <w:szCs w:val="28"/>
+          <w:lang w:val="ru-RU"/>
+        </w:rPr>
+        <w:t xml:space="preserve"> (</w:t>
+      </w:r>
+      <w:r>
+        <w:rPr>
+          <w:rFonts w:ascii="Courier New" w:hAnsi="Courier New" w:cs="Courier New"/>
+          <w:sz w:val="28"/>
+          <w:szCs w:val="28"/>
+        </w:rPr>
+        <w:t>select</w:t>
+      </w:r>
+      <w:r>
+        <w:rPr>
+          <w:rFonts w:ascii="Courier New" w:hAnsi="Courier New" w:cs="Courier New"/>
+          <w:sz w:val="28"/>
+          <w:szCs w:val="28"/>
+          <w:lang w:val="ru-RU"/>
+        </w:rPr>
+        <w:t xml:space="preserve"> ГРУППА </w:t>
+      </w:r>
+      <w:r>
+        <w:rPr>
+          <w:rFonts w:ascii="Courier New" w:hAnsi="Courier New" w:cs="Courier New"/>
+          <w:sz w:val="28"/>
+          <w:szCs w:val="28"/>
+        </w:rPr>
+        <w:t>fro</w:t>
+      </w:r>
+      <w:r>
+        <w:rPr>
+          <w:rFonts w:ascii="Courier New" w:hAnsi="Courier New" w:cs="Courier New"/>
+          <w:sz w:val="28"/>
+          <w:szCs w:val="28"/>
+        </w:rPr>
+        <w:t>m</w:t>
+      </w:r>
+      <w:r>
+        <w:rPr>
+          <w:rFonts w:ascii="Courier New" w:hAnsi="Courier New" w:cs="Courier New"/>
+          <w:sz w:val="28"/>
+          <w:szCs w:val="28"/>
+          <w:lang w:val="ru-RU"/>
+        </w:rPr>
+        <w:t xml:space="preserve"> Н_ГРУППЫ_ПЛАНОВ</w:t>
+      </w:r>
+    </w:p>
+    <w:p>
+      <w:pPr>
+        <w:pStyle w:val="a5"/>
+        <w:ind w:left="142"/>
+        <w:rPr>
+          <w:rFonts w:ascii="Courier New" w:hAnsi="Courier New" w:cs="Courier New"/>
+          <w:sz w:val="28"/>
+          <w:szCs w:val="28"/>
+          <w:lang w:val="ru-RU"/>
+        </w:rPr>
+      </w:pPr>
+      <w:r>
+        <w:rPr>
+          <w:rFonts w:ascii="Courier New" w:hAnsi="Courier New" w:cs="Courier New"/>
+          <w:sz w:val="28"/>
+          <w:szCs w:val="28"/>
+        </w:rPr>
+        <w:t>GROUP</w:t>
+      </w:r>
+      <w:r>
+        <w:rPr>
+          <w:rFonts w:ascii="Courier New" w:hAnsi="Courier New" w:cs="Courier New"/>
+          <w:sz w:val="28"/>
+          <w:szCs w:val="28"/>
+          <w:lang w:val="ru-RU"/>
+        </w:rPr>
+        <w:t xml:space="preserve"> </w:t>
+      </w:r>
+      <w:r>
+        <w:rPr>
+          <w:rFonts w:ascii="Courier New" w:hAnsi="Courier New" w:cs="Courier New"/>
+          <w:sz w:val="28"/>
+          <w:szCs w:val="28"/>
+        </w:rPr>
+        <w:t>BY</w:t>
+      </w:r>
+      <w:r>
+        <w:rPr>
+          <w:rFonts w:ascii="Courier New" w:hAnsi="Courier New" w:cs="Courier New"/>
+          <w:sz w:val="28"/>
+          <w:szCs w:val="28"/>
+          <w:lang w:val="ru-RU"/>
+        </w:rPr>
+        <w:t xml:space="preserve"> ГРУППА</w:t>
+      </w:r>
+    </w:p>
+    <w:p>
+      <w:pPr>
+        <w:pStyle w:val="a5"/>
+        <w:ind w:left="142"/>
+        <w:rPr>
+          <w:rFonts w:ascii="Courier New" w:hAnsi="Courier New" w:cs="Courier New"/>
+          <w:sz w:val="28"/>
+          <w:szCs w:val="28"/>
+        </w:rPr>
+      </w:pPr>
+      <w:r>
+        <w:rPr>
+          <w:rFonts w:ascii="Courier New" w:hAnsi="Courier New" w:cs="Courier New"/>
+          <w:sz w:val="28"/>
+          <w:szCs w:val="28"/>
+        </w:rPr>
+        <w:t>having count(*) &lt; 2);</w:t>
+      </w:r>
+    </w:p>
+    <w:p>
+      <w:pPr>
+        <w:pStyle w:val="a5"/>
+        <w:ind w:left="142"/>
+        <w:rPr>
+          <w:rFonts w:ascii="Courier New" w:hAnsi="Courier New" w:cs="Courier New"/>
+          <w:sz w:val="28"/>
+          <w:szCs w:val="28"/>
+          <w:lang w:val="ru-RU"/>
+        </w:rPr>
+      </w:pPr>
+      <w:r>
+        <w:rPr>
+          <w:rFonts w:ascii="Courier New" w:hAnsi="Courier New" w:cs="Courier New"/>
+          <w:sz w:val="28"/>
+          <w:szCs w:val="28"/>
+        </w:rPr>
+        <w:t>select</w:t>
+      </w:r>
+      <w:r>
+        <w:rPr>
+          <w:rFonts w:ascii="Courier New" w:hAnsi="Courier New" w:cs="Courier New"/>
+          <w:sz w:val="28"/>
+          <w:szCs w:val="28"/>
+          <w:lang w:val="ru-RU"/>
+        </w:rPr>
+        <w:t xml:space="preserve"> ПЛАН_ИД </w:t>
+      </w:r>
+      <w:r>
+        <w:rPr>
+          <w:rFonts w:ascii="Courier New" w:hAnsi="Courier New" w:cs="Courier New"/>
+          <w:sz w:val="28"/>
+          <w:szCs w:val="28"/>
+        </w:rPr>
+        <w:t>from</w:t>
+      </w:r>
+      <w:r>
+        <w:rPr>
+          <w:rFonts w:ascii="Courier New" w:hAnsi="Courier New" w:cs="Courier New"/>
+          <w:sz w:val="28"/>
+          <w:szCs w:val="28"/>
+          <w:lang w:val="ru-RU"/>
+        </w:rPr>
+        <w:t xml:space="preserve"> Н_ГРУППЫ_</w:t>
+      </w:r>
+      <w:proofErr w:type="gramStart"/>
+      <w:r>
+        <w:rPr>
+          <w:rFonts w:ascii="Courier New" w:hAnsi="Courier New" w:cs="Courier New"/>
+          <w:sz w:val="28"/>
+          <w:szCs w:val="28"/>
+          <w:lang w:val="ru-RU"/>
+        </w:rPr>
+        <w:t>ПЛАНОВ</w:t>
+      </w:r>
+      <w:proofErr w:type="gramEnd"/>
+    </w:p>
+    <w:p>
+      <w:pPr>
+        <w:pStyle w:val="a5"/>
+        <w:ind w:left="142"/>
+        <w:rPr>
+          <w:rFonts w:ascii="Courier New" w:hAnsi="Courier New" w:cs="Courier New"/>
+          <w:sz w:val="28"/>
+          <w:szCs w:val="28"/>
+          <w:lang w:val="ru-RU"/>
+        </w:rPr>
+      </w:pPr>
+      <w:r>
+        <w:rPr>
+          <w:rFonts w:ascii="Courier New" w:hAnsi="Courier New" w:cs="Courier New"/>
+          <w:sz w:val="28"/>
+          <w:szCs w:val="28"/>
+        </w:rPr>
+        <w:t>where</w:t>
+      </w:r>
+      <w:r>
+        <w:rPr>
+          <w:rFonts w:ascii="Courier New" w:hAnsi="Courier New" w:cs="Courier New"/>
+          <w:sz w:val="28"/>
+          <w:szCs w:val="28"/>
+          <w:lang w:val="ru-RU"/>
+        </w:rPr>
+        <w:t xml:space="preserve"> ПЛАН_ИД </w:t>
+      </w:r>
+      <w:r>
+        <w:rPr>
+          <w:rFonts w:ascii="Courier New" w:hAnsi="Courier New" w:cs="Courier New"/>
+          <w:sz w:val="28"/>
+          <w:szCs w:val="28"/>
+        </w:rPr>
+        <w:t>in</w:t>
+      </w:r>
+      <w:r>
+        <w:rPr>
+          <w:rFonts w:ascii="Courier New" w:hAnsi="Courier New" w:cs="Courier New"/>
+          <w:sz w:val="28"/>
+          <w:szCs w:val="28"/>
+          <w:lang w:val="ru-RU"/>
+        </w:rPr>
+        <w:t xml:space="preserve">  (</w:t>
+      </w:r>
+      <w:r>
+        <w:rPr>
+          <w:rFonts w:ascii="Courier New" w:hAnsi="Courier New" w:cs="Courier New"/>
+          <w:sz w:val="28"/>
+          <w:szCs w:val="28"/>
+        </w:rPr>
+        <w:t>select</w:t>
+      </w:r>
+      <w:r>
+        <w:rPr>
+          <w:rFonts w:ascii="Courier New" w:hAnsi="Courier New" w:cs="Courier New"/>
+          <w:sz w:val="28"/>
+          <w:szCs w:val="28"/>
+          <w:lang w:val="ru-RU"/>
+        </w:rPr>
+        <w:t xml:space="preserve"> ПЛАН_ИД </w:t>
+      </w:r>
+      <w:r>
+        <w:rPr>
+          <w:rFonts w:ascii="Courier New" w:hAnsi="Courier New" w:cs="Courier New"/>
+          <w:sz w:val="28"/>
+          <w:szCs w:val="28"/>
+        </w:rPr>
+        <w:t>from</w:t>
+      </w:r>
+      <w:r>
+        <w:rPr>
+          <w:rFonts w:ascii="Courier New" w:hAnsi="Courier New" w:cs="Courier New"/>
+          <w:sz w:val="28"/>
+          <w:szCs w:val="28"/>
+          <w:lang w:val="ru-RU"/>
+        </w:rPr>
+        <w:t xml:space="preserve"> Н_ПЛАНЫ</w:t>
+      </w:r>
+    </w:p>
+    <w:p>
+      <w:pPr>
+        <w:pStyle w:val="a5"/>
+        <w:ind w:left="142"/>
+        <w:rPr>
+          <w:rFonts w:ascii="Courier New" w:hAnsi="Courier New" w:cs="Courier New"/>
+          <w:sz w:val="28"/>
+          <w:szCs w:val="28"/>
+          <w:lang w:val="ru-RU"/>
+        </w:rPr>
+      </w:pPr>
+      <w:r>
+        <w:rPr>
+          <w:rFonts w:ascii="Courier New" w:hAnsi="Courier New" w:cs="Courier New"/>
+          <w:sz w:val="28"/>
+          <w:szCs w:val="28"/>
+        </w:rPr>
+        <w:t>where</w:t>
+      </w:r>
+      <w:r>
+        <w:rPr>
+          <w:rFonts w:ascii="Courier New" w:hAnsi="Courier New" w:cs="Courier New"/>
+          <w:sz w:val="28"/>
+          <w:szCs w:val="28"/>
+          <w:lang w:val="ru-RU"/>
+        </w:rPr>
+        <w:t xml:space="preserve"> ФО_ИД = (</w:t>
+      </w:r>
+      <w:r>
+        <w:rPr>
+          <w:rFonts w:ascii="Courier New" w:hAnsi="Courier New" w:cs="Courier New"/>
+          <w:sz w:val="28"/>
+          <w:szCs w:val="28"/>
+        </w:rPr>
+        <w:t>select</w:t>
+      </w:r>
+      <w:r>
+        <w:rPr>
+          <w:rFonts w:ascii="Courier New" w:hAnsi="Courier New" w:cs="Courier New"/>
+          <w:sz w:val="28"/>
+          <w:szCs w:val="28"/>
+          <w:lang w:val="ru-RU"/>
+        </w:rPr>
+        <w:t xml:space="preserve"> ИД </w:t>
+      </w:r>
+      <w:r>
+        <w:rPr>
+          <w:rFonts w:ascii="Courier New" w:hAnsi="Courier New" w:cs="Courier New"/>
+          <w:sz w:val="28"/>
+          <w:szCs w:val="28"/>
+        </w:rPr>
+        <w:t>from</w:t>
+      </w:r>
+      <w:r>
+        <w:rPr>
+          <w:rFonts w:ascii="Courier New" w:hAnsi="Courier New" w:cs="Courier New"/>
+          <w:sz w:val="28"/>
+          <w:szCs w:val="28"/>
+          <w:lang w:val="ru-RU"/>
+        </w:rPr>
+        <w:t xml:space="preserve"> Н_ФОРМЫ_ОБУЧЕНИЯ</w:t>
+      </w:r>
+    </w:p>
+    <w:p>
+      <w:pPr>
+        <w:pStyle w:val="a5"/>
+        <w:ind w:left="142"/>
+        <w:rPr>
+          <w:rFonts w:ascii="Courier New" w:hAnsi="Courier New" w:cs="Courier New"/>
+          <w:sz w:val="28"/>
+          <w:szCs w:val="28"/>
+          <w:lang w:val="ru-RU"/>
+        </w:rPr>
+      </w:pPr>
+      <w:r>
+        <w:rPr>
+          <w:rFonts w:ascii="Courier New" w:hAnsi="Courier New" w:cs="Courier New"/>
+          <w:sz w:val="28"/>
+          <w:szCs w:val="28"/>
+        </w:rPr>
+        <w:t>where</w:t>
+      </w:r>
+      <w:r>
+        <w:rPr>
+          <w:rFonts w:ascii="Courier New" w:hAnsi="Courier New" w:cs="Courier New"/>
+          <w:sz w:val="28"/>
+          <w:szCs w:val="28"/>
+          <w:lang w:val="ru-RU"/>
+        </w:rPr>
+        <w:t xml:space="preserve"> НАИМЕНОВАНИЕ = '</w:t>
+      </w:r>
+      <w:r>
+        <w:rPr>
+          <w:rFonts w:ascii="Courier New" w:hAnsi="Courier New" w:cs="Courier New"/>
+          <w:sz w:val="28"/>
+          <w:szCs w:val="28"/>
+          <w:highlight w:val="yellow"/>
+          <w:lang w:val="ru-RU"/>
+        </w:rPr>
+        <w:t>Очная</w:t>
+      </w:r>
+      <w:r>
+        <w:rPr>
+          <w:rFonts w:ascii="Courier New" w:hAnsi="Courier New" w:cs="Courier New"/>
+          <w:sz w:val="28"/>
+          <w:szCs w:val="28"/>
+          <w:lang w:val="ru-RU"/>
+        </w:rPr>
+        <w:t xml:space="preserve">')) </w:t>
+      </w:r>
+      <w:r>
+        <w:rPr>
+          <w:rFonts w:ascii="Courier New" w:hAnsi="Courier New" w:cs="Courier New"/>
+          <w:sz w:val="28"/>
+          <w:szCs w:val="28"/>
+        </w:rPr>
+        <w:t>and</w:t>
+      </w:r>
+      <w:r>
+        <w:rPr>
+          <w:rFonts w:ascii="Courier New" w:hAnsi="Courier New" w:cs="Courier New"/>
+          <w:sz w:val="28"/>
+          <w:szCs w:val="28"/>
+          <w:lang w:val="ru-RU"/>
+        </w:rPr>
+        <w:t xml:space="preserve"> ГРУППА </w:t>
+      </w:r>
+      <w:r>
+        <w:rPr>
+          <w:rFonts w:ascii="Courier New" w:hAnsi="Courier New" w:cs="Courier New"/>
+          <w:sz w:val="28"/>
+          <w:szCs w:val="28"/>
+        </w:rPr>
+        <w:t>in</w:t>
+      </w:r>
+      <w:r>
+        <w:rPr>
+          <w:rFonts w:ascii="Courier New" w:hAnsi="Courier New" w:cs="Courier New"/>
+          <w:sz w:val="28"/>
+          <w:szCs w:val="28"/>
+          <w:lang w:val="ru-RU"/>
+        </w:rPr>
+        <w:t xml:space="preserve"> (</w:t>
+      </w:r>
+      <w:r>
+        <w:rPr>
+          <w:rFonts w:ascii="Courier New" w:hAnsi="Courier New" w:cs="Courier New"/>
+          <w:sz w:val="28"/>
+          <w:szCs w:val="28"/>
+        </w:rPr>
+        <w:t>select</w:t>
+      </w:r>
+      <w:r>
+        <w:rPr>
+          <w:rFonts w:ascii="Courier New" w:hAnsi="Courier New" w:cs="Courier New"/>
+          <w:sz w:val="28"/>
+          <w:szCs w:val="28"/>
+          <w:lang w:val="ru-RU"/>
+        </w:rPr>
+        <w:t xml:space="preserve"> ГРУППА </w:t>
+      </w:r>
+      <w:r>
+        <w:rPr>
+          <w:rFonts w:ascii="Courier New" w:hAnsi="Courier New" w:cs="Courier New"/>
+          <w:sz w:val="28"/>
+          <w:szCs w:val="28"/>
+        </w:rPr>
+        <w:t>from</w:t>
+      </w:r>
+      <w:r>
+        <w:rPr>
+          <w:rFonts w:ascii="Courier New" w:hAnsi="Courier New" w:cs="Courier New"/>
+          <w:sz w:val="28"/>
+          <w:szCs w:val="28"/>
+          <w:lang w:val="ru-RU"/>
+        </w:rPr>
+        <w:t xml:space="preserve"> Н_ГРУППЫ_ПЛАНОВ</w:t>
+      </w:r>
+    </w:p>
+    <w:p>
+      <w:pPr>
+        <w:pStyle w:val="a5"/>
+        <w:ind w:left="142"/>
+        <w:rPr>
+          <w:rFonts w:ascii="Courier New" w:hAnsi="Courier New" w:cs="Courier New"/>
+          <w:sz w:val="28"/>
+          <w:szCs w:val="28"/>
+        </w:rPr>
+      </w:pPr>
+      <w:r>
+        <w:rPr>
+          <w:rFonts w:ascii="Courier New" w:hAnsi="Courier New" w:cs="Courier New"/>
+          <w:sz w:val="28"/>
+          <w:szCs w:val="28"/>
+        </w:rPr>
+        <w:t xml:space="preserve">GROUP BY </w:t>
+      </w:r>
+      <w:r>
+        <w:rPr>
+          <w:rFonts w:ascii="Courier New" w:hAnsi="Courier New" w:cs="Courier New"/>
+          <w:sz w:val="28"/>
+          <w:szCs w:val="28"/>
+          <w:lang w:val="ru-RU"/>
+        </w:rPr>
+        <w:t>ГРУППА</w:t>
+      </w:r>
+    </w:p>
+    <w:p>
+      <w:pPr>
+        <w:pStyle w:val="a5"/>
+        <w:ind w:left="142"/>
+        <w:rPr>
+          <w:rFonts w:ascii="Courier New" w:hAnsi="Courier New" w:cs="Courier New"/>
+          <w:sz w:val="28"/>
+          <w:szCs w:val="28"/>
+        </w:rPr>
+      </w:pPr>
+      <w:r>
+        <w:rPr>
+          <w:rFonts w:ascii="Courier New" w:hAnsi="Courier New" w:cs="Courier New"/>
+          <w:sz w:val="28"/>
+          <w:szCs w:val="28"/>
+        </w:rPr>
+        <w:t>having count(*) &lt; 2);</w:t>
+      </w:r>
+    </w:p>
+    <w:p>
+      <w:pPr>
+        <w:rPr>
+          <w:rFonts w:ascii="Courier New" w:hAnsi="Courier New" w:cs="Courier New"/>
+          <w:sz w:val="28"/>
+          <w:szCs w:val="28"/>
+        </w:rPr>
+      </w:pPr>
+      <w:r>
+        <w:rPr>
+          <w:rFonts w:ascii="Courier New" w:hAnsi="Courier New" w:cs="Courier New"/>
+          <w:sz w:val="28"/>
+          <w:szCs w:val="28"/>
+        </w:rPr>
+        <w:br w:type="page"/>
+      </w:r>
+    </w:p>
+    <w:p>
+      <w:pPr>
+        <w:pStyle w:val="a5"/>
+        <w:ind w:left="142"/>
+        <w:rPr>
+          <w:rFonts w:ascii="Courier New" w:hAnsi="Courier New" w:cs="Courier New"/>
+          <w:sz w:val="28"/>
+          <w:szCs w:val="28"/>
+        </w:rPr>
+      </w:pPr>
+    </w:p>
+    <w:p>
+      <w:pPr>
+        <w:pStyle w:val="a5"/>
+        <w:rPr>
+          <w:rFonts w:ascii="Courier New" w:hAnsi="Courier New" w:cs="Courier New"/>
+          <w:sz w:val="28"/>
+          <w:szCs w:val="28"/>
+        </w:rPr>
+      </w:pPr>
+    </w:p>
+    <w:p>
+      <w:pPr>
+        <w:pStyle w:val="a5"/>
+        <w:numPr>
+          <w:ilvl w:val="0"/>
+          <w:numId w:val="2"/>
+        </w:numPr>
+        <w:ind w:left="142"/>
+        <w:rPr>
+          <w:rFonts w:ascii="Courier New" w:hAnsi="Courier New" w:cs="Courier New"/>
+          <w:sz w:val="28"/>
+          <w:szCs w:val="28"/>
+        </w:rPr>
+      </w:pPr>
+      <w:r>
+        <w:rPr>
+          <w:rFonts w:ascii="Courier New" w:hAnsi="Courier New" w:cs="Courier New"/>
+          <w:sz w:val="28"/>
+          <w:szCs w:val="28"/>
+        </w:rPr>
+        <w:t xml:space="preserve">select </w:t>
+      </w:r>
+      <w:proofErr w:type="spellStart"/>
+      <w:r>
+        <w:rPr>
+          <w:rFonts w:ascii="Courier New" w:hAnsi="Courier New" w:cs="Courier New"/>
+          <w:sz w:val="28"/>
+          <w:szCs w:val="28"/>
+        </w:rPr>
+        <w:t>a.ЧЛВК_ИД</w:t>
+      </w:r>
+      <w:proofErr w:type="spellEnd"/>
+      <w:r>
+        <w:rPr>
+          <w:rFonts w:ascii="Courier New" w:hAnsi="Courier New" w:cs="Courier New"/>
+          <w:sz w:val="28"/>
+          <w:szCs w:val="28"/>
+        </w:rPr>
+        <w:t xml:space="preserve">, </w:t>
+      </w:r>
+      <w:proofErr w:type="spellStart"/>
+      <w:r>
+        <w:rPr>
+          <w:rFonts w:ascii="Courier New" w:hAnsi="Courier New" w:cs="Courier New"/>
+          <w:sz w:val="28"/>
+          <w:szCs w:val="28"/>
+        </w:rPr>
+        <w:t>b.ИМЯ</w:t>
+      </w:r>
+      <w:proofErr w:type="spellEnd"/>
+      <w:r>
+        <w:rPr>
+          <w:rFonts w:ascii="Courier New" w:hAnsi="Courier New" w:cs="Courier New"/>
+          <w:sz w:val="28"/>
+          <w:szCs w:val="28"/>
+        </w:rPr>
+        <w:t xml:space="preserve">, </w:t>
+      </w:r>
+      <w:proofErr w:type="spellStart"/>
+      <w:r>
+        <w:rPr>
+          <w:rFonts w:ascii="Courier New" w:hAnsi="Courier New" w:cs="Courier New"/>
+          <w:sz w:val="28"/>
+          <w:szCs w:val="28"/>
+        </w:rPr>
+        <w:t>b.ОТЧЕСТВО</w:t>
+      </w:r>
+      <w:proofErr w:type="spellEnd"/>
+      <w:r>
+        <w:rPr>
+          <w:rFonts w:ascii="Courier New" w:hAnsi="Courier New" w:cs="Courier New"/>
+          <w:sz w:val="28"/>
+          <w:szCs w:val="28"/>
+        </w:rPr>
+        <w:t xml:space="preserve">, </w:t>
+      </w:r>
+      <w:proofErr w:type="spellStart"/>
+      <w:r>
+        <w:rPr>
+          <w:rFonts w:ascii="Courier New" w:hAnsi="Courier New" w:cs="Courier New"/>
+          <w:sz w:val="28"/>
+          <w:szCs w:val="28"/>
+        </w:rPr>
+        <w:t>b.ФАМИЛИЯ</w:t>
+      </w:r>
+      <w:proofErr w:type="spellEnd"/>
+      <w:r>
+        <w:rPr>
+          <w:rFonts w:ascii="Courier New" w:hAnsi="Courier New" w:cs="Courier New"/>
+          <w:sz w:val="28"/>
+          <w:szCs w:val="28"/>
+        </w:rPr>
+        <w:t>, avg(</w:t>
+      </w:r>
+      <w:proofErr w:type="spellStart"/>
+      <w:r>
+        <w:rPr>
+          <w:rFonts w:ascii="Courier New" w:hAnsi="Courier New" w:cs="Courier New"/>
+          <w:sz w:val="28"/>
+          <w:szCs w:val="28"/>
+        </w:rPr>
+        <w:t>a.</w:t>
+      </w:r>
+      <w:proofErr w:type="gramStart"/>
+      <w:r>
+        <w:rPr>
+          <w:rFonts w:ascii="Courier New" w:hAnsi="Courier New" w:cs="Courier New"/>
+          <w:sz w:val="28"/>
+          <w:szCs w:val="28"/>
+        </w:rPr>
+        <w:t>ОЦЕНКА</w:t>
+      </w:r>
+      <w:proofErr w:type="spellEnd"/>
+      <w:r>
+        <w:rPr>
+          <w:rFonts w:ascii="Courier New" w:hAnsi="Courier New" w:cs="Courier New"/>
+          <w:sz w:val="28"/>
+          <w:szCs w:val="28"/>
+        </w:rPr>
+        <w:t>::</w:t>
+      </w:r>
+      <w:proofErr w:type="gramEnd"/>
+      <w:r>
+        <w:rPr>
+          <w:rFonts w:ascii="Courier New" w:hAnsi="Courier New" w:cs="Courier New"/>
+          <w:sz w:val="28"/>
+          <w:szCs w:val="28"/>
+        </w:rPr>
+        <w:t>integer) from Н_ВЕДОМОСТИ as a</w:t>
+      </w:r>
+    </w:p>
+    <w:p>
+      <w:pPr>
+        <w:pStyle w:val="a5"/>
+        <w:ind w:left="142"/>
+        <w:rPr>
+          <w:rFonts w:ascii="Courier New" w:hAnsi="Courier New" w:cs="Courier New"/>
+          <w:sz w:val="28"/>
+          <w:szCs w:val="28"/>
+        </w:rPr>
+      </w:pPr>
+      <w:r>
+        <w:rPr>
+          <w:rFonts w:ascii="Courier New" w:hAnsi="Courier New" w:cs="Courier New"/>
+          <w:sz w:val="28"/>
+          <w:szCs w:val="28"/>
+        </w:rPr>
+        <w:t xml:space="preserve">join Н_ЛЮДИ as b on </w:t>
+      </w:r>
+      <w:proofErr w:type="spellStart"/>
+      <w:r>
+        <w:rPr>
+          <w:rFonts w:ascii="Courier New" w:hAnsi="Courier New" w:cs="Courier New"/>
+          <w:sz w:val="28"/>
+          <w:szCs w:val="28"/>
+        </w:rPr>
+        <w:t>b.ИД</w:t>
+      </w:r>
+      <w:proofErr w:type="spellEnd"/>
+      <w:r>
+        <w:rPr>
+          <w:rFonts w:ascii="Courier New" w:hAnsi="Courier New" w:cs="Courier New"/>
+          <w:sz w:val="28"/>
+          <w:szCs w:val="28"/>
+        </w:rPr>
+        <w:t xml:space="preserve"> = </w:t>
+      </w:r>
+      <w:proofErr w:type="spellStart"/>
+      <w:r>
+        <w:rPr>
+          <w:rFonts w:ascii="Courier New" w:hAnsi="Courier New" w:cs="Courier New"/>
+          <w:sz w:val="28"/>
+          <w:szCs w:val="28"/>
+        </w:rPr>
+        <w:t>a.ЧЛВК_ИД</w:t>
+      </w:r>
+      <w:proofErr w:type="spellEnd"/>
+    </w:p>
+    <w:p>
+      <w:pPr>
+        <w:pStyle w:val="a5"/>
+        <w:ind w:left="142"/>
+        <w:rPr>
+          <w:rFonts w:ascii="Courier New" w:hAnsi="Courier New" w:cs="Courier New"/>
+          <w:sz w:val="28"/>
+          <w:szCs w:val="28"/>
+        </w:rPr>
+      </w:pPr>
+      <w:r>
+        <w:rPr>
+          <w:rFonts w:ascii="Courier New" w:hAnsi="Courier New" w:cs="Courier New"/>
+          <w:sz w:val="28"/>
+          <w:szCs w:val="28"/>
+        </w:rPr>
+        <w:t xml:space="preserve">join Н_УЧЕНИКИ as c on </w:t>
+      </w:r>
+      <w:proofErr w:type="spellStart"/>
+      <w:r>
+        <w:rPr>
+          <w:rFonts w:ascii="Courier New" w:hAnsi="Courier New" w:cs="Courier New"/>
+          <w:sz w:val="28"/>
+          <w:szCs w:val="28"/>
+        </w:rPr>
+        <w:t>c.ЧЛВК_ИД</w:t>
+      </w:r>
+      <w:proofErr w:type="spellEnd"/>
+      <w:r>
+        <w:rPr>
+          <w:rFonts w:ascii="Courier New" w:hAnsi="Courier New" w:cs="Courier New"/>
+          <w:sz w:val="28"/>
+          <w:szCs w:val="28"/>
+        </w:rPr>
+        <w:t xml:space="preserve"> = </w:t>
+      </w:r>
+      <w:proofErr w:type="spellStart"/>
+      <w:r>
+        <w:rPr>
+          <w:rFonts w:ascii="Courier New" w:hAnsi="Courier New" w:cs="Courier New"/>
+          <w:sz w:val="28"/>
+          <w:szCs w:val="28"/>
+        </w:rPr>
+        <w:t>a.ЧЛВК_ИД</w:t>
+      </w:r>
+      <w:proofErr w:type="spellEnd"/>
+    </w:p>
+    <w:p>
+      <w:pPr>
+        <w:pStyle w:val="a5"/>
+        <w:ind w:left="142"/>
+        <w:rPr>
+          <w:rFonts w:ascii="Courier New" w:hAnsi="Courier New" w:cs="Courier New"/>
+          <w:sz w:val="28"/>
+          <w:szCs w:val="28"/>
+        </w:rPr>
+      </w:pPr>
+      <w:r>
+        <w:rPr>
+          <w:rFonts w:ascii="Courier New" w:hAnsi="Courier New" w:cs="Courier New"/>
+          <w:sz w:val="28"/>
+          <w:szCs w:val="28"/>
+        </w:rPr>
+        <w:t xml:space="preserve">where </w:t>
+      </w:r>
+      <w:proofErr w:type="spellStart"/>
+      <w:r>
+        <w:rPr>
+          <w:rFonts w:ascii="Courier New" w:hAnsi="Courier New" w:cs="Courier New"/>
+          <w:sz w:val="28"/>
+          <w:szCs w:val="28"/>
+        </w:rPr>
+        <w:t>a.ОЦЕНКА</w:t>
+      </w:r>
+      <w:proofErr w:type="spellEnd"/>
+      <w:r>
+        <w:rPr>
+          <w:rFonts w:ascii="Courier New" w:hAnsi="Courier New" w:cs="Courier New"/>
+          <w:sz w:val="28"/>
+          <w:szCs w:val="28"/>
+        </w:rPr>
+        <w:t xml:space="preserve"> in ('2', '3', '4', '5') and </w:t>
+      </w:r>
+      <w:proofErr w:type="spellStart"/>
+      <w:r>
+        <w:rPr>
+          <w:rFonts w:ascii="Courier New" w:hAnsi="Courier New" w:cs="Courier New"/>
+          <w:sz w:val="28"/>
+          <w:szCs w:val="28"/>
+        </w:rPr>
+        <w:t>c.ГРУППА</w:t>
+      </w:r>
+      <w:proofErr w:type="spellEnd"/>
+      <w:r>
+        <w:rPr>
+          <w:rFonts w:ascii="Courier New" w:hAnsi="Courier New" w:cs="Courier New"/>
+          <w:sz w:val="28"/>
+          <w:szCs w:val="28"/>
+        </w:rPr>
+        <w:t xml:space="preserve"> = '4100'</w:t>
+      </w:r>
+    </w:p>
+    <w:p>
+      <w:pPr>
+        <w:pStyle w:val="a5"/>
+        <w:ind w:left="142"/>
+        <w:rPr>
+          <w:rFonts w:ascii="Courier New" w:hAnsi="Courier New" w:cs="Courier New"/>
+          <w:sz w:val="28"/>
+          <w:szCs w:val="28"/>
+        </w:rPr>
+      </w:pPr>
+      <w:r>
+        <w:rPr>
+          <w:rFonts w:ascii="Courier New" w:hAnsi="Courier New" w:cs="Courier New"/>
+          <w:sz w:val="28"/>
+          <w:szCs w:val="28"/>
+        </w:rPr>
+        <w:t xml:space="preserve">group by </w:t>
+      </w:r>
+      <w:proofErr w:type="spellStart"/>
+      <w:r>
+        <w:rPr>
+          <w:rFonts w:ascii="Courier New" w:hAnsi="Courier New" w:cs="Courier New"/>
+          <w:sz w:val="28"/>
+          <w:szCs w:val="28"/>
+        </w:rPr>
+        <w:t>b.ИМЯ</w:t>
+      </w:r>
+      <w:proofErr w:type="spellEnd"/>
+      <w:r>
+        <w:rPr>
+          <w:rFonts w:ascii="Courier New" w:hAnsi="Courier New" w:cs="Courier New"/>
+          <w:sz w:val="28"/>
+          <w:szCs w:val="28"/>
+        </w:rPr>
+        <w:t xml:space="preserve">, </w:t>
+      </w:r>
+      <w:proofErr w:type="spellStart"/>
+      <w:r>
+        <w:rPr>
+          <w:rFonts w:ascii="Courier New" w:hAnsi="Courier New" w:cs="Courier New"/>
+          <w:sz w:val="28"/>
+          <w:szCs w:val="28"/>
+        </w:rPr>
+        <w:t>b.ОТЧЕСТВО</w:t>
+      </w:r>
+      <w:proofErr w:type="spellEnd"/>
+      <w:r>
+        <w:rPr>
+          <w:rFonts w:ascii="Courier New" w:hAnsi="Courier New" w:cs="Courier New"/>
+          <w:sz w:val="28"/>
+          <w:szCs w:val="28"/>
+        </w:rPr>
+        <w:t xml:space="preserve">, </w:t>
+      </w:r>
+      <w:proofErr w:type="spellStart"/>
+      <w:r>
+        <w:rPr>
+          <w:rFonts w:ascii="Courier New" w:hAnsi="Courier New" w:cs="Courier New"/>
+          <w:sz w:val="28"/>
+          <w:szCs w:val="28"/>
+        </w:rPr>
+        <w:t>b.ФАМИЛИЯ</w:t>
+      </w:r>
+      <w:proofErr w:type="spellEnd"/>
+      <w:r>
+        <w:rPr>
+          <w:rFonts w:ascii="Courier New" w:hAnsi="Courier New" w:cs="Courier New"/>
+          <w:sz w:val="28"/>
+          <w:szCs w:val="28"/>
+        </w:rPr>
+        <w:t xml:space="preserve">, </w:t>
+      </w:r>
+      <w:proofErr w:type="spellStart"/>
+      <w:r>
+        <w:rPr>
+          <w:rFonts w:ascii="Courier New" w:hAnsi="Courier New" w:cs="Courier New"/>
+          <w:sz w:val="28"/>
+          <w:szCs w:val="28"/>
+        </w:rPr>
+        <w:t>a.ЧЛВК_ИД</w:t>
+      </w:r>
+      <w:proofErr w:type="spellEnd"/>
+    </w:p>
+    <w:p>
+      <w:pPr>
+        <w:pStyle w:val="a5"/>
+        <w:ind w:left="142"/>
+        <w:rPr>
+          <w:rFonts w:ascii="Courier New" w:hAnsi="Courier New" w:cs="Courier New"/>
+          <w:sz w:val="28"/>
+          <w:szCs w:val="28"/>
+        </w:rPr>
+      </w:pPr>
+      <w:r>
+        <w:rPr>
+          <w:rFonts w:ascii="Courier New" w:hAnsi="Courier New" w:cs="Courier New"/>
+          <w:sz w:val="28"/>
+          <w:szCs w:val="28"/>
+        </w:rPr>
+        <w:t xml:space="preserve">having </w:t>
+      </w:r>
+      <w:r>
+        <w:rPr>
+          <w:rFonts w:ascii="Courier New" w:hAnsi="Courier New" w:cs="Courier New"/>
+          <w:sz w:val="28"/>
+          <w:szCs w:val="28"/>
+        </w:rPr>
+        <w:t xml:space="preserve"> </w:t>
+      </w:r>
+    </w:p>
+    <w:p>
+      <w:pPr>
+        <w:pStyle w:val="a5"/>
+        <w:ind w:left="142"/>
+        <w:rPr>
+          <w:rFonts w:ascii="Courier New" w:hAnsi="Courier New" w:cs="Courier New"/>
+          <w:sz w:val="28"/>
+          <w:szCs w:val="28"/>
+        </w:rPr>
+      </w:pPr>
+      <w:r>
+        <w:rPr>
+          <w:rFonts w:ascii="Courier New" w:hAnsi="Courier New" w:cs="Courier New"/>
+          <w:sz w:val="28"/>
+          <w:szCs w:val="28"/>
+        </w:rPr>
+        <w:t>avg(</w:t>
+      </w:r>
+      <w:proofErr w:type="spellStart"/>
+      <w:r>
+        <w:rPr>
+          <w:rFonts w:ascii="Courier New" w:hAnsi="Courier New" w:cs="Courier New"/>
+          <w:sz w:val="28"/>
+          <w:szCs w:val="28"/>
+        </w:rPr>
+        <w:t>a.</w:t>
+      </w:r>
+      <w:proofErr w:type="gramStart"/>
+      <w:r>
+        <w:rPr>
+          <w:rFonts w:ascii="Courier New" w:hAnsi="Courier New" w:cs="Courier New"/>
+          <w:sz w:val="28"/>
+          <w:szCs w:val="28"/>
+        </w:rPr>
+        <w:t>ОЦЕНКА</w:t>
+      </w:r>
+      <w:proofErr w:type="spellEnd"/>
+      <w:r>
+        <w:rPr>
+          <w:rFonts w:ascii="Courier New" w:hAnsi="Courier New" w:cs="Courier New"/>
+          <w:sz w:val="28"/>
+          <w:szCs w:val="28"/>
+        </w:rPr>
+        <w:t>::</w:t>
+      </w:r>
+      <w:proofErr w:type="gramEnd"/>
+      <w:r>
+        <w:rPr>
+          <w:rFonts w:ascii="Courier New" w:hAnsi="Courier New" w:cs="Courier New"/>
+          <w:sz w:val="28"/>
+          <w:szCs w:val="28"/>
+        </w:rPr>
+        <w:t xml:space="preserve">integer) </w:t>
+      </w:r>
+      <w:r>
+        <w:rPr>
+          <w:rFonts w:ascii="Courier New" w:hAnsi="Courier New" w:cs="Courier New"/>
+          <w:sz w:val="28"/>
+          <w:szCs w:val="28"/>
+          <w:highlight w:val="yellow"/>
+        </w:rPr>
+        <w:t>&lt;</w:t>
+      </w:r>
+      <w:r>
+        <w:rPr>
+          <w:rFonts w:ascii="Courier New" w:hAnsi="Courier New" w:cs="Courier New"/>
+          <w:sz w:val="28"/>
+          <w:szCs w:val="28"/>
+        </w:rPr>
+        <w:t xml:space="preserve"> (select min(avg) from (select avg(</w:t>
+      </w:r>
+      <w:proofErr w:type="spellStart"/>
+      <w:r>
+        <w:rPr>
+          <w:rFonts w:ascii="Courier New" w:hAnsi="Courier New" w:cs="Courier New"/>
+          <w:sz w:val="28"/>
+          <w:szCs w:val="28"/>
+        </w:rPr>
+        <w:t>a.ОЦЕНКА</w:t>
+      </w:r>
+      <w:proofErr w:type="spellEnd"/>
+      <w:r>
+        <w:rPr>
+          <w:rFonts w:ascii="Courier New" w:hAnsi="Courier New" w:cs="Courier New"/>
+          <w:sz w:val="28"/>
+          <w:szCs w:val="28"/>
+        </w:rPr>
+        <w:t>::integer) from Н_ВЕДОМОСТИ as a</w:t>
+      </w:r>
+    </w:p>
+    <w:p>
+      <w:pPr>
+        <w:pStyle w:val="a5"/>
+        <w:ind w:left="142"/>
+        <w:rPr>
+          <w:rFonts w:ascii="Courier New" w:hAnsi="Courier New" w:cs="Courier New"/>
+          <w:sz w:val="28"/>
+          <w:szCs w:val="28"/>
+        </w:rPr>
+      </w:pPr>
+      <w:r>
+        <w:rPr>
+          <w:rFonts w:ascii="Courier New" w:hAnsi="Courier New" w:cs="Courier New"/>
+          <w:sz w:val="28"/>
+          <w:szCs w:val="28"/>
+        </w:rPr>
+        <w:t xml:space="preserve">join Н_ЛЮДИ as b on </w:t>
+      </w:r>
+      <w:proofErr w:type="spellStart"/>
+      <w:r>
+        <w:rPr>
+          <w:rFonts w:ascii="Courier New" w:hAnsi="Courier New" w:cs="Courier New"/>
+          <w:sz w:val="28"/>
+          <w:szCs w:val="28"/>
+        </w:rPr>
+        <w:t>b.ИД</w:t>
+      </w:r>
+      <w:proofErr w:type="spellEnd"/>
+      <w:r>
+        <w:rPr>
+          <w:rFonts w:ascii="Courier New" w:hAnsi="Courier New" w:cs="Courier New"/>
+          <w:sz w:val="28"/>
+          <w:szCs w:val="28"/>
+        </w:rPr>
+        <w:t xml:space="preserve"> = </w:t>
+      </w:r>
+      <w:proofErr w:type="spellStart"/>
+      <w:r>
+        <w:rPr>
+          <w:rFonts w:ascii="Courier New" w:hAnsi="Courier New" w:cs="Courier New"/>
+          <w:sz w:val="28"/>
+          <w:szCs w:val="28"/>
+        </w:rPr>
+        <w:t>a.ЧЛВК_ИД</w:t>
+      </w:r>
+      <w:proofErr w:type="spellEnd"/>
+    </w:p>
+    <w:p>
+      <w:pPr>
+        <w:pStyle w:val="a5"/>
+        <w:ind w:left="142"/>
+        <w:rPr>
+          <w:rFonts w:ascii="Courier New" w:hAnsi="Courier New" w:cs="Courier New"/>
+          <w:sz w:val="28"/>
+          <w:szCs w:val="28"/>
+        </w:rPr>
+      </w:pPr>
+      <w:r>
+        <w:rPr>
+          <w:rFonts w:ascii="Courier New" w:hAnsi="Courier New" w:cs="Courier New"/>
+          <w:sz w:val="28"/>
+          <w:szCs w:val="28"/>
+        </w:rPr>
+        <w:t xml:space="preserve">join Н_УЧЕНИКИ as c on </w:t>
+      </w:r>
+      <w:proofErr w:type="spellStart"/>
+      <w:r>
+        <w:rPr>
+          <w:rFonts w:ascii="Courier New" w:hAnsi="Courier New" w:cs="Courier New"/>
+          <w:sz w:val="28"/>
+          <w:szCs w:val="28"/>
+        </w:rPr>
+        <w:t>c.ЧЛВК_ИД</w:t>
+      </w:r>
+      <w:proofErr w:type="spellEnd"/>
+      <w:r>
+        <w:rPr>
+          <w:rFonts w:ascii="Courier New" w:hAnsi="Courier New" w:cs="Courier New"/>
+          <w:sz w:val="28"/>
+          <w:szCs w:val="28"/>
+        </w:rPr>
+        <w:t xml:space="preserve"> = </w:t>
+      </w:r>
+      <w:proofErr w:type="spellStart"/>
+      <w:r>
+        <w:rPr>
+          <w:rFonts w:ascii="Courier New" w:hAnsi="Courier New" w:cs="Courier New"/>
+          <w:sz w:val="28"/>
+          <w:szCs w:val="28"/>
+        </w:rPr>
+        <w:t>a.ЧЛВК_ИД</w:t>
+      </w:r>
+      <w:proofErr w:type="spellEnd"/>
+    </w:p>
+    <w:p>
+      <w:pPr>
+        <w:pStyle w:val="a5"/>
+        <w:ind w:left="142"/>
+        <w:rPr>
+          <w:rFonts w:ascii="Courier New" w:hAnsi="Courier New" w:cs="Courier New"/>
+          <w:sz w:val="28"/>
+          <w:szCs w:val="28"/>
+        </w:rPr>
+      </w:pPr>
+      <w:r>
+        <w:rPr>
+          <w:rFonts w:ascii="Courier New" w:hAnsi="Courier New" w:cs="Courier New"/>
+          <w:sz w:val="28"/>
+          <w:szCs w:val="28"/>
+        </w:rPr>
+        <w:t xml:space="preserve">where </w:t>
+      </w:r>
+      <w:proofErr w:type="spellStart"/>
+      <w:r>
+        <w:rPr>
+          <w:rFonts w:ascii="Courier New" w:hAnsi="Courier New" w:cs="Courier New"/>
+          <w:sz w:val="28"/>
+          <w:szCs w:val="28"/>
+        </w:rPr>
+        <w:t>a.ОЦЕНКА</w:t>
+      </w:r>
+      <w:proofErr w:type="spellEnd"/>
+      <w:r>
+        <w:rPr>
+          <w:rFonts w:ascii="Courier New" w:hAnsi="Courier New" w:cs="Courier New"/>
+          <w:sz w:val="28"/>
+          <w:szCs w:val="28"/>
+        </w:rPr>
+        <w:t xml:space="preserve"> in ('2', '3', '4', '5') and </w:t>
+      </w:r>
+      <w:proofErr w:type="spellStart"/>
+      <w:r>
+        <w:rPr>
+          <w:rFonts w:ascii="Courier New" w:hAnsi="Courier New" w:cs="Courier New"/>
+          <w:sz w:val="28"/>
+          <w:szCs w:val="28"/>
+        </w:rPr>
+        <w:t>c.ГРУППА</w:t>
+      </w:r>
+      <w:proofErr w:type="spellEnd"/>
+      <w:r>
+        <w:rPr>
+          <w:rFonts w:ascii="Courier New" w:hAnsi="Courier New" w:cs="Courier New"/>
+          <w:sz w:val="28"/>
+          <w:szCs w:val="28"/>
+        </w:rPr>
+        <w:t xml:space="preserve"> = '3100'</w:t>
+      </w:r>
+    </w:p>
+    <w:p>
+      <w:pPr>
+        <w:pStyle w:val="a5"/>
+        <w:ind w:left="142"/>
+        <w:rPr>
+          <w:rFonts w:ascii="Courier New" w:hAnsi="Courier New" w:cs="Courier New"/>
+          <w:sz w:val="28"/>
+          <w:szCs w:val="28"/>
+        </w:rPr>
+      </w:pPr>
+      <w:r>
+        <w:rPr>
+          <w:rFonts w:ascii="Courier New" w:hAnsi="Courier New" w:cs="Courier New"/>
+          <w:sz w:val="28"/>
+          <w:szCs w:val="28"/>
+        </w:rPr>
+        <w:t xml:space="preserve">group by </w:t>
+      </w:r>
+      <w:proofErr w:type="spellStart"/>
+      <w:r>
+        <w:rPr>
+          <w:rFonts w:ascii="Courier New" w:hAnsi="Courier New" w:cs="Courier New"/>
+          <w:sz w:val="28"/>
+          <w:szCs w:val="28"/>
+        </w:rPr>
+        <w:t>b.ИМЯ</w:t>
+      </w:r>
+      <w:proofErr w:type="spellEnd"/>
+      <w:r>
+        <w:rPr>
+          <w:rFonts w:ascii="Courier New" w:hAnsi="Courier New" w:cs="Courier New"/>
+          <w:sz w:val="28"/>
+          <w:szCs w:val="28"/>
+        </w:rPr>
+        <w:t xml:space="preserve">, </w:t>
+      </w:r>
+      <w:proofErr w:type="spellStart"/>
+      <w:r>
+        <w:rPr>
+          <w:rFonts w:ascii="Courier New" w:hAnsi="Courier New" w:cs="Courier New"/>
+          <w:sz w:val="28"/>
+          <w:szCs w:val="28"/>
+        </w:rPr>
+        <w:t>b.ОТЧЕСТВО</w:t>
+      </w:r>
+      <w:proofErr w:type="spellEnd"/>
+      <w:r>
+        <w:rPr>
+          <w:rFonts w:ascii="Courier New" w:hAnsi="Courier New" w:cs="Courier New"/>
+          <w:sz w:val="28"/>
+          <w:szCs w:val="28"/>
+        </w:rPr>
+        <w:t xml:space="preserve">, </w:t>
+      </w:r>
+      <w:proofErr w:type="spellStart"/>
+      <w:r>
+        <w:rPr>
+          <w:rFonts w:ascii="Courier New" w:hAnsi="Courier New" w:cs="Courier New"/>
+          <w:sz w:val="28"/>
+          <w:szCs w:val="28"/>
+        </w:rPr>
+        <w:t>b.ФАМИЛИЯ</w:t>
+      </w:r>
+      <w:proofErr w:type="spellEnd"/>
+      <w:r>
+        <w:rPr>
+          <w:rFonts w:ascii="Courier New" w:hAnsi="Courier New" w:cs="Courier New"/>
+          <w:sz w:val="28"/>
+          <w:szCs w:val="28"/>
+        </w:rPr>
+        <w:t>) as foo)</w:t>
+      </w:r>
+      <w:r>
+        <w:rPr>
+          <w:rFonts w:ascii="Courier New" w:hAnsi="Courier New" w:cs="Courier New"/>
+          <w:sz w:val="28"/>
+          <w:szCs w:val="28"/>
+        </w:rPr>
+        <w:t>;</w:t>
+      </w:r>
+    </w:p>
+    <w:p>
+      <w:pPr>
+        <w:pStyle w:val="a5"/>
+        <w:ind w:left="142"/>
+        <w:rPr>
+          <w:rFonts w:ascii="Courier New" w:hAnsi="Courier New" w:cs="Courier New"/>
+          <w:sz w:val="28"/>
+          <w:szCs w:val="28"/>
+        </w:rPr>
+      </w:pPr>
+    </w:p>
+    <w:p>
+      <w:pPr>
+        <w:pStyle w:val="a5"/>
+        <w:ind w:left="142"/>
+        <w:rPr>
+          <w:rFonts w:ascii="Courier New" w:hAnsi="Courier New" w:cs="Courier New"/>
+          <w:sz w:val="28"/>
+          <w:szCs w:val="28"/>
+        </w:rPr>
+      </w:pPr>
+      <w:r>
+        <w:rPr>
+          <w:rFonts w:ascii="Courier New" w:hAnsi="Courier New" w:cs="Courier New"/>
+          <w:sz w:val="28"/>
+          <w:szCs w:val="28"/>
+        </w:rPr>
+        <w:t xml:space="preserve">select </w:t>
+      </w:r>
+      <w:proofErr w:type="spellStart"/>
+      <w:r>
+        <w:rPr>
+          <w:rFonts w:ascii="Courier New" w:hAnsi="Courier New" w:cs="Courier New"/>
+          <w:sz w:val="28"/>
+          <w:szCs w:val="28"/>
+        </w:rPr>
+        <w:t>a.ЧЛВК_ИД</w:t>
+      </w:r>
+      <w:proofErr w:type="spellEnd"/>
+      <w:r>
+        <w:rPr>
+          <w:rFonts w:ascii="Courier New" w:hAnsi="Courier New" w:cs="Courier New"/>
+          <w:sz w:val="28"/>
+          <w:szCs w:val="28"/>
+        </w:rPr>
+        <w:t xml:space="preserve">, </w:t>
+      </w:r>
+      <w:proofErr w:type="spellStart"/>
+      <w:r>
+        <w:rPr>
+          <w:rFonts w:ascii="Courier New" w:hAnsi="Courier New" w:cs="Courier New"/>
+          <w:sz w:val="28"/>
+          <w:szCs w:val="28"/>
+        </w:rPr>
+        <w:t>b.ИМЯ</w:t>
+      </w:r>
+      <w:proofErr w:type="spellEnd"/>
+      <w:r>
+        <w:rPr>
+          <w:rFonts w:ascii="Courier New" w:hAnsi="Courier New" w:cs="Courier New"/>
+          <w:sz w:val="28"/>
+          <w:szCs w:val="28"/>
+        </w:rPr>
+        <w:t xml:space="preserve">, </w:t>
+      </w:r>
+      <w:proofErr w:type="spellStart"/>
+      <w:r>
+        <w:rPr>
+          <w:rFonts w:ascii="Courier New" w:hAnsi="Courier New" w:cs="Courier New"/>
+          <w:sz w:val="28"/>
+          <w:szCs w:val="28"/>
+        </w:rPr>
+        <w:t>b.ОТЧЕСТВО</w:t>
+      </w:r>
+      <w:proofErr w:type="spellEnd"/>
+      <w:r>
+        <w:rPr>
+          <w:rFonts w:ascii="Courier New" w:hAnsi="Courier New" w:cs="Courier New"/>
+          <w:sz w:val="28"/>
+          <w:szCs w:val="28"/>
+        </w:rPr>
+        <w:t xml:space="preserve">, </w:t>
+      </w:r>
+      <w:proofErr w:type="spellStart"/>
+      <w:r>
+        <w:rPr>
+          <w:rFonts w:ascii="Courier New" w:hAnsi="Courier New" w:cs="Courier New"/>
+          <w:sz w:val="28"/>
+          <w:szCs w:val="28"/>
+        </w:rPr>
+        <w:t>b.ФАМИЛИЯ</w:t>
+      </w:r>
+      <w:proofErr w:type="spellEnd"/>
+      <w:r>
+        <w:rPr>
+          <w:rFonts w:ascii="Courier New" w:hAnsi="Courier New" w:cs="Courier New"/>
+          <w:sz w:val="28"/>
+          <w:szCs w:val="28"/>
+        </w:rPr>
+        <w:t>, avg(</w:t>
+      </w:r>
+      <w:proofErr w:type="spellStart"/>
+      <w:r>
+        <w:rPr>
+          <w:rFonts w:ascii="Courier New" w:hAnsi="Courier New" w:cs="Courier New"/>
+          <w:sz w:val="28"/>
+          <w:szCs w:val="28"/>
+        </w:rPr>
+        <w:t>a.</w:t>
+      </w:r>
+      <w:proofErr w:type="gramStart"/>
+      <w:r>
+        <w:rPr>
+          <w:rFonts w:ascii="Courier New" w:hAnsi="Courier New" w:cs="Courier New"/>
+          <w:sz w:val="28"/>
+          <w:szCs w:val="28"/>
+        </w:rPr>
+        <w:t>ОЦЕНКА</w:t>
+      </w:r>
+      <w:proofErr w:type="spellEnd"/>
+      <w:r>
+        <w:rPr>
+          <w:rFonts w:ascii="Courier New" w:hAnsi="Courier New" w:cs="Courier New"/>
+          <w:sz w:val="28"/>
+          <w:szCs w:val="28"/>
+        </w:rPr>
+        <w:t>::</w:t>
+      </w:r>
+      <w:proofErr w:type="gramEnd"/>
+      <w:r>
+        <w:rPr>
+          <w:rFonts w:ascii="Courier New" w:hAnsi="Courier New" w:cs="Courier New"/>
+          <w:sz w:val="28"/>
+          <w:szCs w:val="28"/>
+        </w:rPr>
+        <w:t>integer) from Н_ВЕДОМОСТИ as a</w:t>
+      </w:r>
+    </w:p>
+    <w:p>
+      <w:pPr>
+        <w:pStyle w:val="a5"/>
+        <w:ind w:left="142"/>
+        <w:rPr>
+          <w:rFonts w:ascii="Courier New" w:hAnsi="Courier New" w:cs="Courier New"/>
+          <w:sz w:val="28"/>
+          <w:szCs w:val="28"/>
+        </w:rPr>
+      </w:pPr>
+      <w:r>
+        <w:rPr>
+          <w:rFonts w:ascii="Courier New" w:hAnsi="Courier New" w:cs="Courier New"/>
+          <w:sz w:val="28"/>
+          <w:szCs w:val="28"/>
+        </w:rPr>
+        <w:t xml:space="preserve">join Н_ЛЮДИ as b on </w:t>
+      </w:r>
+      <w:proofErr w:type="spellStart"/>
+      <w:r>
+        <w:rPr>
+          <w:rFonts w:ascii="Courier New" w:hAnsi="Courier New" w:cs="Courier New"/>
+          <w:sz w:val="28"/>
+          <w:szCs w:val="28"/>
+        </w:rPr>
+        <w:t>b.ИД</w:t>
+      </w:r>
+      <w:proofErr w:type="spellEnd"/>
+      <w:r>
+        <w:rPr>
+          <w:rFonts w:ascii="Courier New" w:hAnsi="Courier New" w:cs="Courier New"/>
+          <w:sz w:val="28"/>
+          <w:szCs w:val="28"/>
+        </w:rPr>
+        <w:t xml:space="preserve"> = </w:t>
+      </w:r>
+      <w:proofErr w:type="spellStart"/>
+      <w:r>
+        <w:rPr>
+          <w:rFonts w:ascii="Courier New" w:hAnsi="Courier New" w:cs="Courier New"/>
+          <w:sz w:val="28"/>
+          <w:szCs w:val="28"/>
+        </w:rPr>
+        <w:t>a.ЧЛВК_ИД</w:t>
+      </w:r>
+      <w:proofErr w:type="spellEnd"/>
+    </w:p>
+    <w:p>
+      <w:pPr>
+        <w:pStyle w:val="a5"/>
+        <w:ind w:left="142"/>
+        <w:rPr>
+          <w:rFonts w:ascii="Courier New" w:hAnsi="Courier New" w:cs="Courier New"/>
+          <w:sz w:val="28"/>
+          <w:szCs w:val="28"/>
+        </w:rPr>
+      </w:pPr>
+      <w:r>
+        <w:rPr>
+          <w:rFonts w:ascii="Courier New" w:hAnsi="Courier New" w:cs="Courier New"/>
+          <w:sz w:val="28"/>
+          <w:szCs w:val="28"/>
+        </w:rPr>
+        <w:t xml:space="preserve">join Н_УЧЕНИКИ as c on </w:t>
+      </w:r>
+      <w:proofErr w:type="spellStart"/>
+      <w:r>
+        <w:rPr>
+          <w:rFonts w:ascii="Courier New" w:hAnsi="Courier New" w:cs="Courier New"/>
+          <w:sz w:val="28"/>
+          <w:szCs w:val="28"/>
+        </w:rPr>
+        <w:t>c.ЧЛВК_ИД</w:t>
+      </w:r>
+      <w:proofErr w:type="spellEnd"/>
+      <w:r>
+        <w:rPr>
+          <w:rFonts w:ascii="Courier New" w:hAnsi="Courier New" w:cs="Courier New"/>
+          <w:sz w:val="28"/>
+          <w:szCs w:val="28"/>
+        </w:rPr>
+        <w:t xml:space="preserve"> = </w:t>
+      </w:r>
+      <w:proofErr w:type="spellStart"/>
+      <w:r>
+        <w:rPr>
+          <w:rFonts w:ascii="Courier New" w:hAnsi="Courier New" w:cs="Courier New"/>
+          <w:sz w:val="28"/>
+          <w:szCs w:val="28"/>
+        </w:rPr>
+        <w:t>a.ЧЛВК_ИД</w:t>
+      </w:r>
+      <w:proofErr w:type="spellEnd"/>
+    </w:p>
+    <w:p>
+      <w:pPr>
+        <w:pStyle w:val="a5"/>
+        <w:ind w:left="142"/>
+        <w:rPr>
+          <w:rFonts w:ascii="Courier New" w:hAnsi="Courier New" w:cs="Courier New"/>
+          <w:sz w:val="28"/>
+          <w:szCs w:val="28"/>
+        </w:rPr>
+      </w:pPr>
+      <w:r>
+        <w:rPr>
+          <w:rFonts w:ascii="Courier New" w:hAnsi="Courier New" w:cs="Courier New"/>
+          <w:sz w:val="28"/>
+          <w:szCs w:val="28"/>
+        </w:rPr>
+        <w:t xml:space="preserve">where </w:t>
+      </w:r>
+      <w:proofErr w:type="spellStart"/>
+      <w:r>
+        <w:rPr>
+          <w:rFonts w:ascii="Courier New" w:hAnsi="Courier New" w:cs="Courier New"/>
+          <w:sz w:val="28"/>
+          <w:szCs w:val="28"/>
+        </w:rPr>
+        <w:t>a.ОЦЕНКА</w:t>
+      </w:r>
+      <w:proofErr w:type="spellEnd"/>
+      <w:r>
+        <w:rPr>
+          <w:rFonts w:ascii="Courier New" w:hAnsi="Courier New" w:cs="Courier New"/>
+          <w:sz w:val="28"/>
+          <w:szCs w:val="28"/>
+        </w:rPr>
+        <w:t xml:space="preserve"> in ('2', '3', '4', '5') and </w:t>
+      </w:r>
+      <w:proofErr w:type="spellStart"/>
+      <w:r>
+        <w:rPr>
+          <w:rFonts w:ascii="Courier New" w:hAnsi="Courier New" w:cs="Courier New"/>
+          <w:sz w:val="28"/>
+          <w:szCs w:val="28"/>
+        </w:rPr>
+        <w:t>c.ГРУППА</w:t>
+      </w:r>
+      <w:proofErr w:type="spellEnd"/>
+      <w:r>
+        <w:rPr>
+          <w:rFonts w:ascii="Courier New" w:hAnsi="Courier New" w:cs="Courier New"/>
+          <w:sz w:val="28"/>
+          <w:szCs w:val="28"/>
+        </w:rPr>
+        <w:t xml:space="preserve"> = '4100'</w:t>
+      </w:r>
+    </w:p>
+    <w:p>
+      <w:pPr>
+        <w:pStyle w:val="a5"/>
+        <w:ind w:left="142"/>
+        <w:rPr>
+          <w:rFonts w:ascii="Courier New" w:hAnsi="Courier New" w:cs="Courier New"/>
+          <w:sz w:val="28"/>
+          <w:szCs w:val="28"/>
+        </w:rPr>
+      </w:pPr>
+      <w:r>
+        <w:rPr>
+          <w:rFonts w:ascii="Courier New" w:hAnsi="Courier New" w:cs="Courier New"/>
+          <w:sz w:val="28"/>
+          <w:szCs w:val="28"/>
+        </w:rPr>
+        <w:t xml:space="preserve">group by </w:t>
+      </w:r>
+      <w:proofErr w:type="spellStart"/>
+      <w:r>
+        <w:rPr>
+          <w:rFonts w:ascii="Courier New" w:hAnsi="Courier New" w:cs="Courier New"/>
+          <w:sz w:val="28"/>
+          <w:szCs w:val="28"/>
+        </w:rPr>
+        <w:t>b.ИМЯ</w:t>
+      </w:r>
+      <w:proofErr w:type="spellEnd"/>
+      <w:r>
+        <w:rPr>
+          <w:rFonts w:ascii="Courier New" w:hAnsi="Courier New" w:cs="Courier New"/>
+          <w:sz w:val="28"/>
+          <w:szCs w:val="28"/>
+        </w:rPr>
+        <w:t xml:space="preserve">, </w:t>
+      </w:r>
+      <w:proofErr w:type="spellStart"/>
+      <w:r>
+        <w:rPr>
+          <w:rFonts w:ascii="Courier New" w:hAnsi="Courier New" w:cs="Courier New"/>
+          <w:sz w:val="28"/>
+          <w:szCs w:val="28"/>
+        </w:rPr>
+        <w:t>b.ОТЧЕСТВО</w:t>
+      </w:r>
+      <w:proofErr w:type="spellEnd"/>
+      <w:r>
+        <w:rPr>
+          <w:rFonts w:ascii="Courier New" w:hAnsi="Courier New" w:cs="Courier New"/>
+          <w:sz w:val="28"/>
+          <w:szCs w:val="28"/>
+        </w:rPr>
+        <w:t xml:space="preserve">, </w:t>
+      </w:r>
+      <w:proofErr w:type="spellStart"/>
+      <w:r>
+        <w:rPr>
+          <w:rFonts w:ascii="Courier New" w:hAnsi="Courier New" w:cs="Courier New"/>
+          <w:sz w:val="28"/>
+          <w:szCs w:val="28"/>
+        </w:rPr>
+        <w:t>b.ФАМИЛИЯ</w:t>
+      </w:r>
+      <w:proofErr w:type="spellEnd"/>
+      <w:r>
+        <w:rPr>
+          <w:rFonts w:ascii="Courier New" w:hAnsi="Courier New" w:cs="Courier New"/>
+          <w:sz w:val="28"/>
+          <w:szCs w:val="28"/>
+        </w:rPr>
+        <w:t xml:space="preserve">, </w:t>
+      </w:r>
+      <w:proofErr w:type="spellStart"/>
+      <w:r>
+        <w:rPr>
+          <w:rFonts w:ascii="Courier New" w:hAnsi="Courier New" w:cs="Courier New"/>
+          <w:sz w:val="28"/>
+          <w:szCs w:val="28"/>
+        </w:rPr>
+        <w:t>a.ЧЛВК_ИД</w:t>
+      </w:r>
+      <w:proofErr w:type="spellEnd"/>
+    </w:p>
+    <w:p>
+      <w:pPr>
+        <w:pStyle w:val="a5"/>
+        <w:ind w:left="142"/>
+        <w:rPr>
+          <w:rFonts w:ascii="Courier New" w:hAnsi="Courier New" w:cs="Courier New"/>
+          <w:sz w:val="28"/>
+          <w:szCs w:val="28"/>
+        </w:rPr>
+      </w:pPr>
+      <w:r>
+        <w:rPr>
+          <w:rFonts w:ascii="Courier New" w:hAnsi="Courier New" w:cs="Courier New"/>
+          <w:sz w:val="28"/>
+          <w:szCs w:val="28"/>
+        </w:rPr>
+        <w:t xml:space="preserve">having  </w:t>
+      </w:r>
+    </w:p>
+    <w:p>
+      <w:pPr>
+        <w:pStyle w:val="a5"/>
+        <w:ind w:left="142"/>
+        <w:rPr>
+          <w:rFonts w:ascii="Courier New" w:hAnsi="Courier New" w:cs="Courier New"/>
+          <w:sz w:val="28"/>
+          <w:szCs w:val="28"/>
+        </w:rPr>
+      </w:pPr>
+      <w:r>
+        <w:rPr>
+          <w:rFonts w:ascii="Courier New" w:hAnsi="Courier New" w:cs="Courier New"/>
+          <w:sz w:val="28"/>
+          <w:szCs w:val="28"/>
+        </w:rPr>
+        <w:t>avg(</w:t>
+      </w:r>
+      <w:proofErr w:type="spellStart"/>
+      <w:r>
+        <w:rPr>
+          <w:rFonts w:ascii="Courier New" w:hAnsi="Courier New" w:cs="Courier New"/>
+          <w:sz w:val="28"/>
+          <w:szCs w:val="28"/>
+        </w:rPr>
+        <w:t>a.</w:t>
+      </w:r>
+      <w:proofErr w:type="gramStart"/>
+      <w:r>
+        <w:rPr>
+          <w:rFonts w:ascii="Courier New" w:hAnsi="Courier New" w:cs="Courier New"/>
+          <w:sz w:val="28"/>
+          <w:szCs w:val="28"/>
+        </w:rPr>
+        <w:t>ОЦЕНКА</w:t>
+      </w:r>
+      <w:proofErr w:type="spellEnd"/>
+      <w:r>
+        <w:rPr>
+          <w:rFonts w:ascii="Courier New" w:hAnsi="Courier New" w:cs="Courier New"/>
+          <w:sz w:val="28"/>
+          <w:szCs w:val="28"/>
+        </w:rPr>
+        <w:t>::</w:t>
+      </w:r>
+      <w:proofErr w:type="gramEnd"/>
+      <w:r>
+        <w:rPr>
+          <w:rFonts w:ascii="Courier New" w:hAnsi="Courier New" w:cs="Courier New"/>
+          <w:sz w:val="28"/>
+          <w:szCs w:val="28"/>
+        </w:rPr>
+        <w:t xml:space="preserve">integer) </w:t>
+      </w:r>
+      <w:r>
+        <w:rPr>
+          <w:rFonts w:ascii="Courier New" w:hAnsi="Courier New" w:cs="Courier New"/>
+          <w:sz w:val="28"/>
+          <w:szCs w:val="28"/>
+          <w:highlight w:val="yellow"/>
+        </w:rPr>
+        <w:t>&gt;</w:t>
+      </w:r>
+      <w:r>
+        <w:rPr>
+          <w:rFonts w:ascii="Courier New" w:hAnsi="Courier New" w:cs="Courier New"/>
+          <w:sz w:val="28"/>
+          <w:szCs w:val="28"/>
+        </w:rPr>
+        <w:t xml:space="preserve"> (select min(avg) from (select avg(</w:t>
+      </w:r>
+      <w:proofErr w:type="spellStart"/>
+      <w:r>
+        <w:rPr>
+          <w:rFonts w:ascii="Courier New" w:hAnsi="Courier New" w:cs="Courier New"/>
+          <w:sz w:val="28"/>
+          <w:szCs w:val="28"/>
+        </w:rPr>
+        <w:t>a.ОЦЕНКА</w:t>
+      </w:r>
+      <w:proofErr w:type="spellEnd"/>
+      <w:r>
+        <w:rPr>
+          <w:rFonts w:ascii="Courier New" w:hAnsi="Courier New" w:cs="Courier New"/>
+          <w:sz w:val="28"/>
+          <w:szCs w:val="28"/>
+        </w:rPr>
+        <w:t>::integer) from Н_ВЕДОМОСТИ as a</w:t>
+      </w:r>
+    </w:p>
+    <w:p>
+      <w:pPr>
+        <w:pStyle w:val="a5"/>
+        <w:ind w:left="142"/>
+        <w:rPr>
+          <w:rFonts w:ascii="Courier New" w:hAnsi="Courier New" w:cs="Courier New"/>
+          <w:sz w:val="28"/>
+          <w:szCs w:val="28"/>
+        </w:rPr>
+      </w:pPr>
+      <w:r>
+        <w:rPr>
+          <w:rFonts w:ascii="Courier New" w:hAnsi="Courier New" w:cs="Courier New"/>
+          <w:sz w:val="28"/>
+          <w:szCs w:val="28"/>
+        </w:rPr>
+        <w:t xml:space="preserve">join Н_ЛЮДИ as b on </w:t>
+      </w:r>
+      <w:proofErr w:type="spellStart"/>
+      <w:r>
+        <w:rPr>
+          <w:rFonts w:ascii="Courier New" w:hAnsi="Courier New" w:cs="Courier New"/>
+          <w:sz w:val="28"/>
+          <w:szCs w:val="28"/>
+        </w:rPr>
+        <w:t>b.ИД</w:t>
+      </w:r>
+      <w:proofErr w:type="spellEnd"/>
+      <w:r>
+        <w:rPr>
+          <w:rFonts w:ascii="Courier New" w:hAnsi="Courier New" w:cs="Courier New"/>
+          <w:sz w:val="28"/>
+          <w:szCs w:val="28"/>
+        </w:rPr>
+        <w:t xml:space="preserve"> = </w:t>
+      </w:r>
+      <w:proofErr w:type="spellStart"/>
+      <w:r>
+        <w:rPr>
+          <w:rFonts w:ascii="Courier New" w:hAnsi="Courier New" w:cs="Courier New"/>
+          <w:sz w:val="28"/>
+          <w:szCs w:val="28"/>
+        </w:rPr>
+        <w:t>a.ЧЛВК_ИД</w:t>
+      </w:r>
+      <w:proofErr w:type="spellEnd"/>
+    </w:p>
+    <w:p>
+      <w:pPr>
+        <w:pStyle w:val="a5"/>
+        <w:ind w:left="142"/>
+        <w:rPr>
+          <w:rFonts w:ascii="Courier New" w:hAnsi="Courier New" w:cs="Courier New"/>
+          <w:sz w:val="28"/>
+          <w:szCs w:val="28"/>
+        </w:rPr>
+      </w:pPr>
+      <w:r>
+        <w:rPr>
+          <w:rFonts w:ascii="Courier New" w:hAnsi="Courier New" w:cs="Courier New"/>
+          <w:sz w:val="28"/>
+          <w:szCs w:val="28"/>
+        </w:rPr>
+        <w:t xml:space="preserve">join Н_УЧЕНИКИ as c on </w:t>
+      </w:r>
+      <w:proofErr w:type="spellStart"/>
+      <w:r>
+        <w:rPr>
+          <w:rFonts w:ascii="Courier New" w:hAnsi="Courier New" w:cs="Courier New"/>
+          <w:sz w:val="28"/>
+          <w:szCs w:val="28"/>
+        </w:rPr>
+        <w:t>c.ЧЛВК_ИД</w:t>
+      </w:r>
+      <w:proofErr w:type="spellEnd"/>
+      <w:r>
+        <w:rPr>
+          <w:rFonts w:ascii="Courier New" w:hAnsi="Courier New" w:cs="Courier New"/>
+          <w:sz w:val="28"/>
+          <w:szCs w:val="28"/>
+        </w:rPr>
+        <w:t xml:space="preserve"> = </w:t>
+      </w:r>
+      <w:proofErr w:type="spellStart"/>
+      <w:r>
+        <w:rPr>
+          <w:rFonts w:ascii="Courier New" w:hAnsi="Courier New" w:cs="Courier New"/>
+          <w:sz w:val="28"/>
+          <w:szCs w:val="28"/>
+        </w:rPr>
+        <w:t>a.ЧЛВК_ИД</w:t>
+      </w:r>
+      <w:proofErr w:type="spellEnd"/>
+    </w:p>
+    <w:p>
+      <w:pPr>
+        <w:pStyle w:val="a5"/>
+        <w:ind w:left="142"/>
+        <w:rPr>
+          <w:rFonts w:ascii="Courier New" w:hAnsi="Courier New" w:cs="Courier New"/>
+          <w:sz w:val="28"/>
+          <w:szCs w:val="28"/>
+        </w:rPr>
+      </w:pPr>
+      <w:r>
+        <w:rPr>
+          <w:rFonts w:ascii="Courier New" w:hAnsi="Courier New" w:cs="Courier New"/>
+          <w:sz w:val="28"/>
+          <w:szCs w:val="28"/>
+        </w:rPr>
+        <w:t xml:space="preserve">where </w:t>
+      </w:r>
+      <w:proofErr w:type="spellStart"/>
+      <w:r>
+        <w:rPr>
+          <w:rFonts w:ascii="Courier New" w:hAnsi="Courier New" w:cs="Courier New"/>
+          <w:sz w:val="28"/>
+          <w:szCs w:val="28"/>
+        </w:rPr>
+        <w:t>a.ОЦЕНКА</w:t>
+      </w:r>
+      <w:proofErr w:type="spellEnd"/>
+      <w:r>
+        <w:rPr>
+          <w:rFonts w:ascii="Courier New" w:hAnsi="Courier New" w:cs="Courier New"/>
+          <w:sz w:val="28"/>
+          <w:szCs w:val="28"/>
+        </w:rPr>
+        <w:t xml:space="preserve"> in ('2', '3', '4', '5') and </w:t>
+      </w:r>
+      <w:proofErr w:type="spellStart"/>
+      <w:r>
+        <w:rPr>
+          <w:rFonts w:ascii="Courier New" w:hAnsi="Courier New" w:cs="Courier New"/>
+          <w:sz w:val="28"/>
+          <w:szCs w:val="28"/>
+        </w:rPr>
+        <w:t>c.ГРУППА</w:t>
+      </w:r>
+      <w:proofErr w:type="spellEnd"/>
+      <w:r>
+        <w:rPr>
+          <w:rFonts w:ascii="Courier New" w:hAnsi="Courier New" w:cs="Courier New"/>
+          <w:sz w:val="28"/>
+          <w:szCs w:val="28"/>
+        </w:rPr>
+        <w:t xml:space="preserve"> = '3100'</w:t>
+      </w:r>
+    </w:p>
+    <w:p>
+      <w:pPr>
+        <w:pStyle w:val="a5"/>
+        <w:ind w:left="142"/>
+        <w:rPr>
+          <w:rFonts w:ascii="Courier New" w:hAnsi="Courier New" w:cs="Courier New"/>
+          <w:sz w:val="28"/>
+          <w:szCs w:val="28"/>
+        </w:rPr>
+      </w:pPr>
+      <w:r>
+        <w:rPr>
+          <w:rFonts w:ascii="Courier New" w:hAnsi="Courier New" w:cs="Courier New"/>
+          <w:sz w:val="28"/>
+          <w:szCs w:val="28"/>
+        </w:rPr>
+        <w:t xml:space="preserve">group by </w:t>
+      </w:r>
+      <w:proofErr w:type="spellStart"/>
+      <w:r>
+        <w:rPr>
+          <w:rFonts w:ascii="Courier New" w:hAnsi="Courier New" w:cs="Courier New"/>
+          <w:sz w:val="28"/>
+          <w:szCs w:val="28"/>
+        </w:rPr>
+        <w:t>b.ИМЯ</w:t>
+      </w:r>
+      <w:proofErr w:type="spellEnd"/>
+      <w:r>
+        <w:rPr>
+          <w:rFonts w:ascii="Courier New" w:hAnsi="Courier New" w:cs="Courier New"/>
+          <w:sz w:val="28"/>
+          <w:szCs w:val="28"/>
+        </w:rPr>
+        <w:t xml:space="preserve">, </w:t>
+      </w:r>
+      <w:proofErr w:type="spellStart"/>
+      <w:r>
+        <w:rPr>
+          <w:rFonts w:ascii="Courier New" w:hAnsi="Courier New" w:cs="Courier New"/>
+          <w:sz w:val="28"/>
+          <w:szCs w:val="28"/>
+        </w:rPr>
+        <w:t>b.ОТЧЕСТВО</w:t>
+      </w:r>
+      <w:proofErr w:type="spellEnd"/>
+      <w:r>
+        <w:rPr>
+          <w:rFonts w:ascii="Courier New" w:hAnsi="Courier New" w:cs="Courier New"/>
+          <w:sz w:val="28"/>
+          <w:szCs w:val="28"/>
+        </w:rPr>
+        <w:t xml:space="preserve">, </w:t>
+      </w:r>
+      <w:proofErr w:type="spellStart"/>
+      <w:r>
+        <w:rPr>
+          <w:rFonts w:ascii="Courier New" w:hAnsi="Courier New" w:cs="Courier New"/>
+          <w:sz w:val="28"/>
+          <w:szCs w:val="28"/>
+        </w:rPr>
+        <w:t>b.ФАМИЛИЯ</w:t>
+      </w:r>
+      <w:proofErr w:type="spellEnd"/>
+      <w:r>
+        <w:rPr>
+          <w:rFonts w:ascii="Courier New" w:hAnsi="Courier New" w:cs="Courier New"/>
+          <w:sz w:val="28"/>
+          <w:szCs w:val="28"/>
+        </w:rPr>
+        <w:t>) as foo);</w:t>
+      </w:r>
+    </w:p>
+    <w:p>
+      <w:pPr>
+        <w:pStyle w:val="a5"/>
+        <w:ind w:left="142"/>
+        <w:rPr>
+          <w:rFonts w:ascii="Courier New" w:hAnsi="Courier New" w:cs="Courier New"/>
+          <w:sz w:val="28"/>
+          <w:szCs w:val="28"/>
+        </w:rPr>
+      </w:pPr>
+    </w:p>
+    <w:p>
+      <w:pPr>
+        <w:pStyle w:val="a5"/>
+        <w:numPr>
+          <w:ilvl w:val="0"/>
+          <w:numId w:val="2"/>
+        </w:numPr>
+        <w:ind w:left="142"/>
+        <w:rPr>
+          <w:rFonts w:ascii="Courier New" w:hAnsi="Courier New" w:cs="Courier New"/>
+          <w:sz w:val="28"/>
+          <w:szCs w:val="28"/>
+          <w:lang w:val="ru-RU"/>
+        </w:rPr>
+      </w:pPr>
+      <w:r>
+        <w:rPr>
+          <w:rFonts w:ascii="Courier New" w:hAnsi="Courier New" w:cs="Courier New"/>
+          <w:sz w:val="28"/>
+          <w:szCs w:val="28"/>
+        </w:rPr>
+        <w:t>select</w:t>
+      </w:r>
+      <w:r>
+        <w:rPr>
+          <w:rFonts w:ascii="Courier New" w:hAnsi="Courier New" w:cs="Courier New"/>
+          <w:sz w:val="28"/>
+          <w:szCs w:val="28"/>
+          <w:lang w:val="ru-RU"/>
+        </w:rPr>
+        <w:t xml:space="preserve"> </w:t>
+      </w:r>
+      <w:r>
+        <w:rPr>
+          <w:rFonts w:ascii="Courier New" w:hAnsi="Courier New" w:cs="Courier New"/>
+          <w:sz w:val="28"/>
+          <w:szCs w:val="28"/>
+        </w:rPr>
+        <w:t>distinct</w:t>
+      </w:r>
+      <w:r>
+        <w:rPr>
+          <w:rFonts w:ascii="Courier New" w:hAnsi="Courier New" w:cs="Courier New"/>
+          <w:sz w:val="28"/>
+          <w:szCs w:val="28"/>
+          <w:lang w:val="ru-RU"/>
+        </w:rPr>
+        <w:t xml:space="preserve"> </w:t>
+      </w:r>
+      <w:r>
+        <w:rPr>
+          <w:rFonts w:ascii="Courier New" w:hAnsi="Courier New" w:cs="Courier New"/>
+          <w:sz w:val="28"/>
+          <w:szCs w:val="28"/>
+        </w:rPr>
+        <w:t>a</w:t>
+      </w:r>
+      <w:r>
+        <w:rPr>
+          <w:rFonts w:ascii="Courier New" w:hAnsi="Courier New" w:cs="Courier New"/>
+          <w:sz w:val="28"/>
+          <w:szCs w:val="28"/>
+          <w:lang w:val="ru-RU"/>
+        </w:rPr>
+        <w:t xml:space="preserve">.ГРУППА, </w:t>
+      </w:r>
+      <w:r>
+        <w:rPr>
+          <w:rFonts w:ascii="Courier New" w:hAnsi="Courier New" w:cs="Courier New"/>
+          <w:sz w:val="28"/>
+          <w:szCs w:val="28"/>
+        </w:rPr>
+        <w:t>d</w:t>
+      </w:r>
+      <w:r>
+        <w:rPr>
+          <w:rFonts w:ascii="Courier New" w:hAnsi="Courier New" w:cs="Courier New"/>
+          <w:sz w:val="28"/>
+          <w:szCs w:val="28"/>
+          <w:lang w:val="ru-RU"/>
+        </w:rPr>
+        <w:t xml:space="preserve">.ФАМИЛИЯ, </w:t>
+      </w:r>
+      <w:r>
+        <w:rPr>
+          <w:rFonts w:ascii="Courier New" w:hAnsi="Courier New" w:cs="Courier New"/>
+          <w:sz w:val="28"/>
+          <w:szCs w:val="28"/>
+        </w:rPr>
+        <w:t>d</w:t>
+      </w:r>
+      <w:r>
+        <w:rPr>
+          <w:rFonts w:ascii="Courier New" w:hAnsi="Courier New" w:cs="Courier New"/>
+          <w:sz w:val="28"/>
+          <w:szCs w:val="28"/>
+          <w:lang w:val="ru-RU"/>
+        </w:rPr>
+        <w:t xml:space="preserve">.ИМЯ, </w:t>
+      </w:r>
+      <w:r>
+        <w:rPr>
+          <w:rFonts w:ascii="Courier New" w:hAnsi="Courier New" w:cs="Courier New"/>
+          <w:sz w:val="28"/>
+          <w:szCs w:val="28"/>
+        </w:rPr>
+        <w:t>d</w:t>
+      </w:r>
+      <w:r>
+        <w:rPr>
+          <w:rFonts w:ascii="Courier New" w:hAnsi="Courier New" w:cs="Courier New"/>
+          <w:sz w:val="28"/>
+          <w:szCs w:val="28"/>
+          <w:lang w:val="ru-RU"/>
+        </w:rPr>
+        <w:t xml:space="preserve">.ОТЧЕСТВО, </w:t>
+      </w:r>
+      <w:r>
+        <w:rPr>
+          <w:rFonts w:ascii="Courier New" w:hAnsi="Courier New" w:cs="Courier New"/>
+          <w:sz w:val="28"/>
+          <w:szCs w:val="28"/>
+        </w:rPr>
+        <w:t>a</w:t>
+      </w:r>
+      <w:r>
+        <w:rPr>
+          <w:rFonts w:ascii="Courier New" w:hAnsi="Courier New" w:cs="Courier New"/>
+          <w:sz w:val="28"/>
+          <w:szCs w:val="28"/>
+          <w:lang w:val="ru-RU"/>
+        </w:rPr>
+        <w:t xml:space="preserve">.ПРИМЕЧАНИЕ </w:t>
+      </w:r>
+      <w:r>
+        <w:rPr>
+          <w:rFonts w:ascii="Courier New" w:hAnsi="Courier New" w:cs="Courier New"/>
+          <w:sz w:val="28"/>
+          <w:szCs w:val="28"/>
+        </w:rPr>
+        <w:t>from</w:t>
+      </w:r>
+      <w:r>
+        <w:rPr>
+          <w:rFonts w:ascii="Courier New" w:hAnsi="Courier New" w:cs="Courier New"/>
+          <w:sz w:val="28"/>
+          <w:szCs w:val="28"/>
+          <w:lang w:val="ru-RU"/>
+        </w:rPr>
+        <w:t xml:space="preserve"> Н_УЧЕНИКИ </w:t>
+      </w:r>
+      <w:r>
+        <w:rPr>
+          <w:rFonts w:ascii="Courier New" w:hAnsi="Courier New" w:cs="Courier New"/>
+          <w:sz w:val="28"/>
+          <w:szCs w:val="28"/>
+        </w:rPr>
+        <w:t>a</w:t>
+      </w:r>
+      <w:r>
+        <w:rPr>
+          <w:rFonts w:ascii="Courier New" w:hAnsi="Courier New" w:cs="Courier New"/>
+          <w:sz w:val="28"/>
+          <w:szCs w:val="28"/>
+          <w:lang w:val="ru-RU"/>
+        </w:rPr>
+        <w:t xml:space="preserve">, Н_ЛЮДИ </w:t>
+      </w:r>
+      <w:r>
+        <w:rPr>
+          <w:rFonts w:ascii="Courier New" w:hAnsi="Courier New" w:cs="Courier New"/>
+          <w:sz w:val="28"/>
+          <w:szCs w:val="28"/>
+        </w:rPr>
+        <w:t>d</w:t>
+      </w:r>
+      <w:r>
+        <w:rPr>
+          <w:rFonts w:ascii="Courier New" w:hAnsi="Courier New" w:cs="Courier New"/>
+          <w:sz w:val="28"/>
+          <w:szCs w:val="28"/>
+          <w:lang w:val="ru-RU"/>
+        </w:rPr>
+        <w:t xml:space="preserve">, Н_ФОРМЫ_ОБУЧЕНИЯ </w:t>
+      </w:r>
+      <w:r>
+        <w:rPr>
+          <w:rFonts w:ascii="Courier New" w:hAnsi="Courier New" w:cs="Courier New"/>
+          <w:sz w:val="28"/>
+          <w:szCs w:val="28"/>
+        </w:rPr>
+        <w:t>b</w:t>
+      </w:r>
+      <w:r>
+        <w:rPr>
+          <w:rFonts w:ascii="Courier New" w:hAnsi="Courier New" w:cs="Courier New"/>
+          <w:sz w:val="28"/>
+          <w:szCs w:val="28"/>
+          <w:lang w:val="ru-RU"/>
+        </w:rPr>
+        <w:t xml:space="preserve">, Н_ПЛАНЫ </w:t>
+      </w:r>
+      <w:proofErr w:type="gramStart"/>
+      <w:r>
+        <w:rPr>
+          <w:rFonts w:ascii="Courier New" w:hAnsi="Courier New" w:cs="Courier New"/>
+          <w:sz w:val="28"/>
+          <w:szCs w:val="28"/>
+        </w:rPr>
+        <w:t>c</w:t>
+      </w:r>
+      <w:proofErr w:type="gramEnd"/>
+    </w:p>
+    <w:p>
+      <w:pPr>
+        <w:pStyle w:val="a5"/>
+        <w:ind w:left="142"/>
+        <w:rPr>
+          <w:rFonts w:ascii="Courier New" w:hAnsi="Courier New" w:cs="Courier New"/>
+          <w:sz w:val="28"/>
+          <w:szCs w:val="28"/>
+        </w:rPr>
+      </w:pPr>
+      <w:r>
+        <w:rPr>
+          <w:rFonts w:ascii="Courier New" w:hAnsi="Courier New" w:cs="Courier New"/>
+          <w:sz w:val="28"/>
+          <w:szCs w:val="28"/>
+        </w:rPr>
+        <w:t>where (</w:t>
+      </w:r>
+      <w:proofErr w:type="spellStart"/>
+      <w:r>
+        <w:rPr>
+          <w:rFonts w:ascii="Courier New" w:hAnsi="Courier New" w:cs="Courier New"/>
+          <w:sz w:val="28"/>
+          <w:szCs w:val="28"/>
+        </w:rPr>
+        <w:t>a.</w:t>
+      </w:r>
+      <w:proofErr w:type="gramStart"/>
+      <w:r>
+        <w:rPr>
+          <w:rFonts w:ascii="Courier New" w:hAnsi="Courier New" w:cs="Courier New"/>
+          <w:sz w:val="28"/>
+          <w:szCs w:val="28"/>
+        </w:rPr>
+        <w:t>НАЧАЛО</w:t>
+      </w:r>
+      <w:proofErr w:type="spellEnd"/>
+      <w:r>
+        <w:rPr>
+          <w:rFonts w:ascii="Courier New" w:hAnsi="Courier New" w:cs="Courier New"/>
+          <w:sz w:val="28"/>
+          <w:szCs w:val="28"/>
+        </w:rPr>
+        <w:t>::</w:t>
+      </w:r>
+      <w:proofErr w:type="gramEnd"/>
+      <w:r>
+        <w:rPr>
+          <w:rFonts w:ascii="Courier New" w:hAnsi="Courier New" w:cs="Courier New"/>
+          <w:sz w:val="28"/>
+          <w:szCs w:val="28"/>
+        </w:rPr>
+        <w:t>text)  like '</w:t>
+      </w:r>
+      <w:r>
+        <w:rPr>
+          <w:rFonts w:ascii="Courier New" w:hAnsi="Courier New" w:cs="Courier New"/>
+          <w:sz w:val="28"/>
+          <w:szCs w:val="28"/>
+          <w:highlight w:val="yellow"/>
+        </w:rPr>
+        <w:t>201%</w:t>
+      </w:r>
+      <w:r>
+        <w:rPr>
+          <w:rFonts w:ascii="Courier New" w:hAnsi="Courier New" w:cs="Courier New"/>
+          <w:sz w:val="28"/>
+          <w:szCs w:val="28"/>
+        </w:rPr>
+        <w:t xml:space="preserve">' </w:t>
+      </w:r>
+    </w:p>
+    <w:p>
+      <w:pPr>
+        <w:pStyle w:val="a5"/>
+        <w:ind w:left="142"/>
+        <w:rPr>
+          <w:rFonts w:ascii="Courier New" w:hAnsi="Courier New" w:cs="Courier New"/>
+          <w:sz w:val="28"/>
+          <w:szCs w:val="28"/>
+          <w:lang w:val="ru-RU"/>
+        </w:rPr>
+      </w:pPr>
+      <w:r>
+        <w:rPr>
+          <w:rFonts w:ascii="Courier New" w:hAnsi="Courier New" w:cs="Courier New"/>
+          <w:sz w:val="28"/>
+          <w:szCs w:val="28"/>
+        </w:rPr>
+        <w:t>and</w:t>
+      </w:r>
+      <w:r>
+        <w:rPr>
+          <w:rFonts w:ascii="Courier New" w:hAnsi="Courier New" w:cs="Courier New"/>
+          <w:sz w:val="28"/>
+          <w:szCs w:val="28"/>
+          <w:lang w:val="ru-RU"/>
+        </w:rPr>
+        <w:t xml:space="preserve"> </w:t>
+      </w:r>
+      <w:r>
+        <w:rPr>
+          <w:rFonts w:ascii="Courier New" w:hAnsi="Courier New" w:cs="Courier New"/>
+          <w:sz w:val="28"/>
+          <w:szCs w:val="28"/>
+        </w:rPr>
+        <w:t>b</w:t>
+      </w:r>
+      <w:r>
+        <w:rPr>
+          <w:rFonts w:ascii="Courier New" w:hAnsi="Courier New" w:cs="Courier New"/>
+          <w:sz w:val="28"/>
+          <w:szCs w:val="28"/>
+          <w:lang w:val="ru-RU"/>
+        </w:rPr>
+        <w:t xml:space="preserve">.НАИМЕНОВАНИЕ </w:t>
+      </w:r>
+      <w:r>
+        <w:rPr>
+          <w:rFonts w:ascii="Courier New" w:hAnsi="Courier New" w:cs="Courier New"/>
+          <w:sz w:val="28"/>
+          <w:szCs w:val="28"/>
+        </w:rPr>
+        <w:t>in</w:t>
+      </w:r>
+      <w:r>
+        <w:rPr>
+          <w:rFonts w:ascii="Courier New" w:hAnsi="Courier New" w:cs="Courier New"/>
+          <w:sz w:val="28"/>
+          <w:szCs w:val="28"/>
+          <w:lang w:val="ru-RU"/>
+        </w:rPr>
+        <w:t xml:space="preserve"> ('Очная', 'Заочная')</w:t>
+      </w:r>
+    </w:p>
+    <w:p>
+      <w:pPr>
+        <w:pStyle w:val="a5"/>
+        <w:ind w:left="142"/>
+        <w:rPr>
+          <w:rFonts w:ascii="Courier New" w:hAnsi="Courier New" w:cs="Courier New"/>
+          <w:sz w:val="28"/>
+          <w:szCs w:val="28"/>
+        </w:rPr>
+      </w:pPr>
+      <w:r>
+        <w:rPr>
+          <w:rFonts w:ascii="Courier New" w:hAnsi="Courier New" w:cs="Courier New"/>
+          <w:sz w:val="28"/>
+          <w:szCs w:val="28"/>
+        </w:rPr>
+        <w:t xml:space="preserve">and </w:t>
+      </w:r>
+      <w:proofErr w:type="spellStart"/>
+      <w:r>
+        <w:rPr>
+          <w:rFonts w:ascii="Courier New" w:hAnsi="Courier New" w:cs="Courier New"/>
+          <w:sz w:val="28"/>
+          <w:szCs w:val="28"/>
+        </w:rPr>
+        <w:t>c.ФО_ИД</w:t>
+      </w:r>
+      <w:proofErr w:type="spellEnd"/>
+      <w:r>
+        <w:rPr>
+          <w:rFonts w:ascii="Courier New" w:hAnsi="Courier New" w:cs="Courier New"/>
+          <w:sz w:val="28"/>
+          <w:szCs w:val="28"/>
+        </w:rPr>
+        <w:t xml:space="preserve"> = </w:t>
+      </w:r>
+      <w:proofErr w:type="spellStart"/>
+      <w:r>
+        <w:rPr>
+          <w:rFonts w:ascii="Courier New" w:hAnsi="Courier New" w:cs="Courier New"/>
+          <w:sz w:val="28"/>
+          <w:szCs w:val="28"/>
+        </w:rPr>
+        <w:t>b.ИД</w:t>
+      </w:r>
+      <w:proofErr w:type="spellEnd"/>
+    </w:p>
+    <w:p>
+      <w:pPr>
+        <w:pStyle w:val="a5"/>
+        <w:ind w:left="142"/>
+        <w:rPr>
+          <w:rFonts w:ascii="Courier New" w:hAnsi="Courier New" w:cs="Courier New"/>
+          <w:sz w:val="28"/>
+          <w:szCs w:val="28"/>
+        </w:rPr>
+      </w:pPr>
+      <w:r>
+        <w:rPr>
+          <w:rFonts w:ascii="Courier New" w:hAnsi="Courier New" w:cs="Courier New"/>
+          <w:sz w:val="28"/>
+          <w:szCs w:val="28"/>
+        </w:rPr>
+        <w:t xml:space="preserve">and </w:t>
+      </w:r>
+      <w:proofErr w:type="spellStart"/>
+      <w:r>
+        <w:rPr>
+          <w:rFonts w:ascii="Courier New" w:hAnsi="Courier New" w:cs="Courier New"/>
+          <w:sz w:val="28"/>
+          <w:szCs w:val="28"/>
+        </w:rPr>
+        <w:t>c.ИД</w:t>
+      </w:r>
+      <w:proofErr w:type="spellEnd"/>
+      <w:r>
+        <w:rPr>
+          <w:rFonts w:ascii="Courier New" w:hAnsi="Courier New" w:cs="Courier New"/>
+          <w:sz w:val="28"/>
+          <w:szCs w:val="28"/>
+        </w:rPr>
+        <w:t xml:space="preserve"> = </w:t>
+      </w:r>
+      <w:proofErr w:type="spellStart"/>
+      <w:r>
+        <w:rPr>
+          <w:rFonts w:ascii="Courier New" w:hAnsi="Courier New" w:cs="Courier New"/>
+          <w:sz w:val="28"/>
+          <w:szCs w:val="28"/>
+        </w:rPr>
+        <w:t>a.ПЛАН_ИД</w:t>
+      </w:r>
+      <w:proofErr w:type="spellEnd"/>
+    </w:p>
+    <w:p>
+      <w:pPr>
+        <w:pStyle w:val="a5"/>
+        <w:ind w:left="142"/>
+        <w:rPr>
+          <w:rFonts w:ascii="Courier New" w:hAnsi="Courier New" w:cs="Courier New"/>
+          <w:sz w:val="28"/>
+          <w:szCs w:val="28"/>
+          <w:lang w:val="ru-RU"/>
+        </w:rPr>
+      </w:pPr>
+      <w:r>
+        <w:rPr>
+          <w:rFonts w:ascii="Courier New" w:hAnsi="Courier New" w:cs="Courier New"/>
+          <w:sz w:val="28"/>
+          <w:szCs w:val="28"/>
+        </w:rPr>
+        <w:t>and</w:t>
+      </w:r>
+      <w:r>
+        <w:rPr>
+          <w:rFonts w:ascii="Courier New" w:hAnsi="Courier New" w:cs="Courier New"/>
+          <w:sz w:val="28"/>
+          <w:szCs w:val="28"/>
+          <w:lang w:val="ru-RU"/>
+        </w:rPr>
+        <w:t xml:space="preserve"> </w:t>
+      </w:r>
+      <w:r>
+        <w:rPr>
+          <w:rFonts w:ascii="Courier New" w:hAnsi="Courier New" w:cs="Courier New"/>
+          <w:sz w:val="28"/>
+          <w:szCs w:val="28"/>
+        </w:rPr>
+        <w:t>c</w:t>
+      </w:r>
+      <w:r>
+        <w:rPr>
+          <w:rFonts w:ascii="Courier New" w:hAnsi="Courier New" w:cs="Courier New"/>
+          <w:sz w:val="28"/>
+          <w:szCs w:val="28"/>
+          <w:lang w:val="ru-RU"/>
+        </w:rPr>
+        <w:t xml:space="preserve">.НАПС_ИД </w:t>
+      </w:r>
+      <w:r>
+        <w:rPr>
+          <w:rFonts w:ascii="Courier New" w:hAnsi="Courier New" w:cs="Courier New"/>
+          <w:sz w:val="28"/>
+          <w:szCs w:val="28"/>
+        </w:rPr>
+        <w:t>in</w:t>
+      </w:r>
+      <w:r>
+        <w:rPr>
+          <w:rFonts w:ascii="Courier New" w:hAnsi="Courier New" w:cs="Courier New"/>
+          <w:sz w:val="28"/>
+          <w:szCs w:val="28"/>
+          <w:lang w:val="ru-RU"/>
+        </w:rPr>
+        <w:t xml:space="preserve"> (</w:t>
+      </w:r>
+      <w:r>
+        <w:rPr>
+          <w:rFonts w:ascii="Courier New" w:hAnsi="Courier New" w:cs="Courier New"/>
+          <w:sz w:val="28"/>
+          <w:szCs w:val="28"/>
+        </w:rPr>
+        <w:t>select</w:t>
+      </w:r>
+      <w:r>
+        <w:rPr>
+          <w:rFonts w:ascii="Courier New" w:hAnsi="Courier New" w:cs="Courier New"/>
+          <w:sz w:val="28"/>
+          <w:szCs w:val="28"/>
+          <w:lang w:val="ru-RU"/>
+        </w:rPr>
+        <w:t xml:space="preserve"> ИД </w:t>
+      </w:r>
+      <w:r>
+        <w:rPr>
+          <w:rFonts w:ascii="Courier New" w:hAnsi="Courier New" w:cs="Courier New"/>
+          <w:sz w:val="28"/>
+          <w:szCs w:val="28"/>
+        </w:rPr>
+        <w:t>from</w:t>
+      </w:r>
+      <w:r>
+        <w:rPr>
+          <w:rFonts w:ascii="Courier New" w:hAnsi="Courier New" w:cs="Courier New"/>
+          <w:sz w:val="28"/>
+          <w:szCs w:val="28"/>
+          <w:lang w:val="ru-RU"/>
+        </w:rPr>
+        <w:t xml:space="preserve"> Н_НАПРАВЛЕНИЯ_СПЕЦИАЛ</w:t>
+      </w:r>
+    </w:p>
+    <w:p>
+      <w:pPr>
+        <w:pStyle w:val="a5"/>
+        <w:ind w:left="142"/>
+        <w:rPr>
+          <w:rFonts w:ascii="Courier New" w:hAnsi="Courier New" w:cs="Courier New"/>
+          <w:sz w:val="28"/>
+          <w:szCs w:val="28"/>
+          <w:lang w:val="ru-RU"/>
+        </w:rPr>
+      </w:pPr>
+      <w:r>
+        <w:rPr>
+          <w:rFonts w:ascii="Courier New" w:hAnsi="Courier New" w:cs="Courier New"/>
+          <w:sz w:val="28"/>
+          <w:szCs w:val="28"/>
+        </w:rPr>
+        <w:t>where</w:t>
+      </w:r>
+      <w:r>
+        <w:rPr>
+          <w:rFonts w:ascii="Courier New" w:hAnsi="Courier New" w:cs="Courier New"/>
+          <w:sz w:val="28"/>
+          <w:szCs w:val="28"/>
+          <w:lang w:val="ru-RU"/>
+        </w:rPr>
+        <w:t xml:space="preserve"> НС_ИД = (</w:t>
+      </w:r>
+      <w:r>
+        <w:rPr>
+          <w:rFonts w:ascii="Courier New" w:hAnsi="Courier New" w:cs="Courier New"/>
+          <w:sz w:val="28"/>
+          <w:szCs w:val="28"/>
+        </w:rPr>
+        <w:t>select</w:t>
+      </w:r>
+      <w:r>
+        <w:rPr>
+          <w:rFonts w:ascii="Courier New" w:hAnsi="Courier New" w:cs="Courier New"/>
+          <w:sz w:val="28"/>
+          <w:szCs w:val="28"/>
+          <w:lang w:val="ru-RU"/>
+        </w:rPr>
+        <w:t xml:space="preserve"> ИД </w:t>
+      </w:r>
+      <w:r>
+        <w:rPr>
+          <w:rFonts w:ascii="Courier New" w:hAnsi="Courier New" w:cs="Courier New"/>
+          <w:sz w:val="28"/>
+          <w:szCs w:val="28"/>
+        </w:rPr>
+        <w:t>from</w:t>
+      </w:r>
+      <w:r>
+        <w:rPr>
+          <w:rFonts w:ascii="Courier New" w:hAnsi="Courier New" w:cs="Courier New"/>
+          <w:sz w:val="28"/>
+          <w:szCs w:val="28"/>
+          <w:lang w:val="ru-RU"/>
+        </w:rPr>
+        <w:t xml:space="preserve"> Н_НАПР_СПЕЦ</w:t>
+      </w:r>
+    </w:p>
+    <w:p>
+      <w:pPr>
+        <w:pStyle w:val="a5"/>
+        <w:ind w:left="142"/>
+        <w:rPr>
+          <w:rFonts w:ascii="Courier New" w:hAnsi="Courier New" w:cs="Courier New"/>
+          <w:sz w:val="28"/>
+          <w:szCs w:val="28"/>
+          <w:lang w:val="ru-RU"/>
+        </w:rPr>
+      </w:pPr>
+      <w:r>
+        <w:rPr>
+          <w:rFonts w:ascii="Courier New" w:hAnsi="Courier New" w:cs="Courier New"/>
+          <w:sz w:val="28"/>
+          <w:szCs w:val="28"/>
+        </w:rPr>
+        <w:lastRenderedPageBreak/>
+        <w:t>where</w:t>
+      </w:r>
+      <w:r>
+        <w:rPr>
+          <w:rFonts w:ascii="Courier New" w:hAnsi="Courier New" w:cs="Courier New"/>
+          <w:sz w:val="28"/>
+          <w:szCs w:val="28"/>
+          <w:lang w:val="ru-RU"/>
+        </w:rPr>
+        <w:t xml:space="preserve"> НАИМЕНОВАНИЕ = 'Программная инженерия'))</w:t>
+      </w:r>
+    </w:p>
+    <w:p>
+      <w:pPr>
+        <w:pStyle w:val="a5"/>
+        <w:ind w:left="142"/>
+        <w:rPr>
+          <w:rFonts w:ascii="Courier New" w:hAnsi="Courier New" w:cs="Courier New"/>
+          <w:sz w:val="28"/>
+          <w:szCs w:val="28"/>
+          <w:lang w:val="ru-RU"/>
+        </w:rPr>
+      </w:pPr>
+      <w:r>
+        <w:rPr>
+          <w:rFonts w:ascii="Courier New" w:hAnsi="Courier New" w:cs="Courier New"/>
+          <w:sz w:val="28"/>
+          <w:szCs w:val="28"/>
+        </w:rPr>
+        <w:t>and</w:t>
+      </w:r>
+      <w:r>
+        <w:rPr>
+          <w:rFonts w:ascii="Courier New" w:hAnsi="Courier New" w:cs="Courier New"/>
+          <w:sz w:val="28"/>
+          <w:szCs w:val="28"/>
+          <w:lang w:val="ru-RU"/>
+        </w:rPr>
+        <w:t xml:space="preserve"> </w:t>
+      </w:r>
+      <w:r>
+        <w:rPr>
+          <w:rFonts w:ascii="Courier New" w:hAnsi="Courier New" w:cs="Courier New"/>
+          <w:sz w:val="28"/>
+          <w:szCs w:val="28"/>
+        </w:rPr>
+        <w:t>c</w:t>
+      </w:r>
+      <w:r>
+        <w:rPr>
+          <w:rFonts w:ascii="Courier New" w:hAnsi="Courier New" w:cs="Courier New"/>
+          <w:sz w:val="28"/>
+          <w:szCs w:val="28"/>
+          <w:lang w:val="ru-RU"/>
+        </w:rPr>
+        <w:t>.КУРС = 1</w:t>
+      </w:r>
+    </w:p>
+    <w:p>
+      <w:pPr>
+        <w:pStyle w:val="a5"/>
+        <w:ind w:left="142"/>
+        <w:rPr>
+          <w:rFonts w:ascii="Courier New" w:hAnsi="Courier New" w:cs="Courier New"/>
+          <w:sz w:val="28"/>
+          <w:szCs w:val="28"/>
+          <w:lang w:val="ru-RU"/>
+        </w:rPr>
+      </w:pPr>
+      <w:r>
+        <w:rPr>
+          <w:rFonts w:ascii="Courier New" w:hAnsi="Courier New" w:cs="Courier New"/>
+          <w:sz w:val="28"/>
+          <w:szCs w:val="28"/>
+        </w:rPr>
+        <w:t>and</w:t>
+      </w:r>
+      <w:r>
+        <w:rPr>
+          <w:rFonts w:ascii="Courier New" w:hAnsi="Courier New" w:cs="Courier New"/>
+          <w:sz w:val="28"/>
+          <w:szCs w:val="28"/>
+          <w:lang w:val="ru-RU"/>
+        </w:rPr>
+        <w:t xml:space="preserve"> </w:t>
+      </w:r>
+      <w:r>
+        <w:rPr>
+          <w:rFonts w:ascii="Courier New" w:hAnsi="Courier New" w:cs="Courier New"/>
+          <w:sz w:val="28"/>
+          <w:szCs w:val="28"/>
+        </w:rPr>
+        <w:t>d</w:t>
+      </w:r>
+      <w:r>
+        <w:rPr>
+          <w:rFonts w:ascii="Courier New" w:hAnsi="Courier New" w:cs="Courier New"/>
+          <w:sz w:val="28"/>
+          <w:szCs w:val="28"/>
+          <w:lang w:val="ru-RU"/>
+        </w:rPr>
+        <w:t xml:space="preserve">.ИД = </w:t>
+      </w:r>
+      <w:r>
+        <w:rPr>
+          <w:rFonts w:ascii="Courier New" w:hAnsi="Courier New" w:cs="Courier New"/>
+          <w:sz w:val="28"/>
+          <w:szCs w:val="28"/>
+        </w:rPr>
+        <w:t>a</w:t>
+      </w:r>
+      <w:r>
+        <w:rPr>
+          <w:rFonts w:ascii="Courier New" w:hAnsi="Courier New" w:cs="Courier New"/>
+          <w:sz w:val="28"/>
+          <w:szCs w:val="28"/>
+          <w:lang w:val="ru-RU"/>
+        </w:rPr>
+        <w:t>.ЧЛВК_ИД;</w:t>
+      </w:r>
+    </w:p>
+    <w:p>
+      <w:pPr>
+        <w:pStyle w:val="a5"/>
+        <w:ind w:left="142"/>
+        <w:rPr>
+          <w:rFonts w:ascii="Courier New" w:hAnsi="Courier New" w:cs="Courier New"/>
+          <w:sz w:val="28"/>
+          <w:szCs w:val="28"/>
+          <w:lang w:val="ru-RU"/>
+        </w:rPr>
+      </w:pPr>
+    </w:p>
+    <w:p>
+      <w:pPr>
+        <w:pStyle w:val="a5"/>
+        <w:numPr>
+          <w:ilvl w:val="0"/>
+          <w:numId w:val="2"/>
+        </w:numPr>
+        <w:ind w:left="142"/>
+        <w:rPr>
+          <w:rFonts w:ascii="Courier New" w:hAnsi="Courier New" w:cs="Courier New"/>
+          <w:sz w:val="28"/>
+          <w:szCs w:val="28"/>
+          <w:lang w:val="ru-RU"/>
+        </w:rPr>
+      </w:pPr>
+      <w:r>
+        <w:rPr>
+          <w:rFonts w:ascii="Courier New" w:hAnsi="Courier New" w:cs="Courier New"/>
+          <w:sz w:val="28"/>
+          <w:szCs w:val="28"/>
+        </w:rPr>
+        <w:t>select</w:t>
+      </w:r>
+      <w:r>
+        <w:rPr>
+          <w:rFonts w:ascii="Courier New" w:hAnsi="Courier New" w:cs="Courier New"/>
+          <w:sz w:val="28"/>
+          <w:szCs w:val="28"/>
+          <w:lang w:val="ru-RU"/>
+        </w:rPr>
+        <w:t xml:space="preserve"> </w:t>
+      </w:r>
+      <w:r>
+        <w:rPr>
+          <w:rFonts w:ascii="Courier New" w:hAnsi="Courier New" w:cs="Courier New"/>
+          <w:sz w:val="28"/>
+          <w:szCs w:val="28"/>
+        </w:rPr>
+        <w:t>distinct</w:t>
+      </w:r>
+      <w:r>
+        <w:rPr>
+          <w:rFonts w:ascii="Courier New" w:hAnsi="Courier New" w:cs="Courier New"/>
+          <w:sz w:val="28"/>
+          <w:szCs w:val="28"/>
+          <w:lang w:val="ru-RU"/>
+        </w:rPr>
+        <w:t xml:space="preserve"> </w:t>
+      </w:r>
+      <w:r>
+        <w:rPr>
+          <w:rFonts w:ascii="Courier New" w:hAnsi="Courier New" w:cs="Courier New"/>
+          <w:sz w:val="28"/>
+          <w:szCs w:val="28"/>
+        </w:rPr>
+        <w:t>l</w:t>
+      </w:r>
+      <w:r>
+        <w:rPr>
+          <w:rFonts w:ascii="Courier New" w:hAnsi="Courier New" w:cs="Courier New"/>
+          <w:sz w:val="28"/>
+          <w:szCs w:val="28"/>
+          <w:lang w:val="ru-RU"/>
+        </w:rPr>
+        <w:t xml:space="preserve">.ИМЯ, </w:t>
+      </w:r>
+      <w:r>
+        <w:rPr>
+          <w:rFonts w:ascii="Courier New" w:hAnsi="Courier New" w:cs="Courier New"/>
+          <w:sz w:val="28"/>
+          <w:szCs w:val="28"/>
+        </w:rPr>
+        <w:t>l</w:t>
+      </w:r>
+      <w:r>
+        <w:rPr>
+          <w:rFonts w:ascii="Courier New" w:hAnsi="Courier New" w:cs="Courier New"/>
+          <w:sz w:val="28"/>
+          <w:szCs w:val="28"/>
+          <w:lang w:val="ru-RU"/>
+        </w:rPr>
+        <w:t xml:space="preserve">.ФАМИЛИЯ, </w:t>
+      </w:r>
+      <w:r>
+        <w:rPr>
+          <w:rFonts w:ascii="Courier New" w:hAnsi="Courier New" w:cs="Courier New"/>
+          <w:sz w:val="28"/>
+          <w:szCs w:val="28"/>
+        </w:rPr>
+        <w:t>l</w:t>
+      </w:r>
+      <w:r>
+        <w:rPr>
+          <w:rFonts w:ascii="Courier New" w:hAnsi="Courier New" w:cs="Courier New"/>
+          <w:sz w:val="28"/>
+          <w:szCs w:val="28"/>
+          <w:lang w:val="ru-RU"/>
+        </w:rPr>
+        <w:t xml:space="preserve">.ОТЧЕСТВО, </w:t>
+      </w:r>
+      <w:r>
+        <w:rPr>
+          <w:rFonts w:ascii="Courier New" w:hAnsi="Courier New" w:cs="Courier New"/>
+          <w:sz w:val="28"/>
+          <w:szCs w:val="28"/>
+        </w:rPr>
+        <w:t>l</w:t>
+      </w:r>
+      <w:r>
+        <w:rPr>
+          <w:rFonts w:ascii="Courier New" w:hAnsi="Courier New" w:cs="Courier New"/>
+          <w:sz w:val="28"/>
+          <w:szCs w:val="28"/>
+          <w:lang w:val="ru-RU"/>
+        </w:rPr>
+        <w:t xml:space="preserve">.ДАТА_РОЖДЕНИЯ </w:t>
+      </w:r>
+      <w:r>
+        <w:rPr>
+          <w:rFonts w:ascii="Courier New" w:hAnsi="Courier New" w:cs="Courier New"/>
+          <w:sz w:val="28"/>
+          <w:szCs w:val="28"/>
+        </w:rPr>
+        <w:t>from</w:t>
+      </w:r>
+      <w:r>
+        <w:rPr>
+          <w:rFonts w:ascii="Courier New" w:hAnsi="Courier New" w:cs="Courier New"/>
+          <w:sz w:val="28"/>
+          <w:szCs w:val="28"/>
+          <w:lang w:val="ru-RU"/>
+        </w:rPr>
+        <w:t xml:space="preserve"> Н_ЛЮДИ </w:t>
+      </w:r>
+      <w:proofErr w:type="gramStart"/>
+      <w:r>
+        <w:rPr>
+          <w:rFonts w:ascii="Courier New" w:hAnsi="Courier New" w:cs="Courier New"/>
+          <w:sz w:val="28"/>
+          <w:szCs w:val="28"/>
+        </w:rPr>
+        <w:t>l</w:t>
+      </w:r>
+      <w:proofErr w:type="gramEnd"/>
+    </w:p>
+    <w:p>
+      <w:pPr>
+        <w:pStyle w:val="a5"/>
+        <w:ind w:left="142"/>
+        <w:rPr>
+          <w:rFonts w:ascii="Courier New" w:hAnsi="Courier New" w:cs="Courier New"/>
+          <w:sz w:val="28"/>
+          <w:szCs w:val="28"/>
+        </w:rPr>
+      </w:pPr>
+      <w:r>
+        <w:rPr>
+          <w:rFonts w:ascii="Courier New" w:hAnsi="Courier New" w:cs="Courier New"/>
+          <w:sz w:val="28"/>
+          <w:szCs w:val="28"/>
+        </w:rPr>
+        <w:t xml:space="preserve">inner join Н_УЧЕНИКИ y on </w:t>
+      </w:r>
+      <w:proofErr w:type="spellStart"/>
+      <w:r>
+        <w:rPr>
+          <w:rFonts w:ascii="Courier New" w:hAnsi="Courier New" w:cs="Courier New"/>
+          <w:sz w:val="28"/>
+          <w:szCs w:val="28"/>
+        </w:rPr>
+        <w:t>y.ЧЛВК_ИД</w:t>
+      </w:r>
+      <w:proofErr w:type="spellEnd"/>
+      <w:r>
+        <w:rPr>
+          <w:rFonts w:ascii="Courier New" w:hAnsi="Courier New" w:cs="Courier New"/>
+          <w:sz w:val="28"/>
+          <w:szCs w:val="28"/>
+        </w:rPr>
+        <w:t xml:space="preserve"> = </w:t>
+      </w:r>
+      <w:proofErr w:type="spellStart"/>
+      <w:r>
+        <w:rPr>
+          <w:rFonts w:ascii="Courier New" w:hAnsi="Courier New" w:cs="Courier New"/>
+          <w:sz w:val="28"/>
+          <w:szCs w:val="28"/>
+        </w:rPr>
+        <w:t>l.ИД</w:t>
+      </w:r>
+      <w:proofErr w:type="spellEnd"/>
+    </w:p>
+    <w:p>
+      <w:pPr>
+        <w:pStyle w:val="a5"/>
+        <w:ind w:left="142"/>
+        <w:rPr>
+          <w:rFonts w:ascii="Courier New" w:hAnsi="Courier New" w:cs="Courier New"/>
+          <w:sz w:val="28"/>
+          <w:szCs w:val="28"/>
+        </w:rPr>
+      </w:pPr>
+      <w:proofErr w:type="gramStart"/>
+      <w:r>
+        <w:rPr>
+          <w:rFonts w:ascii="Courier New" w:hAnsi="Courier New" w:cs="Courier New"/>
+          <w:sz w:val="28"/>
+          <w:szCs w:val="28"/>
+        </w:rPr>
+        <w:t>where</w:t>
+      </w:r>
+      <w:proofErr w:type="gramEnd"/>
+    </w:p>
+    <w:p>
+      <w:pPr>
+        <w:pStyle w:val="a5"/>
+        <w:ind w:left="142"/>
+        <w:rPr>
+          <w:rFonts w:ascii="Courier New" w:hAnsi="Courier New" w:cs="Courier New"/>
+          <w:sz w:val="28"/>
+          <w:szCs w:val="28"/>
+        </w:rPr>
+      </w:pPr>
+      <w:r>
+        <w:rPr>
+          <w:rFonts w:ascii="Courier New" w:hAnsi="Courier New" w:cs="Courier New"/>
+          <w:sz w:val="28"/>
+          <w:szCs w:val="28"/>
+        </w:rPr>
+        <w:t>exists</w:t>
+      </w:r>
+    </w:p>
+    <w:p>
+      <w:pPr>
+        <w:pStyle w:val="a5"/>
+        <w:ind w:left="142"/>
+        <w:rPr>
+          <w:rFonts w:ascii="Courier New" w:hAnsi="Courier New" w:cs="Courier New"/>
+          <w:sz w:val="28"/>
+          <w:szCs w:val="28"/>
+        </w:rPr>
+      </w:pPr>
+      <w:r>
+        <w:rPr>
+          <w:rFonts w:ascii="Courier New" w:hAnsi="Courier New" w:cs="Courier New"/>
+          <w:sz w:val="28"/>
+          <w:szCs w:val="28"/>
+        </w:rPr>
+        <w:t>(</w:t>
+      </w:r>
+    </w:p>
+    <w:p>
+      <w:pPr>
+        <w:pStyle w:val="a5"/>
+        <w:ind w:left="142"/>
+        <w:rPr>
+          <w:rFonts w:ascii="Courier New" w:hAnsi="Courier New" w:cs="Courier New"/>
+          <w:sz w:val="28"/>
+          <w:szCs w:val="28"/>
+        </w:rPr>
+      </w:pPr>
+      <w:r>
+        <w:rPr>
+          <w:rFonts w:ascii="Courier New" w:hAnsi="Courier New" w:cs="Courier New"/>
+          <w:sz w:val="28"/>
+          <w:szCs w:val="28"/>
+        </w:rPr>
+        <w:t xml:space="preserve">select </w:t>
+      </w:r>
+      <w:proofErr w:type="spellStart"/>
+      <w:r>
+        <w:rPr>
+          <w:rFonts w:ascii="Courier New" w:hAnsi="Courier New" w:cs="Courier New"/>
+          <w:sz w:val="28"/>
+          <w:szCs w:val="28"/>
+        </w:rPr>
+        <w:t>lu.ИМЯ</w:t>
+      </w:r>
+      <w:proofErr w:type="spellEnd"/>
+      <w:r>
+        <w:rPr>
+          <w:rFonts w:ascii="Courier New" w:hAnsi="Courier New" w:cs="Courier New"/>
+          <w:sz w:val="28"/>
+          <w:szCs w:val="28"/>
+        </w:rPr>
+        <w:t xml:space="preserve"> from Н_ЛЮДИ </w:t>
+      </w:r>
+      <w:proofErr w:type="spellStart"/>
+      <w:proofErr w:type="gramStart"/>
+      <w:r>
+        <w:rPr>
+          <w:rFonts w:ascii="Courier New" w:hAnsi="Courier New" w:cs="Courier New"/>
+          <w:sz w:val="28"/>
+          <w:szCs w:val="28"/>
+        </w:rPr>
+        <w:t>lu</w:t>
+      </w:r>
+      <w:proofErr w:type="spellEnd"/>
+      <w:proofErr w:type="gramEnd"/>
+    </w:p>
+    <w:p>
+      <w:pPr>
+        <w:pStyle w:val="a5"/>
+        <w:ind w:left="142"/>
+        <w:rPr>
+          <w:rFonts w:ascii="Courier New" w:hAnsi="Courier New" w:cs="Courier New"/>
+          <w:sz w:val="28"/>
+          <w:szCs w:val="28"/>
+        </w:rPr>
+      </w:pPr>
+      <w:r>
+        <w:rPr>
+          <w:rFonts w:ascii="Courier New" w:hAnsi="Courier New" w:cs="Courier New"/>
+          <w:sz w:val="28"/>
+          <w:szCs w:val="28"/>
+        </w:rPr>
+        <w:t xml:space="preserve">inner join  Н_УЧЕНИКИ </w:t>
+      </w:r>
+      <w:proofErr w:type="spellStart"/>
+      <w:r>
+        <w:rPr>
+          <w:rFonts w:ascii="Courier New" w:hAnsi="Courier New" w:cs="Courier New"/>
+          <w:sz w:val="28"/>
+          <w:szCs w:val="28"/>
+        </w:rPr>
+        <w:t>ych</w:t>
+      </w:r>
+      <w:proofErr w:type="spellEnd"/>
+      <w:r>
+        <w:rPr>
+          <w:rFonts w:ascii="Courier New" w:hAnsi="Courier New" w:cs="Courier New"/>
+          <w:sz w:val="28"/>
+          <w:szCs w:val="28"/>
+        </w:rPr>
+        <w:t xml:space="preserve"> on </w:t>
+      </w:r>
+      <w:proofErr w:type="spellStart"/>
+      <w:r>
+        <w:rPr>
+          <w:rFonts w:ascii="Courier New" w:hAnsi="Courier New" w:cs="Courier New"/>
+          <w:sz w:val="28"/>
+          <w:szCs w:val="28"/>
+        </w:rPr>
+        <w:t>ych.ЧЛВК_ИД</w:t>
+      </w:r>
+      <w:proofErr w:type="spellEnd"/>
+      <w:r>
+        <w:rPr>
+          <w:rFonts w:ascii="Courier New" w:hAnsi="Courier New" w:cs="Courier New"/>
+          <w:sz w:val="28"/>
+          <w:szCs w:val="28"/>
+        </w:rPr>
+        <w:t xml:space="preserve"> = </w:t>
+      </w:r>
+      <w:proofErr w:type="spellStart"/>
+      <w:r>
+        <w:rPr>
+          <w:rFonts w:ascii="Courier New" w:hAnsi="Courier New" w:cs="Courier New"/>
+          <w:sz w:val="28"/>
+          <w:szCs w:val="28"/>
+        </w:rPr>
+        <w:t>lu.ИД</w:t>
+      </w:r>
+      <w:proofErr w:type="spellEnd"/>
+    </w:p>
+    <w:p>
+      <w:pPr>
+        <w:pStyle w:val="a5"/>
+        <w:ind w:left="142"/>
+        <w:rPr>
+          <w:rFonts w:ascii="Courier New" w:hAnsi="Courier New" w:cs="Courier New"/>
+          <w:sz w:val="28"/>
+          <w:szCs w:val="28"/>
+        </w:rPr>
+      </w:pPr>
+      <w:proofErr w:type="gramStart"/>
+      <w:r>
+        <w:rPr>
+          <w:rFonts w:ascii="Courier New" w:hAnsi="Courier New" w:cs="Courier New"/>
+          <w:sz w:val="28"/>
+          <w:szCs w:val="28"/>
+        </w:rPr>
+        <w:t>where</w:t>
+      </w:r>
+      <w:proofErr w:type="gramEnd"/>
+      <w:r>
+        <w:rPr>
+          <w:rFonts w:ascii="Courier New" w:hAnsi="Courier New" w:cs="Courier New"/>
+          <w:sz w:val="28"/>
+          <w:szCs w:val="28"/>
+        </w:rPr>
+        <w:t xml:space="preserve"> </w:t>
+      </w:r>
+    </w:p>
+    <w:p>
+      <w:pPr>
+        <w:pStyle w:val="a5"/>
+        <w:ind w:left="142"/>
+        <w:rPr>
+          <w:rFonts w:ascii="Courier New" w:hAnsi="Courier New" w:cs="Courier New"/>
+          <w:sz w:val="28"/>
+          <w:szCs w:val="28"/>
+        </w:rPr>
+      </w:pPr>
+      <w:proofErr w:type="spellStart"/>
+      <w:r>
+        <w:rPr>
+          <w:rFonts w:ascii="Courier New" w:hAnsi="Courier New" w:cs="Courier New"/>
+          <w:sz w:val="28"/>
+          <w:szCs w:val="28"/>
+        </w:rPr>
+        <w:t>lu.ОТЧЕСТВО</w:t>
+      </w:r>
+      <w:proofErr w:type="spellEnd"/>
+      <w:r>
+        <w:rPr>
+          <w:rFonts w:ascii="Courier New" w:hAnsi="Courier New" w:cs="Courier New"/>
+          <w:sz w:val="28"/>
+          <w:szCs w:val="28"/>
+        </w:rPr>
+        <w:t xml:space="preserve"> = </w:t>
+      </w:r>
+      <w:proofErr w:type="spellStart"/>
+      <w:r>
+        <w:rPr>
+          <w:rFonts w:ascii="Courier New" w:hAnsi="Courier New" w:cs="Courier New"/>
+          <w:sz w:val="28"/>
+          <w:szCs w:val="28"/>
+        </w:rPr>
+        <w:t>l.ОТЧЕСТВО</w:t>
+      </w:r>
+      <w:proofErr w:type="spellEnd"/>
+      <w:r>
+        <w:rPr>
+          <w:rFonts w:ascii="Courier New" w:hAnsi="Courier New" w:cs="Courier New"/>
+          <w:sz w:val="28"/>
+          <w:szCs w:val="28"/>
+        </w:rPr>
+        <w:t xml:space="preserve"> </w:t>
+      </w:r>
+    </w:p>
+    <w:p>
+      <w:pPr>
+        <w:pStyle w:val="a5"/>
+        <w:ind w:left="142"/>
+        <w:rPr>
+          <w:rFonts w:ascii="Courier New" w:hAnsi="Courier New" w:cs="Courier New"/>
+          <w:sz w:val="28"/>
+          <w:szCs w:val="28"/>
+        </w:rPr>
+      </w:pPr>
+      <w:r>
+        <w:rPr>
+          <w:rFonts w:ascii="Courier New" w:hAnsi="Courier New" w:cs="Courier New"/>
+          <w:sz w:val="28"/>
+          <w:szCs w:val="28"/>
+        </w:rPr>
+        <w:t>and</w:t>
+      </w:r>
+    </w:p>
+    <w:p>
+      <w:pPr>
+        <w:pStyle w:val="a5"/>
+        <w:ind w:left="142"/>
+        <w:rPr>
+          <w:rFonts w:ascii="Courier New" w:hAnsi="Courier New" w:cs="Courier New"/>
+          <w:sz w:val="28"/>
+          <w:szCs w:val="28"/>
+          <w:lang w:val="ru-RU"/>
+        </w:rPr>
+      </w:pPr>
+      <w:proofErr w:type="spellStart"/>
+      <w:r>
+        <w:rPr>
+          <w:rFonts w:ascii="Courier New" w:hAnsi="Courier New" w:cs="Courier New"/>
+          <w:sz w:val="28"/>
+          <w:szCs w:val="28"/>
+        </w:rPr>
+        <w:t>lu</w:t>
+      </w:r>
+      <w:proofErr w:type="spellEnd"/>
+      <w:r>
+        <w:rPr>
+          <w:rFonts w:ascii="Courier New" w:hAnsi="Courier New" w:cs="Courier New"/>
+          <w:sz w:val="28"/>
+          <w:szCs w:val="28"/>
+          <w:lang w:val="ru-RU"/>
+        </w:rPr>
+        <w:t xml:space="preserve">.ДАТА_РОЖДЕНИЯ &lt;&gt; </w:t>
+      </w:r>
+      <w:r>
+        <w:rPr>
+          <w:rFonts w:ascii="Courier New" w:hAnsi="Courier New" w:cs="Courier New"/>
+          <w:sz w:val="28"/>
+          <w:szCs w:val="28"/>
+        </w:rPr>
+        <w:t>l</w:t>
+      </w:r>
+      <w:r>
+        <w:rPr>
+          <w:rFonts w:ascii="Courier New" w:hAnsi="Courier New" w:cs="Courier New"/>
+          <w:sz w:val="28"/>
+          <w:szCs w:val="28"/>
+          <w:lang w:val="ru-RU"/>
+        </w:rPr>
+        <w:t>.ДАТА_РОЖДЕНИЯ</w:t>
+      </w:r>
+    </w:p>
+    <w:p>
+      <w:pPr>
+        <w:pStyle w:val="a5"/>
+        <w:ind w:left="142"/>
+        <w:rPr>
+          <w:rFonts w:ascii="Courier New" w:hAnsi="Courier New" w:cs="Courier New"/>
+          <w:sz w:val="28"/>
+          <w:szCs w:val="28"/>
+        </w:rPr>
+      </w:pPr>
+      <w:r>
+        <w:rPr>
+          <w:rFonts w:ascii="Courier New" w:hAnsi="Courier New" w:cs="Courier New"/>
+          <w:sz w:val="28"/>
+          <w:szCs w:val="28"/>
+        </w:rPr>
+        <w:t xml:space="preserve">and </w:t>
+      </w:r>
+    </w:p>
+    <w:p>
+      <w:pPr>
+        <w:pStyle w:val="a5"/>
+        <w:ind w:left="142"/>
+        <w:rPr>
+          <w:rFonts w:ascii="Courier New" w:hAnsi="Courier New" w:cs="Courier New"/>
+          <w:sz w:val="28"/>
+          <w:szCs w:val="28"/>
+          <w:lang w:val="ru-RU"/>
+        </w:rPr>
+      </w:pPr>
+      <w:proofErr w:type="spellStart"/>
+      <w:r>
+        <w:rPr>
+          <w:rFonts w:ascii="Courier New" w:hAnsi="Courier New" w:cs="Courier New"/>
+          <w:sz w:val="28"/>
+          <w:szCs w:val="28"/>
+        </w:rPr>
+        <w:t>l.ОТЧЕСТВО</w:t>
+      </w:r>
+      <w:proofErr w:type="spellEnd"/>
+      <w:r>
+        <w:rPr>
+          <w:rFonts w:ascii="Courier New" w:hAnsi="Courier New" w:cs="Courier New"/>
+          <w:sz w:val="28"/>
+          <w:szCs w:val="28"/>
+        </w:rPr>
+        <w:t xml:space="preserve"> &lt;&gt; '.');</w:t>
+      </w:r>
       <w:r>
         <w:rPr>
           <w:lang w:val="ru-RU"/>
@@ -2374,14 +5912,61 @@
     </w:p>
     <w:p>
       <w:pPr>
-        <w:rPr>
-          <w:lang w:val="ru-RU"/>
-        </w:rPr>
-      </w:pPr>
+        <w:pStyle w:val="Roman"/>
+        <w:jc w:val="both"/>
+        <w:rPr>
+          <w:sz w:val="28"/>
+          <w:szCs w:val="28"/>
+        </w:rPr>
+      </w:pPr>
+      <w:r>
+        <w:rPr>
+          <w:sz w:val="28"/>
+          <w:szCs w:val="28"/>
+        </w:rPr>
+        <w:t xml:space="preserve">При выполнении лабораторной я более подробно познакомился с синтаксисом предложения </w:t>
+      </w:r>
+      <w:r>
+        <w:rPr>
+          <w:sz w:val="28"/>
+          <w:szCs w:val="28"/>
+          <w:lang w:val="en-US"/>
+        </w:rPr>
+        <w:t>SELECT</w:t>
+      </w:r>
+      <w:r>
+        <w:rPr>
+          <w:sz w:val="28"/>
+          <w:szCs w:val="28"/>
+        </w:rPr>
+        <w:t xml:space="preserve">, составил сложные запросы с использованием подзапросов и агрегатных функций. В сущности, как прекрасно изучать язык </w:t>
+      </w:r>
+      <w:r>
+        <w:rPr>
+          <w:sz w:val="28"/>
+          <w:szCs w:val="28"/>
+          <w:lang w:val="en-US"/>
+        </w:rPr>
+        <w:t>SQL</w:t>
+      </w:r>
+      <w:r>
+        <w:rPr>
+          <w:sz w:val="28"/>
+          <w:szCs w:val="28"/>
+        </w:rPr>
+        <w:t xml:space="preserve"> в теплые майские деньки</w:t>
+      </w:r>
+      <w:r>
+        <w:rPr>
+          <w:sz w:val="28"/>
+          <w:szCs w:val="28"/>
+        </w:rPr>
+        <w:t>!</w:t>
+      </w:r>
     </w:p>
     <w:sectPr>
-      <w:footerReference w:type="default" r:id="rId6"/>
-      <w:footerReference w:type="first" r:id="rId7"/>
+      <w:footerReference w:type="default" r:id="rId8"/>
+      <w:footerReference w:type="first" r:id="rId9"/>
       <w:pgSz w:w="11906" w:h="16838"/>
       <w:pgMar w:top="567" w:right="850" w:bottom="568" w:left="1701" w:header="708" w:footer="644" w:gutter="0"/>
       <w:cols w:space="708"/>
@@ -2390,6 +5975,31 @@
     </w:sectPr>
   </w:body>
 </w:document>
+</file>
+
+<file path=word/endnotes.xml><?xml version="1.0" encoding="utf-8"?>
+<w:endnotes xmlns:wpc="http://schemas.microsoft.com/office/word/2010/wordprocessingCanvas" xmlns:cx="http://schemas.microsoft.com/office/drawing/2014/chartex" xmlns:cx1="http://schemas.microsoft.com/office/drawing/2015/9/8/chartex" xmlns:cx2="http://schemas.microsoft.com/office/drawing/2015/10/21/chartex" xmlns:cx3="http://schemas.microsoft.com/office/drawing/2016/5/9/chartex" xmlns:cx4="http://schemas.microsoft.com/office/drawing/2016/5/10/chartex" xmlns:cx5="http://schemas.microsoft.com/office/drawing/2016/5/11/chartex" xmlns:cx6="http://schemas.microsoft.com/office/drawing/2016/5/12/chartex" xmlns:cx7="http://schemas.microsoft.com/office/drawing/2016/5/13/chartex" xmlns:cx8="http://schemas.microsoft.com/office/drawing/2016/5/14/chartex" xmlns:mc="http://schemas.openxmlformats.org/markup-compatibility/2006" xmlns:aink="http://schemas.microsoft.com/office/drawing/2016/ink" xmlns:am3d="http://schemas.microsoft.com/office/drawing/2017/model3d" xmlns:o="urn:schemas-microsoft-com:office:office" xmlns:oel="http://schemas.microsoft.com/office/2019/extlst" xmlns:r="http://schemas.openxmlformats.org/officeDocument/2006/relationships" xmlns:m="http://schemas.openxmlformats.org/officeDocument/2006/math" xmlns:v="urn:schemas-microsoft-com:vml" xmlns:wp14="http://schemas.microsoft.com/office/word/2010/wordprocessingDrawing" xmlns:wp="http://schemas.openxmlformats.org/drawingml/2006/wordprocessingDrawing" xmlns:w10="urn:schemas-microsoft-com:office:word" xmlns:w="http://schemas.openxmlformats.org/wordprocessingml/2006/main" xmlns:w14="http://schemas.microsoft.com/office/word/2010/wordml" xmlns:w15="http://schemas.microsoft.com/office/word/2012/wordml" xmlns:w16cex="http://schemas.microsoft.com/office/word/2018/wordml/cex" xmlns:w16cid="http://schemas.microsoft.com/office/word/2016/wordml/cid" xmlns:w16="http://schemas.microsoft.com/office/word/2018/wordml" xmlns:w16du="http://schemas.microsoft.com/office/word/2023/wordml/word16du" xmlns:w16sdtdh="http://schemas.microsoft.com/office/word/2020/wordml/sdtdatahash" xmlns:w16se="http://schemas.microsoft.com/office/word/2015/wordml/symex" xmlns:wpg="http://schemas.microsoft.com/office/word/2010/wordprocessingGroup" xmlns:wpi="http://schemas.microsoft.com/office/word/2010/wordprocessingInk" xmlns:wne="http://schemas.microsoft.com/office/word/2006/wordml" xmlns:wps="http://schemas.microsoft.com/office/word/2010/wordprocessingShape" mc:Ignorable="w14 w15 w16se w16cid w16 w16cex w16sdtdh wp14">
+  <w:endnote w:type="separator" w:id="-1">
+    <w:p>
+      <w:pPr>
+        <w:spacing w:after="0" w:line="240" w:lineRule="auto"/>
+      </w:pPr>
+      <w:r>
+        <w:separator/>
+      </w:r>
+    </w:p>
+  </w:endnote>
+  <w:endnote w:type="continuationSeparator" w:id="0">
+    <w:p>
+      <w:pPr>
+        <w:spacing w:after="0" w:line="240" w:lineRule="auto"/>
+      </w:pPr>
+      <w:r>
+        <w:continuationSeparator/>
+      </w:r>
+    </w:p>
+  </w:endnote>
+</w:endnotes>
 </file>
 
 <file path=word/footer1.xml><?xml version="1.0" encoding="utf-8"?>
@@ -2503,6 +6113,31 @@
     </w:r>
   </w:p>
 </w:ftr>
+</file>
+
+<file path=word/footnotes.xml><?xml version="1.0" encoding="utf-8"?>
+<w:footnotes xmlns:wpc="http://schemas.microsoft.com/office/word/2010/wordprocessingCanvas" xmlns:cx="http://schemas.microsoft.com/office/drawing/2014/chartex" xmlns:cx1="http://schemas.microsoft.com/office/drawing/2015/9/8/chartex" xmlns:cx2="http://schemas.microsoft.com/office/drawing/2015/10/21/chartex" xmlns:cx3="http://schemas.microsoft.com/office/drawing/2016/5/9/chartex" xmlns:cx4="http://schemas.microsoft.com/office/drawing/2016/5/10/chartex" xmlns:cx5="http://schemas.microsoft.com/office/drawing/2016/5/11/chartex" xmlns:cx6="http://schemas.microsoft.com/office/drawing/2016/5/12/chartex" xmlns:cx7="http://schemas.microsoft.com/office/drawing/2016/5/13/chartex" xmlns:cx8="http://schemas.microsoft.com/office/drawing/2016/5/14/chartex" xmlns:mc="http://schemas.openxmlformats.org/markup-compatibility/2006" xmlns:aink="http://schemas.microsoft.com/office/drawing/2016/ink" xmlns:am3d="http://schemas.microsoft.com/office/drawing/2017/model3d" xmlns:o="urn:schemas-microsoft-com:office:office" xmlns:oel="http://schemas.microsoft.com/office/2019/extlst" xmlns:r="http://schemas.openxmlformats.org/officeDocument/2006/relationships" xmlns:m="http://schemas.openxmlformats.org/officeDocument/2006/math" xmlns:v="urn:schemas-microsoft-com:vml" xmlns:wp14="http://schemas.microsoft.com/office/word/2010/wordprocessingDrawing" xmlns:wp="http://schemas.openxmlformats.org/drawingml/2006/wordprocessingDrawing" xmlns:w10="urn:schemas-microsoft-com:office:word" xmlns:w="http://schemas.openxmlformats.org/wordprocessingml/2006/main" xmlns:w14="http://schemas.microsoft.com/office/word/2010/wordml" xmlns:w15="http://schemas.microsoft.com/office/word/2012/wordml" xmlns:w16cex="http://schemas.microsoft.com/office/word/2018/wordml/cex" xmlns:w16cid="http://schemas.microsoft.com/office/word/2016/wordml/cid" xmlns:w16="http://schemas.microsoft.com/office/word/2018/wordml" xmlns:w16du="http://schemas.microsoft.com/office/word/2023/wordml/word16du" xmlns:w16sdtdh="http://schemas.microsoft.com/office/word/2020/wordml/sdtdatahash" xmlns:w16se="http://schemas.microsoft.com/office/word/2015/wordml/symex" xmlns:wpg="http://schemas.microsoft.com/office/word/2010/wordprocessingGroup" xmlns:wpi="http://schemas.microsoft.com/office/word/2010/wordprocessingInk" xmlns:wne="http://schemas.microsoft.com/office/word/2006/wordml" xmlns:wps="http://schemas.microsoft.com/office/word/2010/wordprocessingShape" mc:Ignorable="w14 w15 w16se w16cid w16 w16cex w16sdtdh wp14">
+  <w:footnote w:type="separator" w:id="-1">
+    <w:p>
+      <w:pPr>
+        <w:spacing w:after="0" w:line="240" w:lineRule="auto"/>
+      </w:pPr>
+      <w:r>
+        <w:separator/>
+      </w:r>
+    </w:p>
+  </w:footnote>
+  <w:footnote w:type="continuationSeparator" w:id="0">
+    <w:p>
+      <w:pPr>
+        <w:spacing w:after="0" w:line="240" w:lineRule="auto"/>
+      </w:pPr>
+      <w:r>
+        <w:continuationSeparator/>
+      </w:r>
+    </w:p>
+  </w:footnote>
+</w:footnotes>
 </file>
 
 <file path=word/numbering.xml><?xml version="1.0" encoding="utf-8"?>
@@ -3273,6 +6908,34 @@
       <w14:ligatures w14:val="none"/>
     </w:rPr>
   </w:style>
+  <w:style w:type="paragraph" w:customStyle="1" w:styleId="Roman">
+    <w:name w:val="Обычный Roman"/>
+    <w:basedOn w:val="a"/>
+    <w:link w:val="Roman0"/>
+    <w:qFormat/>
+    <w:rsid w:val="009F0665"/>
+    <w:pPr>
+      <w:spacing w:after="0" w:line="276" w:lineRule="auto"/>
+    </w:pPr>
+    <w:rPr>
+      <w:rFonts w:ascii="Times New Roman" w:eastAsia="Arial" w:hAnsi="Times New Roman" w:cs="Arial"/>
+      <w:sz w:val="24"/>
+      <w:lang w:val="ru-RU"/>
+    </w:rPr>
+  </w:style>
+  <w:style w:type="character" w:customStyle="1" w:styleId="Roman0">
+    <w:name w:val="Обычный Roman Знак"/>
+    <w:basedOn w:val="a0"/>
+    <w:link w:val="Roman"/>
+    <w:rsid w:val="009F0665"/>
+    <w:rPr>
+      <w:rFonts w:ascii="Times New Roman" w:eastAsia="Arial" w:hAnsi="Times New Roman" w:cs="Arial"/>
+      <w:kern w:val="0"/>
+      <w:sz w:val="24"/>
+      <w:lang w:val="ru-RU"/>
+      <w14:ligatures w14:val="none"/>
+    </w:rPr>
+  </w:style>
 </w:styles>
 </file>
 

</xml_diff>

<commit_message>
getting starting on Lab6, and add Report of Lab5
</commit_message>
<xml_diff>
--- a/Second sem/Databases/Lab2/Report.docx
+++ b/Second sem/Databases/Lab2/Report.docx
@@ -508,6 +508,7 @@
           <w:lang w:val="ru-RU"/>
         </w:rPr>
       </w:pPr>
+      <w:proofErr w:type="spellStart"/>
       <w:r>
         <w:rPr>
           <w:rFonts w:ascii="Times New Roman" w:eastAsia="Times New Roman" w:hAnsi="Times New Roman" w:cs="Times New Roman"/>
@@ -516,7 +517,18 @@
           <w:szCs w:val="28"/>
           <w:lang w:val="ru-RU"/>
         </w:rPr>
-        <w:t>Иньячина Диана</w:t>
+        <w:t>Инячина</w:t>
+      </w:r>
+      <w:proofErr w:type="spellEnd"/>
+      <w:r>
+        <w:rPr>
+          <w:rFonts w:ascii="Times New Roman" w:eastAsia="Times New Roman" w:hAnsi="Times New Roman" w:cs="Times New Roman"/>
+          <w:color w:val="000000"/>
+          <w:sz w:val="28"/>
+          <w:szCs w:val="28"/>
+          <w:lang w:val="ru-RU"/>
+        </w:rPr>
+        <w:t xml:space="preserve"> Диана</w:t>
       </w:r>
     </w:p>
     <w:p>
@@ -1206,14 +1218,45 @@
         </w:rPr>
         <w:br/>
       </w:r>
-      <w:r>
-        <w:rPr>
-          <w:rFonts w:ascii="Times New Roman" w:eastAsia="Times New Roman" w:hAnsi="Times New Roman" w:cs="Times New Roman"/>
-          <w:color w:val="212529"/>
-          <w:sz w:val="28"/>
-          <w:szCs w:val="28"/>
-        </w:rPr>
-        <w:t>Вид соединения: INNER JOIN.</w:t>
+      <w:proofErr w:type="spellStart"/>
+      <w:r>
+        <w:rPr>
+          <w:rFonts w:ascii="Times New Roman" w:eastAsia="Times New Roman" w:hAnsi="Times New Roman" w:cs="Times New Roman"/>
+          <w:color w:val="212529"/>
+          <w:sz w:val="28"/>
+          <w:szCs w:val="28"/>
+        </w:rPr>
+        <w:t>Вид</w:t>
+      </w:r>
+      <w:proofErr w:type="spellEnd"/>
+      <w:r>
+        <w:rPr>
+          <w:rFonts w:ascii="Times New Roman" w:eastAsia="Times New Roman" w:hAnsi="Times New Roman" w:cs="Times New Roman"/>
+          <w:color w:val="212529"/>
+          <w:sz w:val="28"/>
+          <w:szCs w:val="28"/>
+        </w:rPr>
+        <w:t xml:space="preserve"> </w:t>
+      </w:r>
+      <w:proofErr w:type="spellStart"/>
+      <w:r>
+        <w:rPr>
+          <w:rFonts w:ascii="Times New Roman" w:eastAsia="Times New Roman" w:hAnsi="Times New Roman" w:cs="Times New Roman"/>
+          <w:color w:val="212529"/>
+          <w:sz w:val="28"/>
+          <w:szCs w:val="28"/>
+        </w:rPr>
+        <w:t>соединения</w:t>
+      </w:r>
+      <w:proofErr w:type="spellEnd"/>
+      <w:r>
+        <w:rPr>
+          <w:rFonts w:ascii="Times New Roman" w:eastAsia="Times New Roman" w:hAnsi="Times New Roman" w:cs="Times New Roman"/>
+          <w:color w:val="212529"/>
+          <w:sz w:val="28"/>
+          <w:szCs w:val="28"/>
+        </w:rPr>
+        <w:t>: INNER JOIN.</w:t>
       </w:r>
     </w:p>
     <w:p>
@@ -1390,14 +1433,45 @@
         </w:rPr>
         <w:br/>
       </w:r>
-      <w:r>
-        <w:rPr>
-          <w:rFonts w:ascii="Times New Roman" w:eastAsia="Times New Roman" w:hAnsi="Times New Roman" w:cs="Times New Roman"/>
-          <w:color w:val="212529"/>
-          <w:sz w:val="28"/>
-          <w:szCs w:val="28"/>
-        </w:rPr>
-        <w:t>Вид соединения: INNER JOIN.</w:t>
+      <w:proofErr w:type="spellStart"/>
+      <w:r>
+        <w:rPr>
+          <w:rFonts w:ascii="Times New Roman" w:eastAsia="Times New Roman" w:hAnsi="Times New Roman" w:cs="Times New Roman"/>
+          <w:color w:val="212529"/>
+          <w:sz w:val="28"/>
+          <w:szCs w:val="28"/>
+        </w:rPr>
+        <w:t>Вид</w:t>
+      </w:r>
+      <w:proofErr w:type="spellEnd"/>
+      <w:r>
+        <w:rPr>
+          <w:rFonts w:ascii="Times New Roman" w:eastAsia="Times New Roman" w:hAnsi="Times New Roman" w:cs="Times New Roman"/>
+          <w:color w:val="212529"/>
+          <w:sz w:val="28"/>
+          <w:szCs w:val="28"/>
+        </w:rPr>
+        <w:t xml:space="preserve"> </w:t>
+      </w:r>
+      <w:proofErr w:type="spellStart"/>
+      <w:r>
+        <w:rPr>
+          <w:rFonts w:ascii="Times New Roman" w:eastAsia="Times New Roman" w:hAnsi="Times New Roman" w:cs="Times New Roman"/>
+          <w:color w:val="212529"/>
+          <w:sz w:val="28"/>
+          <w:szCs w:val="28"/>
+        </w:rPr>
+        <w:t>соединения</w:t>
+      </w:r>
+      <w:proofErr w:type="spellEnd"/>
+      <w:r>
+        <w:rPr>
+          <w:rFonts w:ascii="Times New Roman" w:eastAsia="Times New Roman" w:hAnsi="Times New Roman" w:cs="Times New Roman"/>
+          <w:color w:val="212529"/>
+          <w:sz w:val="28"/>
+          <w:szCs w:val="28"/>
+        </w:rPr>
+        <w:t>: INNER JOIN.</w:t>
       </w:r>
     </w:p>
     <w:p>
@@ -1492,14 +1566,85 @@
         </w:rPr>
         <w:br/>
       </w:r>
-      <w:r>
-        <w:rPr>
-          <w:rFonts w:ascii="Times New Roman" w:eastAsia="Times New Roman" w:hAnsi="Times New Roman" w:cs="Times New Roman"/>
-          <w:color w:val="212529"/>
-          <w:sz w:val="28"/>
-          <w:szCs w:val="28"/>
-        </w:rPr>
-        <w:t>Для реализации использовать подзапрос.</w:t>
+      <w:proofErr w:type="spellStart"/>
+      <w:r>
+        <w:rPr>
+          <w:rFonts w:ascii="Times New Roman" w:eastAsia="Times New Roman" w:hAnsi="Times New Roman" w:cs="Times New Roman"/>
+          <w:color w:val="212529"/>
+          <w:sz w:val="28"/>
+          <w:szCs w:val="28"/>
+        </w:rPr>
+        <w:t>Для</w:t>
+      </w:r>
+      <w:proofErr w:type="spellEnd"/>
+      <w:r>
+        <w:rPr>
+          <w:rFonts w:ascii="Times New Roman" w:eastAsia="Times New Roman" w:hAnsi="Times New Roman" w:cs="Times New Roman"/>
+          <w:color w:val="212529"/>
+          <w:sz w:val="28"/>
+          <w:szCs w:val="28"/>
+        </w:rPr>
+        <w:t xml:space="preserve"> </w:t>
+      </w:r>
+      <w:proofErr w:type="spellStart"/>
+      <w:r>
+        <w:rPr>
+          <w:rFonts w:ascii="Times New Roman" w:eastAsia="Times New Roman" w:hAnsi="Times New Roman" w:cs="Times New Roman"/>
+          <w:color w:val="212529"/>
+          <w:sz w:val="28"/>
+          <w:szCs w:val="28"/>
+        </w:rPr>
+        <w:t>реализации</w:t>
+      </w:r>
+      <w:proofErr w:type="spellEnd"/>
+      <w:r>
+        <w:rPr>
+          <w:rFonts w:ascii="Times New Roman" w:eastAsia="Times New Roman" w:hAnsi="Times New Roman" w:cs="Times New Roman"/>
+          <w:color w:val="212529"/>
+          <w:sz w:val="28"/>
+          <w:szCs w:val="28"/>
+        </w:rPr>
+        <w:t xml:space="preserve"> </w:t>
+      </w:r>
+      <w:proofErr w:type="spellStart"/>
+      <w:r>
+        <w:rPr>
+          <w:rFonts w:ascii="Times New Roman" w:eastAsia="Times New Roman" w:hAnsi="Times New Roman" w:cs="Times New Roman"/>
+          <w:color w:val="212529"/>
+          <w:sz w:val="28"/>
+          <w:szCs w:val="28"/>
+        </w:rPr>
+        <w:t>использовать</w:t>
+      </w:r>
+      <w:proofErr w:type="spellEnd"/>
+      <w:r>
+        <w:rPr>
+          <w:rFonts w:ascii="Times New Roman" w:eastAsia="Times New Roman" w:hAnsi="Times New Roman" w:cs="Times New Roman"/>
+          <w:color w:val="212529"/>
+          <w:sz w:val="28"/>
+          <w:szCs w:val="28"/>
+        </w:rPr>
+        <w:t xml:space="preserve"> </w:t>
+      </w:r>
+      <w:proofErr w:type="spellStart"/>
+      <w:r>
+        <w:rPr>
+          <w:rFonts w:ascii="Times New Roman" w:eastAsia="Times New Roman" w:hAnsi="Times New Roman" w:cs="Times New Roman"/>
+          <w:color w:val="212529"/>
+          <w:sz w:val="28"/>
+          <w:szCs w:val="28"/>
+        </w:rPr>
+        <w:t>подзапрос</w:t>
+      </w:r>
+      <w:proofErr w:type="spellEnd"/>
+      <w:r>
+        <w:rPr>
+          <w:rFonts w:ascii="Times New Roman" w:eastAsia="Times New Roman" w:hAnsi="Times New Roman" w:cs="Times New Roman"/>
+          <w:color w:val="212529"/>
+          <w:sz w:val="28"/>
+          <w:szCs w:val="28"/>
+        </w:rPr>
+        <w:t>.</w:t>
       </w:r>
     </w:p>
     <w:p>
@@ -1526,7 +1671,73 @@
           <w:szCs w:val="28"/>
           <w:lang w:val="ru-RU"/>
         </w:rPr>
-        <w:t>Выведите таблицу со средними оценками студентов группы 4100 (Номер, ФИО, Ср_оценка), у которых средняя оценка меньше минимальной оценк(е|и) в группе 3100.</w:t>
+        <w:t xml:space="preserve">Выведите таблицу со средними оценками студентов группы 4100 (Номер, ФИО, </w:t>
+      </w:r>
+      <w:proofErr w:type="spellStart"/>
+      <w:r>
+        <w:rPr>
+          <w:rFonts w:ascii="Times New Roman" w:eastAsia="Times New Roman" w:hAnsi="Times New Roman" w:cs="Times New Roman"/>
+          <w:color w:val="212529"/>
+          <w:sz w:val="28"/>
+          <w:szCs w:val="28"/>
+          <w:lang w:val="ru-RU"/>
+        </w:rPr>
+        <w:t>Ср_оценка</w:t>
+      </w:r>
+      <w:proofErr w:type="spellEnd"/>
+      <w:r>
+        <w:rPr>
+          <w:rFonts w:ascii="Times New Roman" w:eastAsia="Times New Roman" w:hAnsi="Times New Roman" w:cs="Times New Roman"/>
+          <w:color w:val="212529"/>
+          <w:sz w:val="28"/>
+          <w:szCs w:val="28"/>
+          <w:lang w:val="ru-RU"/>
+        </w:rPr>
+        <w:t xml:space="preserve">), у которых средняя оценка меньше минимальной </w:t>
+      </w:r>
+      <w:proofErr w:type="spellStart"/>
+      <w:r>
+        <w:rPr>
+          <w:rFonts w:ascii="Times New Roman" w:eastAsia="Times New Roman" w:hAnsi="Times New Roman" w:cs="Times New Roman"/>
+          <w:color w:val="212529"/>
+          <w:sz w:val="28"/>
+          <w:szCs w:val="28"/>
+          <w:lang w:val="ru-RU"/>
+        </w:rPr>
+        <w:t>оценк</w:t>
+      </w:r>
+      <w:proofErr w:type="spellEnd"/>
+      <w:r>
+        <w:rPr>
+          <w:rFonts w:ascii="Times New Roman" w:eastAsia="Times New Roman" w:hAnsi="Times New Roman" w:cs="Times New Roman"/>
+          <w:color w:val="212529"/>
+          <w:sz w:val="28"/>
+          <w:szCs w:val="28"/>
+          <w:lang w:val="ru-RU"/>
+        </w:rPr>
+        <w:t>(</w:t>
+      </w:r>
+      <w:proofErr w:type="spellStart"/>
+      <w:r>
+        <w:rPr>
+          <w:rFonts w:ascii="Times New Roman" w:eastAsia="Times New Roman" w:hAnsi="Times New Roman" w:cs="Times New Roman"/>
+          <w:color w:val="212529"/>
+          <w:sz w:val="28"/>
+          <w:szCs w:val="28"/>
+          <w:lang w:val="ru-RU"/>
+        </w:rPr>
+        <w:t>е|и</w:t>
+      </w:r>
+      <w:proofErr w:type="spellEnd"/>
+      <w:r>
+        <w:rPr>
+          <w:rFonts w:ascii="Times New Roman" w:eastAsia="Times New Roman" w:hAnsi="Times New Roman" w:cs="Times New Roman"/>
+          <w:color w:val="212529"/>
+          <w:sz w:val="28"/>
+          <w:szCs w:val="28"/>
+          <w:lang w:val="ru-RU"/>
+        </w:rPr>
+        <w:t>) в группе 3100.</w:t>
       </w:r>
     </w:p>
     <w:p>
@@ -1691,15 +1902,57 @@
         </w:rPr>
       </w:pPr>
       <w:bookmarkStart w:id="3" w:name="_Toc133461362"/>
-      <w:r>
-        <w:rPr>
-          <w:rFonts w:ascii="Courier New" w:hAnsi="Courier New" w:cs="Courier New"/>
-          <w:sz w:val="28"/>
-          <w:szCs w:val="28"/>
-          <w:lang w:val="ru-RU"/>
-        </w:rPr>
-        <w:t>select a.ПРИМЕЧАНИЕ, b.ЧЛВК_ИД</w:t>
-      </w:r>
+      <w:proofErr w:type="spellStart"/>
+      <w:r>
+        <w:rPr>
+          <w:rFonts w:ascii="Courier New" w:hAnsi="Courier New" w:cs="Courier New"/>
+          <w:sz w:val="28"/>
+          <w:szCs w:val="28"/>
+          <w:lang w:val="ru-RU"/>
+        </w:rPr>
+        <w:t>select</w:t>
+      </w:r>
+      <w:proofErr w:type="spellEnd"/>
+      <w:r>
+        <w:rPr>
+          <w:rFonts w:ascii="Courier New" w:hAnsi="Courier New" w:cs="Courier New"/>
+          <w:sz w:val="28"/>
+          <w:szCs w:val="28"/>
+          <w:lang w:val="ru-RU"/>
+        </w:rPr>
+        <w:t xml:space="preserve"> </w:t>
+      </w:r>
+      <w:proofErr w:type="spellStart"/>
+      <w:r>
+        <w:rPr>
+          <w:rFonts w:ascii="Courier New" w:hAnsi="Courier New" w:cs="Courier New"/>
+          <w:sz w:val="28"/>
+          <w:szCs w:val="28"/>
+          <w:lang w:val="ru-RU"/>
+        </w:rPr>
+        <w:t>a.ПРИМЕЧАНИЕ</w:t>
+      </w:r>
+      <w:proofErr w:type="spellEnd"/>
+      <w:r>
+        <w:rPr>
+          <w:rFonts w:ascii="Courier New" w:hAnsi="Courier New" w:cs="Courier New"/>
+          <w:sz w:val="28"/>
+          <w:szCs w:val="28"/>
+          <w:lang w:val="ru-RU"/>
+        </w:rPr>
+        <w:t xml:space="preserve">, </w:t>
+      </w:r>
+      <w:proofErr w:type="spellStart"/>
+      <w:r>
+        <w:rPr>
+          <w:rFonts w:ascii="Courier New" w:hAnsi="Courier New" w:cs="Courier New"/>
+          <w:sz w:val="28"/>
+          <w:szCs w:val="28"/>
+          <w:lang w:val="ru-RU"/>
+        </w:rPr>
+        <w:t>b.ЧЛВК_ИД</w:t>
+      </w:r>
+      <w:proofErr w:type="spellEnd"/>
     </w:p>
     <w:p>
       <w:pPr>
@@ -1712,14 +1965,45 @@
           <w:lang w:val="ru-RU"/>
         </w:rPr>
       </w:pPr>
-      <w:r>
-        <w:rPr>
-          <w:rFonts w:ascii="Courier New" w:hAnsi="Courier New" w:cs="Courier New"/>
-          <w:sz w:val="28"/>
-          <w:szCs w:val="28"/>
-          <w:lang w:val="ru-RU"/>
-        </w:rPr>
-        <w:t>from Н_ОЦЕНКИ as a</w:t>
+      <w:proofErr w:type="spellStart"/>
+      <w:r>
+        <w:rPr>
+          <w:rFonts w:ascii="Courier New" w:hAnsi="Courier New" w:cs="Courier New"/>
+          <w:sz w:val="28"/>
+          <w:szCs w:val="28"/>
+          <w:lang w:val="ru-RU"/>
+        </w:rPr>
+        <w:t>from</w:t>
+      </w:r>
+      <w:proofErr w:type="spellEnd"/>
+      <w:r>
+        <w:rPr>
+          <w:rFonts w:ascii="Courier New" w:hAnsi="Courier New" w:cs="Courier New"/>
+          <w:sz w:val="28"/>
+          <w:szCs w:val="28"/>
+          <w:lang w:val="ru-RU"/>
+        </w:rPr>
+        <w:t xml:space="preserve"> Н_ОЦЕНКИ </w:t>
+      </w:r>
+      <w:proofErr w:type="spellStart"/>
+      <w:r>
+        <w:rPr>
+          <w:rFonts w:ascii="Courier New" w:hAnsi="Courier New" w:cs="Courier New"/>
+          <w:sz w:val="28"/>
+          <w:szCs w:val="28"/>
+          <w:lang w:val="ru-RU"/>
+        </w:rPr>
+        <w:t>as</w:t>
+      </w:r>
+      <w:proofErr w:type="spellEnd"/>
+      <w:r>
+        <w:rPr>
+          <w:rFonts w:ascii="Courier New" w:hAnsi="Courier New" w:cs="Courier New"/>
+          <w:sz w:val="28"/>
+          <w:szCs w:val="28"/>
+          <w:lang w:val="ru-RU"/>
+        </w:rPr>
+        <w:t xml:space="preserve"> a</w:t>
       </w:r>
     </w:p>
     <w:p>
@@ -1733,14 +2017,45 @@
           <w:lang w:val="ru-RU"/>
         </w:rPr>
       </w:pPr>
-      <w:r>
-        <w:rPr>
-          <w:rFonts w:ascii="Courier New" w:hAnsi="Courier New" w:cs="Courier New"/>
-          <w:sz w:val="28"/>
-          <w:szCs w:val="28"/>
-          <w:lang w:val="ru-RU"/>
-        </w:rPr>
-        <w:t>join Н_ВЕДОМОСТИ as b</w:t>
+      <w:proofErr w:type="spellStart"/>
+      <w:r>
+        <w:rPr>
+          <w:rFonts w:ascii="Courier New" w:hAnsi="Courier New" w:cs="Courier New"/>
+          <w:sz w:val="28"/>
+          <w:szCs w:val="28"/>
+          <w:lang w:val="ru-RU"/>
+        </w:rPr>
+        <w:t>join</w:t>
+      </w:r>
+      <w:proofErr w:type="spellEnd"/>
+      <w:r>
+        <w:rPr>
+          <w:rFonts w:ascii="Courier New" w:hAnsi="Courier New" w:cs="Courier New"/>
+          <w:sz w:val="28"/>
+          <w:szCs w:val="28"/>
+          <w:lang w:val="ru-RU"/>
+        </w:rPr>
+        <w:t xml:space="preserve"> Н_ВЕДОМОСТИ </w:t>
+      </w:r>
+      <w:proofErr w:type="spellStart"/>
+      <w:r>
+        <w:rPr>
+          <w:rFonts w:ascii="Courier New" w:hAnsi="Courier New" w:cs="Courier New"/>
+          <w:sz w:val="28"/>
+          <w:szCs w:val="28"/>
+          <w:lang w:val="ru-RU"/>
+        </w:rPr>
+        <w:t>as</w:t>
+      </w:r>
+      <w:proofErr w:type="spellEnd"/>
+      <w:r>
+        <w:rPr>
+          <w:rFonts w:ascii="Courier New" w:hAnsi="Courier New" w:cs="Courier New"/>
+          <w:sz w:val="28"/>
+          <w:szCs w:val="28"/>
+          <w:lang w:val="ru-RU"/>
+        </w:rPr>
+        <w:t xml:space="preserve"> b</w:t>
       </w:r>
       <w:r>
         <w:rPr>
@@ -1751,14 +2066,25 @@
         </w:rPr>
         <w:t xml:space="preserve"> </w:t>
       </w:r>
-      <w:r>
-        <w:rPr>
-          <w:rFonts w:ascii="Courier New" w:hAnsi="Courier New" w:cs="Courier New"/>
-          <w:sz w:val="28"/>
-          <w:szCs w:val="28"/>
-          <w:lang w:val="ru-RU"/>
-        </w:rPr>
-        <w:t xml:space="preserve">on </w:t>
+      <w:proofErr w:type="spellStart"/>
+      <w:r>
+        <w:rPr>
+          <w:rFonts w:ascii="Courier New" w:hAnsi="Courier New" w:cs="Courier New"/>
+          <w:sz w:val="28"/>
+          <w:szCs w:val="28"/>
+          <w:lang w:val="ru-RU"/>
+        </w:rPr>
+        <w:t>on</w:t>
+      </w:r>
+      <w:proofErr w:type="spellEnd"/>
+      <w:r>
+        <w:rPr>
+          <w:rFonts w:ascii="Courier New" w:hAnsi="Courier New" w:cs="Courier New"/>
+          <w:sz w:val="28"/>
+          <w:szCs w:val="28"/>
+          <w:lang w:val="ru-RU"/>
+        </w:rPr>
+        <w:t xml:space="preserve"> </w:t>
       </w:r>
       <w:r>
         <w:rPr>
@@ -1823,14 +2149,25 @@
         </w:rPr>
         <w:t xml:space="preserve"> </w:t>
       </w:r>
-      <w:r>
-        <w:rPr>
-          <w:rFonts w:ascii="Courier New" w:hAnsi="Courier New" w:cs="Courier New"/>
-          <w:sz w:val="28"/>
-          <w:szCs w:val="28"/>
-          <w:lang w:val="ru-RU"/>
-        </w:rPr>
-        <w:t xml:space="preserve">a.ПРИМЕЧАНИЕ &lt; 'неудовлетворительно' </w:t>
+      <w:proofErr w:type="spellStart"/>
+      <w:r>
+        <w:rPr>
+          <w:rFonts w:ascii="Courier New" w:hAnsi="Courier New" w:cs="Courier New"/>
+          <w:sz w:val="28"/>
+          <w:szCs w:val="28"/>
+          <w:lang w:val="ru-RU"/>
+        </w:rPr>
+        <w:t>a.ПРИМЕЧАНИЕ</w:t>
+      </w:r>
+      <w:proofErr w:type="spellEnd"/>
+      <w:r>
+        <w:rPr>
+          <w:rFonts w:ascii="Courier New" w:hAnsi="Courier New" w:cs="Courier New"/>
+          <w:sz w:val="28"/>
+          <w:szCs w:val="28"/>
+          <w:lang w:val="ru-RU"/>
+        </w:rPr>
+        <w:t xml:space="preserve"> &lt; 'неудовлетворительно' </w:t>
       </w:r>
     </w:p>
     <w:p>
@@ -1919,8 +2256,72 @@
           <w:sz w:val="28"/>
           <w:szCs w:val="28"/>
         </w:rPr>
-        <w:t>select a.ОТЧЕСТВО, b.НЗК, c.ГРУППА from Н_ОБУЧЕНИЯ as b</w:t>
-      </w:r>
+        <w:t xml:space="preserve">select </w:t>
+      </w:r>
+      <w:proofErr w:type="spellStart"/>
+      <w:r>
+        <w:rPr>
+          <w:rFonts w:ascii="Courier New" w:hAnsi="Courier New" w:cs="Courier New"/>
+          <w:sz w:val="28"/>
+          <w:szCs w:val="28"/>
+        </w:rPr>
+        <w:t>a.ОТЧЕСТВО</w:t>
+      </w:r>
+      <w:proofErr w:type="spellEnd"/>
+      <w:r>
+        <w:rPr>
+          <w:rFonts w:ascii="Courier New" w:hAnsi="Courier New" w:cs="Courier New"/>
+          <w:sz w:val="28"/>
+          <w:szCs w:val="28"/>
+        </w:rPr>
+        <w:t xml:space="preserve">, </w:t>
+      </w:r>
+      <w:proofErr w:type="spellStart"/>
+      <w:r>
+        <w:rPr>
+          <w:rFonts w:ascii="Courier New" w:hAnsi="Courier New" w:cs="Courier New"/>
+          <w:sz w:val="28"/>
+          <w:szCs w:val="28"/>
+        </w:rPr>
+        <w:t>b.НЗК</w:t>
+      </w:r>
+      <w:proofErr w:type="spellEnd"/>
+      <w:r>
+        <w:rPr>
+          <w:rFonts w:ascii="Courier New" w:hAnsi="Courier New" w:cs="Courier New"/>
+          <w:sz w:val="28"/>
+          <w:szCs w:val="28"/>
+        </w:rPr>
+        <w:t xml:space="preserve">, </w:t>
+      </w:r>
+      <w:proofErr w:type="spellStart"/>
+      <w:r>
+        <w:rPr>
+          <w:rFonts w:ascii="Courier New" w:hAnsi="Courier New" w:cs="Courier New"/>
+          <w:sz w:val="28"/>
+          <w:szCs w:val="28"/>
+        </w:rPr>
+        <w:t>c.ГРУППА</w:t>
+      </w:r>
+      <w:proofErr w:type="spellEnd"/>
+      <w:r>
+        <w:rPr>
+          <w:rFonts w:ascii="Courier New" w:hAnsi="Courier New" w:cs="Courier New"/>
+          <w:sz w:val="28"/>
+          <w:szCs w:val="28"/>
+        </w:rPr>
+        <w:t xml:space="preserve"> from Н_ОБУЧЕНИЯ as </w:t>
+      </w:r>
+      <w:proofErr w:type="gramStart"/>
+      <w:r>
+        <w:rPr>
+          <w:rFonts w:ascii="Courier New" w:hAnsi="Courier New" w:cs="Courier New"/>
+          <w:sz w:val="28"/>
+          <w:szCs w:val="28"/>
+        </w:rPr>
+        <w:t>b</w:t>
+      </w:r>
+      <w:proofErr w:type="gramEnd"/>
     </w:p>
     <w:p>
       <w:pPr>
@@ -1938,8 +2339,36 @@
           <w:sz w:val="28"/>
           <w:szCs w:val="28"/>
         </w:rPr>
-        <w:t>join Н_УЧЕНИКИ as c on b.ЧЛВК_ИД = c.ЧЛВК_ИД</w:t>
-      </w:r>
+        <w:t xml:space="preserve">join Н_УЧЕНИКИ as c on </w:t>
+      </w:r>
+      <w:proofErr w:type="spellStart"/>
+      <w:r>
+        <w:rPr>
+          <w:rFonts w:ascii="Courier New" w:hAnsi="Courier New" w:cs="Courier New"/>
+          <w:sz w:val="28"/>
+          <w:szCs w:val="28"/>
+        </w:rPr>
+        <w:t>b.ЧЛВК_ИД</w:t>
+      </w:r>
+      <w:proofErr w:type="spellEnd"/>
+      <w:r>
+        <w:rPr>
+          <w:rFonts w:ascii="Courier New" w:hAnsi="Courier New" w:cs="Courier New"/>
+          <w:sz w:val="28"/>
+          <w:szCs w:val="28"/>
+        </w:rPr>
+        <w:t xml:space="preserve"> = </w:t>
+      </w:r>
+      <w:proofErr w:type="spellStart"/>
+      <w:r>
+        <w:rPr>
+          <w:rFonts w:ascii="Courier New" w:hAnsi="Courier New" w:cs="Courier New"/>
+          <w:sz w:val="28"/>
+          <w:szCs w:val="28"/>
+        </w:rPr>
+        <w:t>c.ЧЛВК_ИД</w:t>
+      </w:r>
+      <w:proofErr w:type="spellEnd"/>
     </w:p>
     <w:p>
       <w:pPr>
@@ -1957,8 +2386,36 @@
           <w:sz w:val="28"/>
           <w:szCs w:val="28"/>
         </w:rPr>
-        <w:t>join Н_ЛЮДИ as a on a.ИД = b.ЧЛВК_ИД</w:t>
-      </w:r>
+        <w:t xml:space="preserve">join Н_ЛЮДИ as a on </w:t>
+      </w:r>
+      <w:proofErr w:type="spellStart"/>
+      <w:r>
+        <w:rPr>
+          <w:rFonts w:ascii="Courier New" w:hAnsi="Courier New" w:cs="Courier New"/>
+          <w:sz w:val="28"/>
+          <w:szCs w:val="28"/>
+        </w:rPr>
+        <w:t>a.ИД</w:t>
+      </w:r>
+      <w:proofErr w:type="spellEnd"/>
+      <w:r>
+        <w:rPr>
+          <w:rFonts w:ascii="Courier New" w:hAnsi="Courier New" w:cs="Courier New"/>
+          <w:sz w:val="28"/>
+          <w:szCs w:val="28"/>
+        </w:rPr>
+        <w:t xml:space="preserve"> = </w:t>
+      </w:r>
+      <w:proofErr w:type="spellStart"/>
+      <w:r>
+        <w:rPr>
+          <w:rFonts w:ascii="Courier New" w:hAnsi="Courier New" w:cs="Courier New"/>
+          <w:sz w:val="28"/>
+          <w:szCs w:val="28"/>
+        </w:rPr>
+        <w:t>b.ЧЛВК_ИД</w:t>
+      </w:r>
+      <w:proofErr w:type="spellEnd"/>
     </w:p>
     <w:p>
       <w:pPr>
@@ -2084,13 +2541,23 @@
           <w:szCs w:val="28"/>
         </w:rPr>
       </w:pPr>
-      <w:r>
-        <w:rPr>
-          <w:rFonts w:ascii="Courier New" w:hAnsi="Courier New" w:cs="Courier New"/>
-          <w:sz w:val="28"/>
-          <w:szCs w:val="28"/>
-        </w:rPr>
-        <w:t>b.ЧЛВК_ИД &lt; 163276;</w:t>
+      <w:proofErr w:type="spellStart"/>
+      <w:r>
+        <w:rPr>
+          <w:rFonts w:ascii="Courier New" w:hAnsi="Courier New" w:cs="Courier New"/>
+          <w:sz w:val="28"/>
+          <w:szCs w:val="28"/>
+        </w:rPr>
+        <w:t>b.ЧЛВК_ИД</w:t>
+      </w:r>
+      <w:proofErr w:type="spellEnd"/>
+      <w:r>
+        <w:rPr>
+          <w:rFonts w:ascii="Courier New" w:hAnsi="Courier New" w:cs="Courier New"/>
+          <w:sz w:val="28"/>
+          <w:szCs w:val="28"/>
+        </w:rPr>
+        <w:t xml:space="preserve"> &lt; 163276;</w:t>
       </w:r>
     </w:p>
     <w:p>
@@ -2160,6 +2627,7 @@
         </w:rPr>
         <w:t>_</w:t>
       </w:r>
+      <w:proofErr w:type="gramStart"/>
       <w:r>
         <w:rPr>
           <w:rFonts w:ascii="Courier New" w:hAnsi="Courier New" w:cs="Courier New"/>
@@ -2169,6 +2637,7 @@
         </w:rPr>
         <w:t>ЛЮДИ</w:t>
       </w:r>
+      <w:proofErr w:type="gramEnd"/>
     </w:p>
     <w:p>
       <w:pPr>
@@ -2264,6 +2733,276 @@
           <w:szCs w:val="28"/>
           <w:lang w:val="ru-RU"/>
         </w:rPr>
+        <w:t xml:space="preserve"> Н_ГРУППЫ_</w:t>
+      </w:r>
+      <w:proofErr w:type="gramStart"/>
+      <w:r>
+        <w:rPr>
+          <w:rFonts w:ascii="Courier New" w:hAnsi="Courier New" w:cs="Courier New"/>
+          <w:sz w:val="28"/>
+          <w:szCs w:val="28"/>
+          <w:lang w:val="ru-RU"/>
+        </w:rPr>
+        <w:t>ПЛАНОВ</w:t>
+      </w:r>
+      <w:proofErr w:type="gramEnd"/>
+    </w:p>
+    <w:p>
+      <w:pPr>
+        <w:pStyle w:val="a5"/>
+        <w:ind w:left="142"/>
+        <w:rPr>
+          <w:rFonts w:ascii="Courier New" w:hAnsi="Courier New" w:cs="Courier New"/>
+          <w:sz w:val="28"/>
+          <w:szCs w:val="28"/>
+          <w:lang w:val="ru-RU"/>
+        </w:rPr>
+      </w:pPr>
+      <w:r>
+        <w:rPr>
+          <w:rFonts w:ascii="Courier New" w:hAnsi="Courier New" w:cs="Courier New"/>
+          <w:sz w:val="28"/>
+          <w:szCs w:val="28"/>
+        </w:rPr>
+        <w:t>where</w:t>
+      </w:r>
+      <w:r>
+        <w:rPr>
+          <w:rFonts w:ascii="Courier New" w:hAnsi="Courier New" w:cs="Courier New"/>
+          <w:sz w:val="28"/>
+          <w:szCs w:val="28"/>
+          <w:lang w:val="ru-RU"/>
+        </w:rPr>
+        <w:t xml:space="preserve"> ПЛАН_ИД </w:t>
+      </w:r>
+      <w:r>
+        <w:rPr>
+          <w:rFonts w:ascii="Courier New" w:hAnsi="Courier New" w:cs="Courier New"/>
+          <w:sz w:val="28"/>
+          <w:szCs w:val="28"/>
+        </w:rPr>
+        <w:t>in</w:t>
+      </w:r>
+      <w:r>
+        <w:rPr>
+          <w:rFonts w:ascii="Courier New" w:hAnsi="Courier New" w:cs="Courier New"/>
+          <w:sz w:val="28"/>
+          <w:szCs w:val="28"/>
+          <w:lang w:val="ru-RU"/>
+        </w:rPr>
+        <w:t xml:space="preserve">  (</w:t>
+      </w:r>
+      <w:r>
+        <w:rPr>
+          <w:rFonts w:ascii="Courier New" w:hAnsi="Courier New" w:cs="Courier New"/>
+          <w:sz w:val="28"/>
+          <w:szCs w:val="28"/>
+        </w:rPr>
+        <w:t>select</w:t>
+      </w:r>
+      <w:r>
+        <w:rPr>
+          <w:rFonts w:ascii="Courier New" w:hAnsi="Courier New" w:cs="Courier New"/>
+          <w:sz w:val="28"/>
+          <w:szCs w:val="28"/>
+          <w:lang w:val="ru-RU"/>
+        </w:rPr>
+        <w:t xml:space="preserve"> ПЛАН_ИД </w:t>
+      </w:r>
+      <w:r>
+        <w:rPr>
+          <w:rFonts w:ascii="Courier New" w:hAnsi="Courier New" w:cs="Courier New"/>
+          <w:sz w:val="28"/>
+          <w:szCs w:val="28"/>
+        </w:rPr>
+        <w:t>from</w:t>
+      </w:r>
+      <w:r>
+        <w:rPr>
+          <w:rFonts w:ascii="Courier New" w:hAnsi="Courier New" w:cs="Courier New"/>
+          <w:sz w:val="28"/>
+          <w:szCs w:val="28"/>
+          <w:lang w:val="ru-RU"/>
+        </w:rPr>
+        <w:t xml:space="preserve"> Н_ПЛАНЫ</w:t>
+      </w:r>
+    </w:p>
+    <w:p>
+      <w:pPr>
+        <w:pStyle w:val="a5"/>
+        <w:ind w:left="142"/>
+        <w:rPr>
+          <w:rFonts w:ascii="Courier New" w:hAnsi="Courier New" w:cs="Courier New"/>
+          <w:sz w:val="28"/>
+          <w:szCs w:val="28"/>
+          <w:lang w:val="ru-RU"/>
+        </w:rPr>
+      </w:pPr>
+      <w:r>
+        <w:rPr>
+          <w:rFonts w:ascii="Courier New" w:hAnsi="Courier New" w:cs="Courier New"/>
+          <w:sz w:val="28"/>
+          <w:szCs w:val="28"/>
+        </w:rPr>
+        <w:t>where</w:t>
+      </w:r>
+      <w:r>
+        <w:rPr>
+          <w:rFonts w:ascii="Courier New" w:hAnsi="Courier New" w:cs="Courier New"/>
+          <w:sz w:val="28"/>
+          <w:szCs w:val="28"/>
+          <w:lang w:val="ru-RU"/>
+        </w:rPr>
+        <w:t xml:space="preserve"> ФО_ИД = (</w:t>
+      </w:r>
+      <w:r>
+        <w:rPr>
+          <w:rFonts w:ascii="Courier New" w:hAnsi="Courier New" w:cs="Courier New"/>
+          <w:sz w:val="28"/>
+          <w:szCs w:val="28"/>
+        </w:rPr>
+        <w:t>select</w:t>
+      </w:r>
+      <w:r>
+        <w:rPr>
+          <w:rFonts w:ascii="Courier New" w:hAnsi="Courier New" w:cs="Courier New"/>
+          <w:sz w:val="28"/>
+          <w:szCs w:val="28"/>
+          <w:lang w:val="ru-RU"/>
+        </w:rPr>
+        <w:t xml:space="preserve"> ИД </w:t>
+      </w:r>
+      <w:r>
+        <w:rPr>
+          <w:rFonts w:ascii="Courier New" w:hAnsi="Courier New" w:cs="Courier New"/>
+          <w:sz w:val="28"/>
+          <w:szCs w:val="28"/>
+        </w:rPr>
+        <w:t>from</w:t>
+      </w:r>
+      <w:r>
+        <w:rPr>
+          <w:rFonts w:ascii="Courier New" w:hAnsi="Courier New" w:cs="Courier New"/>
+          <w:sz w:val="28"/>
+          <w:szCs w:val="28"/>
+          <w:lang w:val="ru-RU"/>
+        </w:rPr>
+        <w:t xml:space="preserve"> Н_ФОРМЫ_ОБУЧЕНИЯ</w:t>
+      </w:r>
+    </w:p>
+    <w:p>
+      <w:pPr>
+        <w:pStyle w:val="a5"/>
+        <w:ind w:left="142"/>
+        <w:rPr>
+          <w:rFonts w:ascii="Courier New" w:hAnsi="Courier New" w:cs="Courier New"/>
+          <w:sz w:val="28"/>
+          <w:szCs w:val="28"/>
+          <w:lang w:val="ru-RU"/>
+        </w:rPr>
+      </w:pPr>
+      <w:r>
+        <w:rPr>
+          <w:rFonts w:ascii="Courier New" w:hAnsi="Courier New" w:cs="Courier New"/>
+          <w:sz w:val="28"/>
+          <w:szCs w:val="28"/>
+        </w:rPr>
+        <w:t>where</w:t>
+      </w:r>
+      <w:r>
+        <w:rPr>
+          <w:rFonts w:ascii="Courier New" w:hAnsi="Courier New" w:cs="Courier New"/>
+          <w:sz w:val="28"/>
+          <w:szCs w:val="28"/>
+          <w:lang w:val="ru-RU"/>
+        </w:rPr>
+        <w:t xml:space="preserve"> НАИМЕНОВАНИЕ = '</w:t>
+      </w:r>
+      <w:r>
+        <w:rPr>
+          <w:rFonts w:ascii="Courier New" w:hAnsi="Courier New" w:cs="Courier New"/>
+          <w:sz w:val="28"/>
+          <w:szCs w:val="28"/>
+          <w:highlight w:val="yellow"/>
+          <w:lang w:val="ru-RU"/>
+        </w:rPr>
+        <w:t>Заочная</w:t>
+      </w:r>
+      <w:r>
+        <w:rPr>
+          <w:rFonts w:ascii="Courier New" w:hAnsi="Courier New" w:cs="Courier New"/>
+          <w:sz w:val="28"/>
+          <w:szCs w:val="28"/>
+          <w:lang w:val="ru-RU"/>
+        </w:rPr>
+        <w:t xml:space="preserve">')) </w:t>
+      </w:r>
+      <w:r>
+        <w:rPr>
+          <w:rFonts w:ascii="Courier New" w:hAnsi="Courier New" w:cs="Courier New"/>
+          <w:sz w:val="28"/>
+          <w:szCs w:val="28"/>
+        </w:rPr>
+        <w:t>and</w:t>
+      </w:r>
+      <w:r>
+        <w:rPr>
+          <w:rFonts w:ascii="Courier New" w:hAnsi="Courier New" w:cs="Courier New"/>
+          <w:sz w:val="28"/>
+          <w:szCs w:val="28"/>
+          <w:lang w:val="ru-RU"/>
+        </w:rPr>
+        <w:t xml:space="preserve"> ГРУППА </w:t>
+      </w:r>
+      <w:r>
+        <w:rPr>
+          <w:rFonts w:ascii="Courier New" w:hAnsi="Courier New" w:cs="Courier New"/>
+          <w:sz w:val="28"/>
+          <w:szCs w:val="28"/>
+        </w:rPr>
+        <w:t>in</w:t>
+      </w:r>
+      <w:r>
+        <w:rPr>
+          <w:rFonts w:ascii="Courier New" w:hAnsi="Courier New" w:cs="Courier New"/>
+          <w:sz w:val="28"/>
+          <w:szCs w:val="28"/>
+          <w:lang w:val="ru-RU"/>
+        </w:rPr>
+        <w:t xml:space="preserve"> (</w:t>
+      </w:r>
+      <w:r>
+        <w:rPr>
+          <w:rFonts w:ascii="Courier New" w:hAnsi="Courier New" w:cs="Courier New"/>
+          <w:sz w:val="28"/>
+          <w:szCs w:val="28"/>
+        </w:rPr>
+        <w:t>select</w:t>
+      </w:r>
+      <w:r>
+        <w:rPr>
+          <w:rFonts w:ascii="Courier New" w:hAnsi="Courier New" w:cs="Courier New"/>
+          <w:sz w:val="28"/>
+          <w:szCs w:val="28"/>
+          <w:lang w:val="ru-RU"/>
+        </w:rPr>
+        <w:t xml:space="preserve"> ГРУППА </w:t>
+      </w:r>
+      <w:r>
+        <w:rPr>
+          <w:rFonts w:ascii="Courier New" w:hAnsi="Courier New" w:cs="Courier New"/>
+          <w:sz w:val="28"/>
+          <w:szCs w:val="28"/>
+        </w:rPr>
+        <w:t>from</w:t>
+      </w:r>
+      <w:r>
+        <w:rPr>
+          <w:rFonts w:ascii="Courier New" w:hAnsi="Courier New" w:cs="Courier New"/>
+          <w:sz w:val="28"/>
+          <w:szCs w:val="28"/>
+          <w:lang w:val="ru-RU"/>
+        </w:rPr>
         <w:t xml:space="preserve"> Н_ГРУППЫ_ПЛАНОВ</w:t>
       </w:r>
     </w:p>
@@ -2275,16 +3014,87 @@
           <w:rFonts w:ascii="Courier New" w:hAnsi="Courier New" w:cs="Courier New"/>
           <w:sz w:val="28"/>
           <w:szCs w:val="28"/>
-          <w:lang w:val="ru-RU"/>
-        </w:rPr>
-      </w:pPr>
-      <w:r>
-        <w:rPr>
-          <w:rFonts w:ascii="Courier New" w:hAnsi="Courier New" w:cs="Courier New"/>
-          <w:sz w:val="28"/>
-          <w:szCs w:val="28"/>
-        </w:rPr>
-        <w:t>where</w:t>
+        </w:rPr>
+      </w:pPr>
+      <w:r>
+        <w:rPr>
+          <w:rFonts w:ascii="Courier New" w:hAnsi="Courier New" w:cs="Courier New"/>
+          <w:sz w:val="28"/>
+          <w:szCs w:val="28"/>
+        </w:rPr>
+        <w:t>GROUP</w:t>
+      </w:r>
+      <w:r>
+        <w:rPr>
+          <w:rFonts w:ascii="Courier New" w:hAnsi="Courier New" w:cs="Courier New"/>
+          <w:sz w:val="28"/>
+          <w:szCs w:val="28"/>
+        </w:rPr>
+        <w:t xml:space="preserve"> </w:t>
+      </w:r>
+      <w:r>
+        <w:rPr>
+          <w:rFonts w:ascii="Courier New" w:hAnsi="Courier New" w:cs="Courier New"/>
+          <w:sz w:val="28"/>
+          <w:szCs w:val="28"/>
+        </w:rPr>
+        <w:t>BY</w:t>
+      </w:r>
+      <w:r>
+        <w:rPr>
+          <w:rFonts w:ascii="Courier New" w:hAnsi="Courier New" w:cs="Courier New"/>
+          <w:sz w:val="28"/>
+          <w:szCs w:val="28"/>
+        </w:rPr>
+        <w:t xml:space="preserve"> </w:t>
+      </w:r>
+      <w:r>
+        <w:rPr>
+          <w:rFonts w:ascii="Courier New" w:hAnsi="Courier New" w:cs="Courier New"/>
+          <w:sz w:val="28"/>
+          <w:szCs w:val="28"/>
+          <w:lang w:val="ru-RU"/>
+        </w:rPr>
+        <w:t>ГРУППА</w:t>
+      </w:r>
+    </w:p>
+    <w:p>
+      <w:pPr>
+        <w:pStyle w:val="a5"/>
+        <w:ind w:left="142"/>
+        <w:rPr>
+          <w:rFonts w:ascii="Courier New" w:hAnsi="Courier New" w:cs="Courier New"/>
+          <w:sz w:val="28"/>
+          <w:szCs w:val="28"/>
+        </w:rPr>
+      </w:pPr>
+      <w:r>
+        <w:rPr>
+          <w:rFonts w:ascii="Courier New" w:hAnsi="Courier New" w:cs="Courier New"/>
+          <w:sz w:val="28"/>
+          <w:szCs w:val="28"/>
+        </w:rPr>
+        <w:t>having count(*) &lt; 2);</w:t>
+      </w:r>
+    </w:p>
+    <w:p>
+      <w:pPr>
+        <w:pStyle w:val="a5"/>
+        <w:ind w:left="142"/>
+        <w:rPr>
+          <w:rFonts w:ascii="Courier New" w:hAnsi="Courier New" w:cs="Courier New"/>
+          <w:sz w:val="28"/>
+          <w:szCs w:val="28"/>
+          <w:lang w:val="ru-RU"/>
+        </w:rPr>
+      </w:pPr>
+      <w:r>
+        <w:rPr>
+          <w:rFonts w:ascii="Courier New" w:hAnsi="Courier New" w:cs="Courier New"/>
+          <w:sz w:val="28"/>
+          <w:szCs w:val="28"/>
+        </w:rPr>
+        <w:t>select</w:t>
       </w:r>
       <w:r>
         <w:rPr>
@@ -2301,40 +3111,6 @@
           <w:sz w:val="28"/>
           <w:szCs w:val="28"/>
         </w:rPr>
-        <w:t>in</w:t>
-      </w:r>
-      <w:r>
-        <w:rPr>
-          <w:rFonts w:ascii="Courier New" w:hAnsi="Courier New" w:cs="Courier New"/>
-          <w:sz w:val="28"/>
-          <w:szCs w:val="28"/>
-          <w:lang w:val="ru-RU"/>
-        </w:rPr>
-        <w:t xml:space="preserve">  (</w:t>
-      </w:r>
-      <w:r>
-        <w:rPr>
-          <w:rFonts w:ascii="Courier New" w:hAnsi="Courier New" w:cs="Courier New"/>
-          <w:sz w:val="28"/>
-          <w:szCs w:val="28"/>
-        </w:rPr>
-        <w:t>select</w:t>
-      </w:r>
-      <w:r>
-        <w:rPr>
-          <w:rFonts w:ascii="Courier New" w:hAnsi="Courier New" w:cs="Courier New"/>
-          <w:sz w:val="28"/>
-          <w:szCs w:val="28"/>
-          <w:lang w:val="ru-RU"/>
-        </w:rPr>
-        <w:t xml:space="preserve"> ПЛАН_ИД </w:t>
-      </w:r>
-      <w:r>
-        <w:rPr>
-          <w:rFonts w:ascii="Courier New" w:hAnsi="Courier New" w:cs="Courier New"/>
-          <w:sz w:val="28"/>
-          <w:szCs w:val="28"/>
-        </w:rPr>
         <w:t>from</w:t>
       </w:r>
       <w:r>
@@ -2344,304 +3120,19 @@
           <w:szCs w:val="28"/>
           <w:lang w:val="ru-RU"/>
         </w:rPr>
-        <w:t xml:space="preserve"> Н_ПЛАНЫ</w:t>
-      </w:r>
-    </w:p>
-    <w:p>
-      <w:pPr>
-        <w:pStyle w:val="a5"/>
-        <w:ind w:left="142"/>
-        <w:rPr>
-          <w:rFonts w:ascii="Courier New" w:hAnsi="Courier New" w:cs="Courier New"/>
-          <w:sz w:val="28"/>
-          <w:szCs w:val="28"/>
-          <w:lang w:val="ru-RU"/>
-        </w:rPr>
-      </w:pPr>
-      <w:r>
-        <w:rPr>
-          <w:rFonts w:ascii="Courier New" w:hAnsi="Courier New" w:cs="Courier New"/>
-          <w:sz w:val="28"/>
-          <w:szCs w:val="28"/>
-        </w:rPr>
-        <w:t>where</w:t>
-      </w:r>
-      <w:r>
-        <w:rPr>
-          <w:rFonts w:ascii="Courier New" w:hAnsi="Courier New" w:cs="Courier New"/>
-          <w:sz w:val="28"/>
-          <w:szCs w:val="28"/>
-          <w:lang w:val="ru-RU"/>
-        </w:rPr>
-        <w:t xml:space="preserve"> ФО_ИД = (</w:t>
-      </w:r>
-      <w:r>
-        <w:rPr>
-          <w:rFonts w:ascii="Courier New" w:hAnsi="Courier New" w:cs="Courier New"/>
-          <w:sz w:val="28"/>
-          <w:szCs w:val="28"/>
-        </w:rPr>
-        <w:t>select</w:t>
-      </w:r>
-      <w:r>
-        <w:rPr>
-          <w:rFonts w:ascii="Courier New" w:hAnsi="Courier New" w:cs="Courier New"/>
-          <w:sz w:val="28"/>
-          <w:szCs w:val="28"/>
-          <w:lang w:val="ru-RU"/>
-        </w:rPr>
-        <w:t xml:space="preserve"> ИД </w:t>
-      </w:r>
-      <w:r>
-        <w:rPr>
-          <w:rFonts w:ascii="Courier New" w:hAnsi="Courier New" w:cs="Courier New"/>
-          <w:sz w:val="28"/>
-          <w:szCs w:val="28"/>
-        </w:rPr>
-        <w:t>from</w:t>
-      </w:r>
-      <w:r>
-        <w:rPr>
-          <w:rFonts w:ascii="Courier New" w:hAnsi="Courier New" w:cs="Courier New"/>
-          <w:sz w:val="28"/>
-          <w:szCs w:val="28"/>
-          <w:lang w:val="ru-RU"/>
-        </w:rPr>
-        <w:t xml:space="preserve"> Н_ФОРМЫ_ОБУЧЕНИЯ</w:t>
-      </w:r>
-    </w:p>
-    <w:p>
-      <w:pPr>
-        <w:pStyle w:val="a5"/>
-        <w:ind w:left="142"/>
-        <w:rPr>
-          <w:rFonts w:ascii="Courier New" w:hAnsi="Courier New" w:cs="Courier New"/>
-          <w:sz w:val="28"/>
-          <w:szCs w:val="28"/>
-          <w:lang w:val="ru-RU"/>
-        </w:rPr>
-      </w:pPr>
-      <w:r>
-        <w:rPr>
-          <w:rFonts w:ascii="Courier New" w:hAnsi="Courier New" w:cs="Courier New"/>
-          <w:sz w:val="28"/>
-          <w:szCs w:val="28"/>
-        </w:rPr>
-        <w:t>where</w:t>
-      </w:r>
-      <w:r>
-        <w:rPr>
-          <w:rFonts w:ascii="Courier New" w:hAnsi="Courier New" w:cs="Courier New"/>
-          <w:sz w:val="28"/>
-          <w:szCs w:val="28"/>
-          <w:lang w:val="ru-RU"/>
-        </w:rPr>
-        <w:t xml:space="preserve"> НАИМЕНОВАНИЕ = '</w:t>
-      </w:r>
-      <w:r>
-        <w:rPr>
-          <w:rFonts w:ascii="Courier New" w:hAnsi="Courier New" w:cs="Courier New"/>
-          <w:sz w:val="28"/>
-          <w:szCs w:val="28"/>
-          <w:highlight w:val="yellow"/>
-          <w:lang w:val="ru-RU"/>
-        </w:rPr>
-        <w:t>Заочная</w:t>
-      </w:r>
-      <w:r>
-        <w:rPr>
-          <w:rFonts w:ascii="Courier New" w:hAnsi="Courier New" w:cs="Courier New"/>
-          <w:sz w:val="28"/>
-          <w:szCs w:val="28"/>
-          <w:lang w:val="ru-RU"/>
-        </w:rPr>
-        <w:t xml:space="preserve">')) </w:t>
-      </w:r>
-      <w:r>
-        <w:rPr>
-          <w:rFonts w:ascii="Courier New" w:hAnsi="Courier New" w:cs="Courier New"/>
-          <w:sz w:val="28"/>
-          <w:szCs w:val="28"/>
-        </w:rPr>
-        <w:t>and</w:t>
-      </w:r>
-      <w:r>
-        <w:rPr>
-          <w:rFonts w:ascii="Courier New" w:hAnsi="Courier New" w:cs="Courier New"/>
-          <w:sz w:val="28"/>
-          <w:szCs w:val="28"/>
-          <w:lang w:val="ru-RU"/>
-        </w:rPr>
-        <w:t xml:space="preserve"> ГРУППА </w:t>
-      </w:r>
-      <w:r>
-        <w:rPr>
-          <w:rFonts w:ascii="Courier New" w:hAnsi="Courier New" w:cs="Courier New"/>
-          <w:sz w:val="28"/>
-          <w:szCs w:val="28"/>
-        </w:rPr>
-        <w:t>in</w:t>
-      </w:r>
-      <w:r>
-        <w:rPr>
-          <w:rFonts w:ascii="Courier New" w:hAnsi="Courier New" w:cs="Courier New"/>
-          <w:sz w:val="28"/>
-          <w:szCs w:val="28"/>
-          <w:lang w:val="ru-RU"/>
-        </w:rPr>
-        <w:t xml:space="preserve"> (</w:t>
-      </w:r>
-      <w:r>
-        <w:rPr>
-          <w:rFonts w:ascii="Courier New" w:hAnsi="Courier New" w:cs="Courier New"/>
-          <w:sz w:val="28"/>
-          <w:szCs w:val="28"/>
-        </w:rPr>
-        <w:t>select</w:t>
-      </w:r>
-      <w:r>
-        <w:rPr>
-          <w:rFonts w:ascii="Courier New" w:hAnsi="Courier New" w:cs="Courier New"/>
-          <w:sz w:val="28"/>
-          <w:szCs w:val="28"/>
-          <w:lang w:val="ru-RU"/>
-        </w:rPr>
-        <w:t xml:space="preserve"> ГРУППА </w:t>
-      </w:r>
-      <w:r>
-        <w:rPr>
-          <w:rFonts w:ascii="Courier New" w:hAnsi="Courier New" w:cs="Courier New"/>
-          <w:sz w:val="28"/>
-          <w:szCs w:val="28"/>
-        </w:rPr>
-        <w:t>from</w:t>
-      </w:r>
-      <w:r>
-        <w:rPr>
-          <w:rFonts w:ascii="Courier New" w:hAnsi="Courier New" w:cs="Courier New"/>
-          <w:sz w:val="28"/>
-          <w:szCs w:val="28"/>
-          <w:lang w:val="ru-RU"/>
-        </w:rPr>
-        <w:t xml:space="preserve"> Н_ГРУППЫ_ПЛАНОВ</w:t>
-      </w:r>
-    </w:p>
-    <w:p>
-      <w:pPr>
-        <w:pStyle w:val="a5"/>
-        <w:ind w:left="142"/>
-        <w:rPr>
-          <w:rFonts w:ascii="Courier New" w:hAnsi="Courier New" w:cs="Courier New"/>
-          <w:sz w:val="28"/>
-          <w:szCs w:val="28"/>
-        </w:rPr>
-      </w:pPr>
-      <w:r>
-        <w:rPr>
-          <w:rFonts w:ascii="Courier New" w:hAnsi="Courier New" w:cs="Courier New"/>
-          <w:sz w:val="28"/>
-          <w:szCs w:val="28"/>
-        </w:rPr>
-        <w:t>GROUP</w:t>
-      </w:r>
-      <w:r>
-        <w:rPr>
-          <w:rFonts w:ascii="Courier New" w:hAnsi="Courier New" w:cs="Courier New"/>
-          <w:sz w:val="28"/>
-          <w:szCs w:val="28"/>
-        </w:rPr>
-        <w:t xml:space="preserve"> </w:t>
-      </w:r>
-      <w:r>
-        <w:rPr>
-          <w:rFonts w:ascii="Courier New" w:hAnsi="Courier New" w:cs="Courier New"/>
-          <w:sz w:val="28"/>
-          <w:szCs w:val="28"/>
-        </w:rPr>
-        <w:t>BY</w:t>
-      </w:r>
-      <w:r>
-        <w:rPr>
-          <w:rFonts w:ascii="Courier New" w:hAnsi="Courier New" w:cs="Courier New"/>
-          <w:sz w:val="28"/>
-          <w:szCs w:val="28"/>
-        </w:rPr>
-        <w:t xml:space="preserve"> </w:t>
-      </w:r>
-      <w:r>
-        <w:rPr>
-          <w:rFonts w:ascii="Courier New" w:hAnsi="Courier New" w:cs="Courier New"/>
-          <w:sz w:val="28"/>
-          <w:szCs w:val="28"/>
-          <w:lang w:val="ru-RU"/>
-        </w:rPr>
-        <w:t>ГРУППА</w:t>
-      </w:r>
-    </w:p>
-    <w:p>
-      <w:pPr>
-        <w:pStyle w:val="a5"/>
-        <w:ind w:left="142"/>
-        <w:rPr>
-          <w:rFonts w:ascii="Courier New" w:hAnsi="Courier New" w:cs="Courier New"/>
-          <w:sz w:val="28"/>
-          <w:szCs w:val="28"/>
-        </w:rPr>
-      </w:pPr>
-      <w:r>
-        <w:rPr>
-          <w:rFonts w:ascii="Courier New" w:hAnsi="Courier New" w:cs="Courier New"/>
-          <w:sz w:val="28"/>
-          <w:szCs w:val="28"/>
-        </w:rPr>
-        <w:t>having count(*) &lt; 2);</w:t>
-      </w:r>
-    </w:p>
-    <w:p>
-      <w:pPr>
-        <w:pStyle w:val="a5"/>
-        <w:ind w:left="142"/>
-        <w:rPr>
-          <w:rFonts w:ascii="Courier New" w:hAnsi="Courier New" w:cs="Courier New"/>
-          <w:sz w:val="28"/>
-          <w:szCs w:val="28"/>
-          <w:lang w:val="ru-RU"/>
-        </w:rPr>
-      </w:pPr>
-      <w:r>
-        <w:rPr>
-          <w:rFonts w:ascii="Courier New" w:hAnsi="Courier New" w:cs="Courier New"/>
-          <w:sz w:val="28"/>
-          <w:szCs w:val="28"/>
-        </w:rPr>
-        <w:t>select</w:t>
-      </w:r>
-      <w:r>
-        <w:rPr>
-          <w:rFonts w:ascii="Courier New" w:hAnsi="Courier New" w:cs="Courier New"/>
-          <w:sz w:val="28"/>
-          <w:szCs w:val="28"/>
-          <w:lang w:val="ru-RU"/>
-        </w:rPr>
-        <w:t xml:space="preserve"> ПЛАН_ИД </w:t>
-      </w:r>
-      <w:r>
-        <w:rPr>
-          <w:rFonts w:ascii="Courier New" w:hAnsi="Courier New" w:cs="Courier New"/>
-          <w:sz w:val="28"/>
-          <w:szCs w:val="28"/>
-        </w:rPr>
-        <w:t>from</w:t>
-      </w:r>
-      <w:r>
-        <w:rPr>
-          <w:rFonts w:ascii="Courier New" w:hAnsi="Courier New" w:cs="Courier New"/>
-          <w:sz w:val="28"/>
-          <w:szCs w:val="28"/>
-          <w:lang w:val="ru-RU"/>
-        </w:rPr>
-        <w:t xml:space="preserve"> Н_ГРУППЫ_ПЛАНОВ</w:t>
-      </w:r>
+        <w:t xml:space="preserve"> Н_ГРУППЫ_</w:t>
+      </w:r>
+      <w:proofErr w:type="gramStart"/>
+      <w:r>
+        <w:rPr>
+          <w:rFonts w:ascii="Courier New" w:hAnsi="Courier New" w:cs="Courier New"/>
+          <w:sz w:val="28"/>
+          <w:szCs w:val="28"/>
+          <w:lang w:val="ru-RU"/>
+        </w:rPr>
+        <w:t>ПЛАНОВ</w:t>
+      </w:r>
+      <w:proofErr w:type="gramEnd"/>
     </w:p>
     <w:p>
       <w:pPr>
@@ -3007,7 +3498,115 @@
           <w:sz w:val="28"/>
           <w:szCs w:val="28"/>
         </w:rPr>
-        <w:t>select a.ЧЛВК_ИД, b.ИМЯ, b.ОТЧЕСТВО, b.ФАМИЛИЯ, avg(a.ОЦЕНКА::integer) from Н_ВЕДОМОСТИ as a</w:t>
+        <w:t xml:space="preserve">select </w:t>
+      </w:r>
+      <w:proofErr w:type="spellStart"/>
+      <w:r>
+        <w:rPr>
+          <w:rFonts w:ascii="Courier New" w:hAnsi="Courier New" w:cs="Courier New"/>
+          <w:sz w:val="28"/>
+          <w:szCs w:val="28"/>
+        </w:rPr>
+        <w:t>a.ЧЛВК_ИД</w:t>
+      </w:r>
+      <w:proofErr w:type="spellEnd"/>
+      <w:r>
+        <w:rPr>
+          <w:rFonts w:ascii="Courier New" w:hAnsi="Courier New" w:cs="Courier New"/>
+          <w:sz w:val="28"/>
+          <w:szCs w:val="28"/>
+        </w:rPr>
+        <w:t xml:space="preserve">, </w:t>
+      </w:r>
+      <w:proofErr w:type="spellStart"/>
+      <w:r>
+        <w:rPr>
+          <w:rFonts w:ascii="Courier New" w:hAnsi="Courier New" w:cs="Courier New"/>
+          <w:sz w:val="28"/>
+          <w:szCs w:val="28"/>
+        </w:rPr>
+        <w:t>b.ИМЯ</w:t>
+      </w:r>
+      <w:proofErr w:type="spellEnd"/>
+      <w:r>
+        <w:rPr>
+          <w:rFonts w:ascii="Courier New" w:hAnsi="Courier New" w:cs="Courier New"/>
+          <w:sz w:val="28"/>
+          <w:szCs w:val="28"/>
+        </w:rPr>
+        <w:t xml:space="preserve">, </w:t>
+      </w:r>
+      <w:proofErr w:type="spellStart"/>
+      <w:r>
+        <w:rPr>
+          <w:rFonts w:ascii="Courier New" w:hAnsi="Courier New" w:cs="Courier New"/>
+          <w:sz w:val="28"/>
+          <w:szCs w:val="28"/>
+        </w:rPr>
+        <w:t>b.ОТЧЕСТВО</w:t>
+      </w:r>
+      <w:proofErr w:type="spellEnd"/>
+      <w:r>
+        <w:rPr>
+          <w:rFonts w:ascii="Courier New" w:hAnsi="Courier New" w:cs="Courier New"/>
+          <w:sz w:val="28"/>
+          <w:szCs w:val="28"/>
+        </w:rPr>
+        <w:t xml:space="preserve">, </w:t>
+      </w:r>
+      <w:proofErr w:type="spellStart"/>
+      <w:r>
+        <w:rPr>
+          <w:rFonts w:ascii="Courier New" w:hAnsi="Courier New" w:cs="Courier New"/>
+          <w:sz w:val="28"/>
+          <w:szCs w:val="28"/>
+        </w:rPr>
+        <w:t>b.ФАМИЛИЯ</w:t>
+      </w:r>
+      <w:proofErr w:type="spellEnd"/>
+      <w:r>
+        <w:rPr>
+          <w:rFonts w:ascii="Courier New" w:hAnsi="Courier New" w:cs="Courier New"/>
+          <w:sz w:val="28"/>
+          <w:szCs w:val="28"/>
+        </w:rPr>
+        <w:t>, avg(</w:t>
+      </w:r>
+      <w:proofErr w:type="spellStart"/>
+      <w:r>
+        <w:rPr>
+          <w:rFonts w:ascii="Courier New" w:hAnsi="Courier New" w:cs="Courier New"/>
+          <w:sz w:val="28"/>
+          <w:szCs w:val="28"/>
+        </w:rPr>
+        <w:t>a.</w:t>
+      </w:r>
+      <w:proofErr w:type="gramStart"/>
+      <w:r>
+        <w:rPr>
+          <w:rFonts w:ascii="Courier New" w:hAnsi="Courier New" w:cs="Courier New"/>
+          <w:sz w:val="28"/>
+          <w:szCs w:val="28"/>
+        </w:rPr>
+        <w:t>ОЦЕНКА</w:t>
+      </w:r>
+      <w:proofErr w:type="spellEnd"/>
+      <w:r>
+        <w:rPr>
+          <w:rFonts w:ascii="Courier New" w:hAnsi="Courier New" w:cs="Courier New"/>
+          <w:sz w:val="28"/>
+          <w:szCs w:val="28"/>
+        </w:rPr>
+        <w:t>::</w:t>
+      </w:r>
+      <w:proofErr w:type="gramEnd"/>
+      <w:r>
+        <w:rPr>
+          <w:rFonts w:ascii="Courier New" w:hAnsi="Courier New" w:cs="Courier New"/>
+          <w:sz w:val="28"/>
+          <w:szCs w:val="28"/>
+        </w:rPr>
+        <w:t>integer) from Н_ВЕДОМОСТИ as a</w:t>
       </w:r>
     </w:p>
     <w:p>
@@ -3026,8 +3625,36 @@
           <w:sz w:val="28"/>
           <w:szCs w:val="28"/>
         </w:rPr>
-        <w:t>join Н_ЛЮДИ as b on b.ИД = a.ЧЛВК_ИД</w:t>
-      </w:r>
+        <w:t xml:space="preserve">join Н_ЛЮДИ as b on </w:t>
+      </w:r>
+      <w:proofErr w:type="spellStart"/>
+      <w:r>
+        <w:rPr>
+          <w:rFonts w:ascii="Courier New" w:hAnsi="Courier New" w:cs="Courier New"/>
+          <w:sz w:val="28"/>
+          <w:szCs w:val="28"/>
+        </w:rPr>
+        <w:t>b.ИД</w:t>
+      </w:r>
+      <w:proofErr w:type="spellEnd"/>
+      <w:r>
+        <w:rPr>
+          <w:rFonts w:ascii="Courier New" w:hAnsi="Courier New" w:cs="Courier New"/>
+          <w:sz w:val="28"/>
+          <w:szCs w:val="28"/>
+        </w:rPr>
+        <w:t xml:space="preserve"> = </w:t>
+      </w:r>
+      <w:proofErr w:type="spellStart"/>
+      <w:r>
+        <w:rPr>
+          <w:rFonts w:ascii="Courier New" w:hAnsi="Courier New" w:cs="Courier New"/>
+          <w:sz w:val="28"/>
+          <w:szCs w:val="28"/>
+        </w:rPr>
+        <w:t>a.ЧЛВК_ИД</w:t>
+      </w:r>
+      <w:proofErr w:type="spellEnd"/>
     </w:p>
     <w:p>
       <w:pPr>
@@ -3045,8 +3672,36 @@
           <w:sz w:val="28"/>
           <w:szCs w:val="28"/>
         </w:rPr>
-        <w:t>join Н_УЧЕНИКИ as c on c.ЧЛВК_ИД = a.ЧЛВК_ИД</w:t>
-      </w:r>
+        <w:t xml:space="preserve">join Н_УЧЕНИКИ as c on </w:t>
+      </w:r>
+      <w:proofErr w:type="spellStart"/>
+      <w:r>
+        <w:rPr>
+          <w:rFonts w:ascii="Courier New" w:hAnsi="Courier New" w:cs="Courier New"/>
+          <w:sz w:val="28"/>
+          <w:szCs w:val="28"/>
+        </w:rPr>
+        <w:t>c.ЧЛВК_ИД</w:t>
+      </w:r>
+      <w:proofErr w:type="spellEnd"/>
+      <w:r>
+        <w:rPr>
+          <w:rFonts w:ascii="Courier New" w:hAnsi="Courier New" w:cs="Courier New"/>
+          <w:sz w:val="28"/>
+          <w:szCs w:val="28"/>
+        </w:rPr>
+        <w:t xml:space="preserve"> = </w:t>
+      </w:r>
+      <w:proofErr w:type="spellStart"/>
+      <w:r>
+        <w:rPr>
+          <w:rFonts w:ascii="Courier New" w:hAnsi="Courier New" w:cs="Courier New"/>
+          <w:sz w:val="28"/>
+          <w:szCs w:val="28"/>
+        </w:rPr>
+        <w:t>a.ЧЛВК_ИД</w:t>
+      </w:r>
+      <w:proofErr w:type="spellEnd"/>
     </w:p>
     <w:p>
       <w:pPr>
@@ -3064,7 +3719,43 @@
           <w:sz w:val="28"/>
           <w:szCs w:val="28"/>
         </w:rPr>
-        <w:t>where a.ОЦЕНКА in ('2', '3', '4', '5') and c.ГРУППА = '4100'</w:t>
+        <w:t xml:space="preserve">where </w:t>
+      </w:r>
+      <w:proofErr w:type="spellStart"/>
+      <w:r>
+        <w:rPr>
+          <w:rFonts w:ascii="Courier New" w:hAnsi="Courier New" w:cs="Courier New"/>
+          <w:sz w:val="28"/>
+          <w:szCs w:val="28"/>
+        </w:rPr>
+        <w:t>a.ОЦЕНКА</w:t>
+      </w:r>
+      <w:proofErr w:type="spellEnd"/>
+      <w:r>
+        <w:rPr>
+          <w:rFonts w:ascii="Courier New" w:hAnsi="Courier New" w:cs="Courier New"/>
+          <w:sz w:val="28"/>
+          <w:szCs w:val="28"/>
+        </w:rPr>
+        <w:t xml:space="preserve"> in ('2', '3', '4', '5') and </w:t>
+      </w:r>
+      <w:proofErr w:type="spellStart"/>
+      <w:r>
+        <w:rPr>
+          <w:rFonts w:ascii="Courier New" w:hAnsi="Courier New" w:cs="Courier New"/>
+          <w:sz w:val="28"/>
+          <w:szCs w:val="28"/>
+        </w:rPr>
+        <w:t>c.ГРУППА</w:t>
+      </w:r>
+      <w:proofErr w:type="spellEnd"/>
+      <w:r>
+        <w:rPr>
+          <w:rFonts w:ascii="Courier New" w:hAnsi="Courier New" w:cs="Courier New"/>
+          <w:sz w:val="28"/>
+          <w:szCs w:val="28"/>
+        </w:rPr>
+        <w:t xml:space="preserve"> = '4100'</w:t>
       </w:r>
     </w:p>
     <w:p>
@@ -3083,8 +3774,72 @@
           <w:sz w:val="28"/>
           <w:szCs w:val="28"/>
         </w:rPr>
-        <w:t>group by b.ИМЯ, b.ОТЧЕСТВО, b.ФАМИЛИЯ, a.ЧЛВК_ИД</w:t>
-      </w:r>
+        <w:t xml:space="preserve">group by </w:t>
+      </w:r>
+      <w:proofErr w:type="spellStart"/>
+      <w:r>
+        <w:rPr>
+          <w:rFonts w:ascii="Courier New" w:hAnsi="Courier New" w:cs="Courier New"/>
+          <w:sz w:val="28"/>
+          <w:szCs w:val="28"/>
+        </w:rPr>
+        <w:t>b.ИМЯ</w:t>
+      </w:r>
+      <w:proofErr w:type="spellEnd"/>
+      <w:r>
+        <w:rPr>
+          <w:rFonts w:ascii="Courier New" w:hAnsi="Courier New" w:cs="Courier New"/>
+          <w:sz w:val="28"/>
+          <w:szCs w:val="28"/>
+        </w:rPr>
+        <w:t xml:space="preserve">, </w:t>
+      </w:r>
+      <w:proofErr w:type="spellStart"/>
+      <w:r>
+        <w:rPr>
+          <w:rFonts w:ascii="Courier New" w:hAnsi="Courier New" w:cs="Courier New"/>
+          <w:sz w:val="28"/>
+          <w:szCs w:val="28"/>
+        </w:rPr>
+        <w:t>b.ОТЧЕСТВО</w:t>
+      </w:r>
+      <w:proofErr w:type="spellEnd"/>
+      <w:r>
+        <w:rPr>
+          <w:rFonts w:ascii="Courier New" w:hAnsi="Courier New" w:cs="Courier New"/>
+          <w:sz w:val="28"/>
+          <w:szCs w:val="28"/>
+        </w:rPr>
+        <w:t xml:space="preserve">, </w:t>
+      </w:r>
+      <w:proofErr w:type="spellStart"/>
+      <w:r>
+        <w:rPr>
+          <w:rFonts w:ascii="Courier New" w:hAnsi="Courier New" w:cs="Courier New"/>
+          <w:sz w:val="28"/>
+          <w:szCs w:val="28"/>
+        </w:rPr>
+        <w:t>b.ФАМИЛИЯ</w:t>
+      </w:r>
+      <w:proofErr w:type="spellEnd"/>
+      <w:r>
+        <w:rPr>
+          <w:rFonts w:ascii="Courier New" w:hAnsi="Courier New" w:cs="Courier New"/>
+          <w:sz w:val="28"/>
+          <w:szCs w:val="28"/>
+        </w:rPr>
+        <w:t xml:space="preserve">, </w:t>
+      </w:r>
+      <w:proofErr w:type="spellStart"/>
+      <w:r>
+        <w:rPr>
+          <w:rFonts w:ascii="Courier New" w:hAnsi="Courier New" w:cs="Courier New"/>
+          <w:sz w:val="28"/>
+          <w:szCs w:val="28"/>
+        </w:rPr>
+        <w:t>a.ЧЛВК_ИД</w:t>
+      </w:r>
+      <w:proofErr w:type="spellEnd"/>
     </w:p>
     <w:p>
       <w:pPr>
@@ -3121,7 +3876,43 @@
           <w:sz w:val="28"/>
           <w:szCs w:val="28"/>
         </w:rPr>
-        <w:t xml:space="preserve">avg(a.ОЦЕНКА::integer) </w:t>
+        <w:t>avg(</w:t>
+      </w:r>
+      <w:proofErr w:type="spellStart"/>
+      <w:r>
+        <w:rPr>
+          <w:rFonts w:ascii="Courier New" w:hAnsi="Courier New" w:cs="Courier New"/>
+          <w:sz w:val="28"/>
+          <w:szCs w:val="28"/>
+        </w:rPr>
+        <w:t>a.</w:t>
+      </w:r>
+      <w:proofErr w:type="gramStart"/>
+      <w:r>
+        <w:rPr>
+          <w:rFonts w:ascii="Courier New" w:hAnsi="Courier New" w:cs="Courier New"/>
+          <w:sz w:val="28"/>
+          <w:szCs w:val="28"/>
+        </w:rPr>
+        <w:t>ОЦЕНКА</w:t>
+      </w:r>
+      <w:proofErr w:type="spellEnd"/>
+      <w:r>
+        <w:rPr>
+          <w:rFonts w:ascii="Courier New" w:hAnsi="Courier New" w:cs="Courier New"/>
+          <w:sz w:val="28"/>
+          <w:szCs w:val="28"/>
+        </w:rPr>
+        <w:t>::</w:t>
+      </w:r>
+      <w:proofErr w:type="gramEnd"/>
+      <w:r>
+        <w:rPr>
+          <w:rFonts w:ascii="Courier New" w:hAnsi="Courier New" w:cs="Courier New"/>
+          <w:sz w:val="28"/>
+          <w:szCs w:val="28"/>
+        </w:rPr>
+        <w:t xml:space="preserve">integer) </w:t>
       </w:r>
       <w:r>
         <w:rPr>
@@ -3138,7 +3929,25 @@
           <w:sz w:val="28"/>
           <w:szCs w:val="28"/>
         </w:rPr>
-        <w:t xml:space="preserve"> (select min(avg) from (select avg(a.ОЦЕНКА::integer) from Н_ВЕДОМОСТИ as a</w:t>
+        <w:t xml:space="preserve"> (select min(avg) from (select avg(</w:t>
+      </w:r>
+      <w:proofErr w:type="spellStart"/>
+      <w:r>
+        <w:rPr>
+          <w:rFonts w:ascii="Courier New" w:hAnsi="Courier New" w:cs="Courier New"/>
+          <w:sz w:val="28"/>
+          <w:szCs w:val="28"/>
+        </w:rPr>
+        <w:t>a.ОЦЕНКА</w:t>
+      </w:r>
+      <w:proofErr w:type="spellEnd"/>
+      <w:r>
+        <w:rPr>
+          <w:rFonts w:ascii="Courier New" w:hAnsi="Courier New" w:cs="Courier New"/>
+          <w:sz w:val="28"/>
+          <w:szCs w:val="28"/>
+        </w:rPr>
+        <w:t>::integer) from Н_ВЕДОМОСТИ as a</w:t>
       </w:r>
     </w:p>
     <w:p>
@@ -3157,8 +3966,36 @@
           <w:sz w:val="28"/>
           <w:szCs w:val="28"/>
         </w:rPr>
-        <w:t>join Н_ЛЮДИ as b on b.ИД = a.ЧЛВК_ИД</w:t>
-      </w:r>
+        <w:t xml:space="preserve">join Н_ЛЮДИ as b on </w:t>
+      </w:r>
+      <w:proofErr w:type="spellStart"/>
+      <w:r>
+        <w:rPr>
+          <w:rFonts w:ascii="Courier New" w:hAnsi="Courier New" w:cs="Courier New"/>
+          <w:sz w:val="28"/>
+          <w:szCs w:val="28"/>
+        </w:rPr>
+        <w:t>b.ИД</w:t>
+      </w:r>
+      <w:proofErr w:type="spellEnd"/>
+      <w:r>
+        <w:rPr>
+          <w:rFonts w:ascii="Courier New" w:hAnsi="Courier New" w:cs="Courier New"/>
+          <w:sz w:val="28"/>
+          <w:szCs w:val="28"/>
+        </w:rPr>
+        <w:t xml:space="preserve"> = </w:t>
+      </w:r>
+      <w:proofErr w:type="spellStart"/>
+      <w:r>
+        <w:rPr>
+          <w:rFonts w:ascii="Courier New" w:hAnsi="Courier New" w:cs="Courier New"/>
+          <w:sz w:val="28"/>
+          <w:szCs w:val="28"/>
+        </w:rPr>
+        <w:t>a.ЧЛВК_ИД</w:t>
+      </w:r>
+      <w:proofErr w:type="spellEnd"/>
     </w:p>
     <w:p>
       <w:pPr>
@@ -3176,8 +4013,36 @@
           <w:sz w:val="28"/>
           <w:szCs w:val="28"/>
         </w:rPr>
-        <w:t>join Н_УЧЕНИКИ as c on c.ЧЛВК_ИД = a.ЧЛВК_ИД</w:t>
-      </w:r>
+        <w:t xml:space="preserve">join Н_УЧЕНИКИ as c on </w:t>
+      </w:r>
+      <w:proofErr w:type="spellStart"/>
+      <w:r>
+        <w:rPr>
+          <w:rFonts w:ascii="Courier New" w:hAnsi="Courier New" w:cs="Courier New"/>
+          <w:sz w:val="28"/>
+          <w:szCs w:val="28"/>
+        </w:rPr>
+        <w:t>c.ЧЛВК_ИД</w:t>
+      </w:r>
+      <w:proofErr w:type="spellEnd"/>
+      <w:r>
+        <w:rPr>
+          <w:rFonts w:ascii="Courier New" w:hAnsi="Courier New" w:cs="Courier New"/>
+          <w:sz w:val="28"/>
+          <w:szCs w:val="28"/>
+        </w:rPr>
+        <w:t xml:space="preserve"> = </w:t>
+      </w:r>
+      <w:proofErr w:type="spellStart"/>
+      <w:r>
+        <w:rPr>
+          <w:rFonts w:ascii="Courier New" w:hAnsi="Courier New" w:cs="Courier New"/>
+          <w:sz w:val="28"/>
+          <w:szCs w:val="28"/>
+        </w:rPr>
+        <w:t>a.ЧЛВК_ИД</w:t>
+      </w:r>
+      <w:proofErr w:type="spellEnd"/>
     </w:p>
     <w:p>
       <w:pPr>
@@ -3195,7 +4060,43 @@
           <w:sz w:val="28"/>
           <w:szCs w:val="28"/>
         </w:rPr>
-        <w:t>where a.ОЦЕНКА in ('2', '3', '4', '5') and c.ГРУППА = '3100'</w:t>
+        <w:t xml:space="preserve">where </w:t>
+      </w:r>
+      <w:proofErr w:type="spellStart"/>
+      <w:r>
+        <w:rPr>
+          <w:rFonts w:ascii="Courier New" w:hAnsi="Courier New" w:cs="Courier New"/>
+          <w:sz w:val="28"/>
+          <w:szCs w:val="28"/>
+        </w:rPr>
+        <w:t>a.ОЦЕНКА</w:t>
+      </w:r>
+      <w:proofErr w:type="spellEnd"/>
+      <w:r>
+        <w:rPr>
+          <w:rFonts w:ascii="Courier New" w:hAnsi="Courier New" w:cs="Courier New"/>
+          <w:sz w:val="28"/>
+          <w:szCs w:val="28"/>
+        </w:rPr>
+        <w:t xml:space="preserve"> in ('2', '3', '4', '5') and </w:t>
+      </w:r>
+      <w:proofErr w:type="spellStart"/>
+      <w:r>
+        <w:rPr>
+          <w:rFonts w:ascii="Courier New" w:hAnsi="Courier New" w:cs="Courier New"/>
+          <w:sz w:val="28"/>
+          <w:szCs w:val="28"/>
+        </w:rPr>
+        <w:t>c.ГРУППА</w:t>
+      </w:r>
+      <w:proofErr w:type="spellEnd"/>
+      <w:r>
+        <w:rPr>
+          <w:rFonts w:ascii="Courier New" w:hAnsi="Courier New" w:cs="Courier New"/>
+          <w:sz w:val="28"/>
+          <w:szCs w:val="28"/>
+        </w:rPr>
+        <w:t xml:space="preserve"> = '3100'</w:t>
       </w:r>
     </w:p>
     <w:p>
@@ -3214,7 +4115,61 @@
           <w:sz w:val="28"/>
           <w:szCs w:val="28"/>
         </w:rPr>
-        <w:t>group by b.ИМЯ, b.ОТЧЕСТВО, b.ФАМИЛИЯ) as foo);</w:t>
+        <w:t xml:space="preserve">group by </w:t>
+      </w:r>
+      <w:proofErr w:type="spellStart"/>
+      <w:r>
+        <w:rPr>
+          <w:rFonts w:ascii="Courier New" w:hAnsi="Courier New" w:cs="Courier New"/>
+          <w:sz w:val="28"/>
+          <w:szCs w:val="28"/>
+        </w:rPr>
+        <w:t>b.ИМЯ</w:t>
+      </w:r>
+      <w:proofErr w:type="spellEnd"/>
+      <w:r>
+        <w:rPr>
+          <w:rFonts w:ascii="Courier New" w:hAnsi="Courier New" w:cs="Courier New"/>
+          <w:sz w:val="28"/>
+          <w:szCs w:val="28"/>
+        </w:rPr>
+        <w:t xml:space="preserve">, </w:t>
+      </w:r>
+      <w:proofErr w:type="spellStart"/>
+      <w:r>
+        <w:rPr>
+          <w:rFonts w:ascii="Courier New" w:hAnsi="Courier New" w:cs="Courier New"/>
+          <w:sz w:val="28"/>
+          <w:szCs w:val="28"/>
+        </w:rPr>
+        <w:t>b.ОТЧЕСТВО</w:t>
+      </w:r>
+      <w:proofErr w:type="spellEnd"/>
+      <w:r>
+        <w:rPr>
+          <w:rFonts w:ascii="Courier New" w:hAnsi="Courier New" w:cs="Courier New"/>
+          <w:sz w:val="28"/>
+          <w:szCs w:val="28"/>
+        </w:rPr>
+        <w:t xml:space="preserve">, </w:t>
+      </w:r>
+      <w:proofErr w:type="spellStart"/>
+      <w:r>
+        <w:rPr>
+          <w:rFonts w:ascii="Courier New" w:hAnsi="Courier New" w:cs="Courier New"/>
+          <w:sz w:val="28"/>
+          <w:szCs w:val="28"/>
+        </w:rPr>
+        <w:t>b.ФАМИЛИЯ</w:t>
+      </w:r>
+      <w:proofErr w:type="spellEnd"/>
+      <w:r>
+        <w:rPr>
+          <w:rFonts w:ascii="Courier New" w:hAnsi="Courier New" w:cs="Courier New"/>
+          <w:sz w:val="28"/>
+          <w:szCs w:val="28"/>
+        </w:rPr>
+        <w:t>) as foo);</w:t>
       </w:r>
     </w:p>
     <w:p>
@@ -3244,7 +4199,115 @@
           <w:sz w:val="28"/>
           <w:szCs w:val="28"/>
         </w:rPr>
-        <w:t>select a.ЧЛВК_ИД, b.ИМЯ, b.ОТЧЕСТВО, b.ФАМИЛИЯ, avg(a.ОЦЕНКА::integer) from Н_ВЕДОМОСТИ as a</w:t>
+        <w:t xml:space="preserve">select </w:t>
+      </w:r>
+      <w:proofErr w:type="spellStart"/>
+      <w:r>
+        <w:rPr>
+          <w:rFonts w:ascii="Courier New" w:hAnsi="Courier New" w:cs="Courier New"/>
+          <w:sz w:val="28"/>
+          <w:szCs w:val="28"/>
+        </w:rPr>
+        <w:t>a.ЧЛВК_ИД</w:t>
+      </w:r>
+      <w:proofErr w:type="spellEnd"/>
+      <w:r>
+        <w:rPr>
+          <w:rFonts w:ascii="Courier New" w:hAnsi="Courier New" w:cs="Courier New"/>
+          <w:sz w:val="28"/>
+          <w:szCs w:val="28"/>
+        </w:rPr>
+        <w:t xml:space="preserve">, </w:t>
+      </w:r>
+      <w:proofErr w:type="spellStart"/>
+      <w:r>
+        <w:rPr>
+          <w:rFonts w:ascii="Courier New" w:hAnsi="Courier New" w:cs="Courier New"/>
+          <w:sz w:val="28"/>
+          <w:szCs w:val="28"/>
+        </w:rPr>
+        <w:t>b.ИМЯ</w:t>
+      </w:r>
+      <w:proofErr w:type="spellEnd"/>
+      <w:r>
+        <w:rPr>
+          <w:rFonts w:ascii="Courier New" w:hAnsi="Courier New" w:cs="Courier New"/>
+          <w:sz w:val="28"/>
+          <w:szCs w:val="28"/>
+        </w:rPr>
+        <w:t xml:space="preserve">, </w:t>
+      </w:r>
+      <w:proofErr w:type="spellStart"/>
+      <w:r>
+        <w:rPr>
+          <w:rFonts w:ascii="Courier New" w:hAnsi="Courier New" w:cs="Courier New"/>
+          <w:sz w:val="28"/>
+          <w:szCs w:val="28"/>
+        </w:rPr>
+        <w:t>b.ОТЧЕСТВО</w:t>
+      </w:r>
+      <w:proofErr w:type="spellEnd"/>
+      <w:r>
+        <w:rPr>
+          <w:rFonts w:ascii="Courier New" w:hAnsi="Courier New" w:cs="Courier New"/>
+          <w:sz w:val="28"/>
+          <w:szCs w:val="28"/>
+        </w:rPr>
+        <w:t xml:space="preserve">, </w:t>
+      </w:r>
+      <w:proofErr w:type="spellStart"/>
+      <w:r>
+        <w:rPr>
+          <w:rFonts w:ascii="Courier New" w:hAnsi="Courier New" w:cs="Courier New"/>
+          <w:sz w:val="28"/>
+          <w:szCs w:val="28"/>
+        </w:rPr>
+        <w:t>b.ФАМИЛИЯ</w:t>
+      </w:r>
+      <w:proofErr w:type="spellEnd"/>
+      <w:r>
+        <w:rPr>
+          <w:rFonts w:ascii="Courier New" w:hAnsi="Courier New" w:cs="Courier New"/>
+          <w:sz w:val="28"/>
+          <w:szCs w:val="28"/>
+        </w:rPr>
+        <w:t>, avg(</w:t>
+      </w:r>
+      <w:proofErr w:type="spellStart"/>
+      <w:r>
+        <w:rPr>
+          <w:rFonts w:ascii="Courier New" w:hAnsi="Courier New" w:cs="Courier New"/>
+          <w:sz w:val="28"/>
+          <w:szCs w:val="28"/>
+        </w:rPr>
+        <w:t>a.</w:t>
+      </w:r>
+      <w:proofErr w:type="gramStart"/>
+      <w:r>
+        <w:rPr>
+          <w:rFonts w:ascii="Courier New" w:hAnsi="Courier New" w:cs="Courier New"/>
+          <w:sz w:val="28"/>
+          <w:szCs w:val="28"/>
+        </w:rPr>
+        <w:t>ОЦЕНКА</w:t>
+      </w:r>
+      <w:proofErr w:type="spellEnd"/>
+      <w:r>
+        <w:rPr>
+          <w:rFonts w:ascii="Courier New" w:hAnsi="Courier New" w:cs="Courier New"/>
+          <w:sz w:val="28"/>
+          <w:szCs w:val="28"/>
+        </w:rPr>
+        <w:t>::</w:t>
+      </w:r>
+      <w:proofErr w:type="gramEnd"/>
+      <w:r>
+        <w:rPr>
+          <w:rFonts w:ascii="Courier New" w:hAnsi="Courier New" w:cs="Courier New"/>
+          <w:sz w:val="28"/>
+          <w:szCs w:val="28"/>
+        </w:rPr>
+        <w:t>integer) from Н_ВЕДОМОСТИ as a</w:t>
       </w:r>
     </w:p>
     <w:p>
@@ -3263,8 +4326,36 @@
           <w:sz w:val="28"/>
           <w:szCs w:val="28"/>
         </w:rPr>
-        <w:t>join Н_ЛЮДИ as b on b.ИД = a.ЧЛВК_ИД</w:t>
-      </w:r>
+        <w:t xml:space="preserve">join Н_ЛЮДИ as b on </w:t>
+      </w:r>
+      <w:proofErr w:type="spellStart"/>
+      <w:r>
+        <w:rPr>
+          <w:rFonts w:ascii="Courier New" w:hAnsi="Courier New" w:cs="Courier New"/>
+          <w:sz w:val="28"/>
+          <w:szCs w:val="28"/>
+        </w:rPr>
+        <w:t>b.ИД</w:t>
+      </w:r>
+      <w:proofErr w:type="spellEnd"/>
+      <w:r>
+        <w:rPr>
+          <w:rFonts w:ascii="Courier New" w:hAnsi="Courier New" w:cs="Courier New"/>
+          <w:sz w:val="28"/>
+          <w:szCs w:val="28"/>
+        </w:rPr>
+        <w:t xml:space="preserve"> = </w:t>
+      </w:r>
+      <w:proofErr w:type="spellStart"/>
+      <w:r>
+        <w:rPr>
+          <w:rFonts w:ascii="Courier New" w:hAnsi="Courier New" w:cs="Courier New"/>
+          <w:sz w:val="28"/>
+          <w:szCs w:val="28"/>
+        </w:rPr>
+        <w:t>a.ЧЛВК_ИД</w:t>
+      </w:r>
+      <w:proofErr w:type="spellEnd"/>
     </w:p>
     <w:p>
       <w:pPr>
@@ -3282,8 +4373,36 @@
           <w:sz w:val="28"/>
           <w:szCs w:val="28"/>
         </w:rPr>
-        <w:t>join Н_УЧЕНИКИ as c on c.ЧЛВК_ИД = a.ЧЛВК_ИД</w:t>
-      </w:r>
+        <w:t xml:space="preserve">join Н_УЧЕНИКИ as c on </w:t>
+      </w:r>
+      <w:proofErr w:type="spellStart"/>
+      <w:r>
+        <w:rPr>
+          <w:rFonts w:ascii="Courier New" w:hAnsi="Courier New" w:cs="Courier New"/>
+          <w:sz w:val="28"/>
+          <w:szCs w:val="28"/>
+        </w:rPr>
+        <w:t>c.ЧЛВК_ИД</w:t>
+      </w:r>
+      <w:proofErr w:type="spellEnd"/>
+      <w:r>
+        <w:rPr>
+          <w:rFonts w:ascii="Courier New" w:hAnsi="Courier New" w:cs="Courier New"/>
+          <w:sz w:val="28"/>
+          <w:szCs w:val="28"/>
+        </w:rPr>
+        <w:t xml:space="preserve"> = </w:t>
+      </w:r>
+      <w:proofErr w:type="spellStart"/>
+      <w:r>
+        <w:rPr>
+          <w:rFonts w:ascii="Courier New" w:hAnsi="Courier New" w:cs="Courier New"/>
+          <w:sz w:val="28"/>
+          <w:szCs w:val="28"/>
+        </w:rPr>
+        <w:t>a.ЧЛВК_ИД</w:t>
+      </w:r>
+      <w:proofErr w:type="spellEnd"/>
     </w:p>
     <w:p>
       <w:pPr>
@@ -3301,7 +4420,43 @@
           <w:sz w:val="28"/>
           <w:szCs w:val="28"/>
         </w:rPr>
-        <w:t>where a.ОЦЕНКА in ('2', '3', '4', '5') and c.ГРУППА = '4100'</w:t>
+        <w:t xml:space="preserve">where </w:t>
+      </w:r>
+      <w:proofErr w:type="spellStart"/>
+      <w:r>
+        <w:rPr>
+          <w:rFonts w:ascii="Courier New" w:hAnsi="Courier New" w:cs="Courier New"/>
+          <w:sz w:val="28"/>
+          <w:szCs w:val="28"/>
+        </w:rPr>
+        <w:t>a.ОЦЕНКА</w:t>
+      </w:r>
+      <w:proofErr w:type="spellEnd"/>
+      <w:r>
+        <w:rPr>
+          <w:rFonts w:ascii="Courier New" w:hAnsi="Courier New" w:cs="Courier New"/>
+          <w:sz w:val="28"/>
+          <w:szCs w:val="28"/>
+        </w:rPr>
+        <w:t xml:space="preserve"> in ('2', '3', '4', '5') and </w:t>
+      </w:r>
+      <w:proofErr w:type="spellStart"/>
+      <w:r>
+        <w:rPr>
+          <w:rFonts w:ascii="Courier New" w:hAnsi="Courier New" w:cs="Courier New"/>
+          <w:sz w:val="28"/>
+          <w:szCs w:val="28"/>
+        </w:rPr>
+        <w:t>c.ГРУППА</w:t>
+      </w:r>
+      <w:proofErr w:type="spellEnd"/>
+      <w:r>
+        <w:rPr>
+          <w:rFonts w:ascii="Courier New" w:hAnsi="Courier New" w:cs="Courier New"/>
+          <w:sz w:val="28"/>
+          <w:szCs w:val="28"/>
+        </w:rPr>
+        <w:t xml:space="preserve"> = '4100'</w:t>
       </w:r>
     </w:p>
     <w:p>
@@ -3320,8 +4475,72 @@
           <w:sz w:val="28"/>
           <w:szCs w:val="28"/>
         </w:rPr>
-        <w:t>group by b.ИМЯ, b.ОТЧЕСТВО, b.ФАМИЛИЯ, a.ЧЛВК_ИД</w:t>
-      </w:r>
+        <w:t xml:space="preserve">group by </w:t>
+      </w:r>
+      <w:proofErr w:type="spellStart"/>
+      <w:r>
+        <w:rPr>
+          <w:rFonts w:ascii="Courier New" w:hAnsi="Courier New" w:cs="Courier New"/>
+          <w:sz w:val="28"/>
+          <w:szCs w:val="28"/>
+        </w:rPr>
+        <w:t>b.ИМЯ</w:t>
+      </w:r>
+      <w:proofErr w:type="spellEnd"/>
+      <w:r>
+        <w:rPr>
+          <w:rFonts w:ascii="Courier New" w:hAnsi="Courier New" w:cs="Courier New"/>
+          <w:sz w:val="28"/>
+          <w:szCs w:val="28"/>
+        </w:rPr>
+        <w:t xml:space="preserve">, </w:t>
+      </w:r>
+      <w:proofErr w:type="spellStart"/>
+      <w:r>
+        <w:rPr>
+          <w:rFonts w:ascii="Courier New" w:hAnsi="Courier New" w:cs="Courier New"/>
+          <w:sz w:val="28"/>
+          <w:szCs w:val="28"/>
+        </w:rPr>
+        <w:t>b.ОТЧЕСТВО</w:t>
+      </w:r>
+      <w:proofErr w:type="spellEnd"/>
+      <w:r>
+        <w:rPr>
+          <w:rFonts w:ascii="Courier New" w:hAnsi="Courier New" w:cs="Courier New"/>
+          <w:sz w:val="28"/>
+          <w:szCs w:val="28"/>
+        </w:rPr>
+        <w:t xml:space="preserve">, </w:t>
+      </w:r>
+      <w:proofErr w:type="spellStart"/>
+      <w:r>
+        <w:rPr>
+          <w:rFonts w:ascii="Courier New" w:hAnsi="Courier New" w:cs="Courier New"/>
+          <w:sz w:val="28"/>
+          <w:szCs w:val="28"/>
+        </w:rPr>
+        <w:t>b.ФАМИЛИЯ</w:t>
+      </w:r>
+      <w:proofErr w:type="spellEnd"/>
+      <w:r>
+        <w:rPr>
+          <w:rFonts w:ascii="Courier New" w:hAnsi="Courier New" w:cs="Courier New"/>
+          <w:sz w:val="28"/>
+          <w:szCs w:val="28"/>
+        </w:rPr>
+        <w:t xml:space="preserve">, </w:t>
+      </w:r>
+      <w:proofErr w:type="spellStart"/>
+      <w:r>
+        <w:rPr>
+          <w:rFonts w:ascii="Courier New" w:hAnsi="Courier New" w:cs="Courier New"/>
+          <w:sz w:val="28"/>
+          <w:szCs w:val="28"/>
+        </w:rPr>
+        <w:t>a.ЧЛВК_ИД</w:t>
+      </w:r>
+      <w:proofErr w:type="spellEnd"/>
     </w:p>
     <w:p>
       <w:pPr>
@@ -3358,7 +4577,43 @@
           <w:sz w:val="28"/>
           <w:szCs w:val="28"/>
         </w:rPr>
-        <w:t xml:space="preserve">avg(a.ОЦЕНКА::integer) </w:t>
+        <w:t>avg(</w:t>
+      </w:r>
+      <w:proofErr w:type="spellStart"/>
+      <w:r>
+        <w:rPr>
+          <w:rFonts w:ascii="Courier New" w:hAnsi="Courier New" w:cs="Courier New"/>
+          <w:sz w:val="28"/>
+          <w:szCs w:val="28"/>
+        </w:rPr>
+        <w:t>a.</w:t>
+      </w:r>
+      <w:proofErr w:type="gramStart"/>
+      <w:r>
+        <w:rPr>
+          <w:rFonts w:ascii="Courier New" w:hAnsi="Courier New" w:cs="Courier New"/>
+          <w:sz w:val="28"/>
+          <w:szCs w:val="28"/>
+        </w:rPr>
+        <w:t>ОЦЕНКА</w:t>
+      </w:r>
+      <w:proofErr w:type="spellEnd"/>
+      <w:r>
+        <w:rPr>
+          <w:rFonts w:ascii="Courier New" w:hAnsi="Courier New" w:cs="Courier New"/>
+          <w:sz w:val="28"/>
+          <w:szCs w:val="28"/>
+        </w:rPr>
+        <w:t>::</w:t>
+      </w:r>
+      <w:proofErr w:type="gramEnd"/>
+      <w:r>
+        <w:rPr>
+          <w:rFonts w:ascii="Courier New" w:hAnsi="Courier New" w:cs="Courier New"/>
+          <w:sz w:val="28"/>
+          <w:szCs w:val="28"/>
+        </w:rPr>
+        <w:t xml:space="preserve">integer) </w:t>
       </w:r>
       <w:r>
         <w:rPr>
@@ -3375,7 +4630,25 @@
           <w:sz w:val="28"/>
           <w:szCs w:val="28"/>
         </w:rPr>
-        <w:t xml:space="preserve"> (select min(avg) from (select avg(a.ОЦЕНКА::integer) from Н_ВЕДОМОСТИ as a</w:t>
+        <w:t xml:space="preserve"> (select min(avg) from (select avg(</w:t>
+      </w:r>
+      <w:proofErr w:type="spellStart"/>
+      <w:r>
+        <w:rPr>
+          <w:rFonts w:ascii="Courier New" w:hAnsi="Courier New" w:cs="Courier New"/>
+          <w:sz w:val="28"/>
+          <w:szCs w:val="28"/>
+        </w:rPr>
+        <w:t>a.ОЦЕНКА</w:t>
+      </w:r>
+      <w:proofErr w:type="spellEnd"/>
+      <w:r>
+        <w:rPr>
+          <w:rFonts w:ascii="Courier New" w:hAnsi="Courier New" w:cs="Courier New"/>
+          <w:sz w:val="28"/>
+          <w:szCs w:val="28"/>
+        </w:rPr>
+        <w:t>::integer) from Н_ВЕДОМОСТИ as a</w:t>
       </w:r>
     </w:p>
     <w:p>
@@ -3394,8 +4667,36 @@
           <w:sz w:val="28"/>
           <w:szCs w:val="28"/>
         </w:rPr>
-        <w:t>join Н_ЛЮДИ as b on b.ИД = a.ЧЛВК_ИД</w:t>
-      </w:r>
+        <w:t xml:space="preserve">join Н_ЛЮДИ as b on </w:t>
+      </w:r>
+      <w:proofErr w:type="spellStart"/>
+      <w:r>
+        <w:rPr>
+          <w:rFonts w:ascii="Courier New" w:hAnsi="Courier New" w:cs="Courier New"/>
+          <w:sz w:val="28"/>
+          <w:szCs w:val="28"/>
+        </w:rPr>
+        <w:t>b.ИД</w:t>
+      </w:r>
+      <w:proofErr w:type="spellEnd"/>
+      <w:r>
+        <w:rPr>
+          <w:rFonts w:ascii="Courier New" w:hAnsi="Courier New" w:cs="Courier New"/>
+          <w:sz w:val="28"/>
+          <w:szCs w:val="28"/>
+        </w:rPr>
+        <w:t xml:space="preserve"> = </w:t>
+      </w:r>
+      <w:proofErr w:type="spellStart"/>
+      <w:r>
+        <w:rPr>
+          <w:rFonts w:ascii="Courier New" w:hAnsi="Courier New" w:cs="Courier New"/>
+          <w:sz w:val="28"/>
+          <w:szCs w:val="28"/>
+        </w:rPr>
+        <w:t>a.ЧЛВК_ИД</w:t>
+      </w:r>
+      <w:proofErr w:type="spellEnd"/>
     </w:p>
     <w:p>
       <w:pPr>
@@ -3413,8 +4714,36 @@
           <w:sz w:val="28"/>
           <w:szCs w:val="28"/>
         </w:rPr>
-        <w:t>join Н_УЧЕНИКИ as c on c.ЧЛВК_ИД = a.ЧЛВК_ИД</w:t>
-      </w:r>
+        <w:t xml:space="preserve">join Н_УЧЕНИКИ as c on </w:t>
+      </w:r>
+      <w:proofErr w:type="spellStart"/>
+      <w:r>
+        <w:rPr>
+          <w:rFonts w:ascii="Courier New" w:hAnsi="Courier New" w:cs="Courier New"/>
+          <w:sz w:val="28"/>
+          <w:szCs w:val="28"/>
+        </w:rPr>
+        <w:t>c.ЧЛВК_ИД</w:t>
+      </w:r>
+      <w:proofErr w:type="spellEnd"/>
+      <w:r>
+        <w:rPr>
+          <w:rFonts w:ascii="Courier New" w:hAnsi="Courier New" w:cs="Courier New"/>
+          <w:sz w:val="28"/>
+          <w:szCs w:val="28"/>
+        </w:rPr>
+        <w:t xml:space="preserve"> = </w:t>
+      </w:r>
+      <w:proofErr w:type="spellStart"/>
+      <w:r>
+        <w:rPr>
+          <w:rFonts w:ascii="Courier New" w:hAnsi="Courier New" w:cs="Courier New"/>
+          <w:sz w:val="28"/>
+          <w:szCs w:val="28"/>
+        </w:rPr>
+        <w:t>a.ЧЛВК_ИД</w:t>
+      </w:r>
+      <w:proofErr w:type="spellEnd"/>
     </w:p>
     <w:p>
       <w:pPr>
@@ -3432,7 +4761,43 @@
           <w:sz w:val="28"/>
           <w:szCs w:val="28"/>
         </w:rPr>
-        <w:t>where a.ОЦЕНКА in ('2', '3', '4', '5') and c.ГРУППА = '3100'</w:t>
+        <w:t xml:space="preserve">where </w:t>
+      </w:r>
+      <w:proofErr w:type="spellStart"/>
+      <w:r>
+        <w:rPr>
+          <w:rFonts w:ascii="Courier New" w:hAnsi="Courier New" w:cs="Courier New"/>
+          <w:sz w:val="28"/>
+          <w:szCs w:val="28"/>
+        </w:rPr>
+        <w:t>a.ОЦЕНКА</w:t>
+      </w:r>
+      <w:proofErr w:type="spellEnd"/>
+      <w:r>
+        <w:rPr>
+          <w:rFonts w:ascii="Courier New" w:hAnsi="Courier New" w:cs="Courier New"/>
+          <w:sz w:val="28"/>
+          <w:szCs w:val="28"/>
+        </w:rPr>
+        <w:t xml:space="preserve"> in ('2', '3', '4', '5') and </w:t>
+      </w:r>
+      <w:proofErr w:type="spellStart"/>
+      <w:r>
+        <w:rPr>
+          <w:rFonts w:ascii="Courier New" w:hAnsi="Courier New" w:cs="Courier New"/>
+          <w:sz w:val="28"/>
+          <w:szCs w:val="28"/>
+        </w:rPr>
+        <w:t>c.ГРУППА</w:t>
+      </w:r>
+      <w:proofErr w:type="spellEnd"/>
+      <w:r>
+        <w:rPr>
+          <w:rFonts w:ascii="Courier New" w:hAnsi="Courier New" w:cs="Courier New"/>
+          <w:sz w:val="28"/>
+          <w:szCs w:val="28"/>
+        </w:rPr>
+        <w:t xml:space="preserve"> = '3100'</w:t>
       </w:r>
     </w:p>
     <w:p>
@@ -3451,7 +4816,61 @@
           <w:sz w:val="28"/>
           <w:szCs w:val="28"/>
         </w:rPr>
-        <w:t>group by b.ИМЯ, b.ОТЧЕСТВО, b.ФАМИЛИЯ) as foo);</w:t>
+        <w:t xml:space="preserve">group by </w:t>
+      </w:r>
+      <w:proofErr w:type="spellStart"/>
+      <w:r>
+        <w:rPr>
+          <w:rFonts w:ascii="Courier New" w:hAnsi="Courier New" w:cs="Courier New"/>
+          <w:sz w:val="28"/>
+          <w:szCs w:val="28"/>
+        </w:rPr>
+        <w:t>b.ИМЯ</w:t>
+      </w:r>
+      <w:proofErr w:type="spellEnd"/>
+      <w:r>
+        <w:rPr>
+          <w:rFonts w:ascii="Courier New" w:hAnsi="Courier New" w:cs="Courier New"/>
+          <w:sz w:val="28"/>
+          <w:szCs w:val="28"/>
+        </w:rPr>
+        <w:t xml:space="preserve">, </w:t>
+      </w:r>
+      <w:proofErr w:type="spellStart"/>
+      <w:r>
+        <w:rPr>
+          <w:rFonts w:ascii="Courier New" w:hAnsi="Courier New" w:cs="Courier New"/>
+          <w:sz w:val="28"/>
+          <w:szCs w:val="28"/>
+        </w:rPr>
+        <w:t>b.ОТЧЕСТВО</w:t>
+      </w:r>
+      <w:proofErr w:type="spellEnd"/>
+      <w:r>
+        <w:rPr>
+          <w:rFonts w:ascii="Courier New" w:hAnsi="Courier New" w:cs="Courier New"/>
+          <w:sz w:val="28"/>
+          <w:szCs w:val="28"/>
+        </w:rPr>
+        <w:t xml:space="preserve">, </w:t>
+      </w:r>
+      <w:proofErr w:type="spellStart"/>
+      <w:r>
+        <w:rPr>
+          <w:rFonts w:ascii="Courier New" w:hAnsi="Courier New" w:cs="Courier New"/>
+          <w:sz w:val="28"/>
+          <w:szCs w:val="28"/>
+        </w:rPr>
+        <w:t>b.ФАМИЛИЯ</w:t>
+      </w:r>
+      <w:proofErr w:type="spellEnd"/>
+      <w:r>
+        <w:rPr>
+          <w:rFonts w:ascii="Courier New" w:hAnsi="Courier New" w:cs="Courier New"/>
+          <w:sz w:val="28"/>
+          <w:szCs w:val="28"/>
+        </w:rPr>
+        <w:t>) as foo);</w:t>
       </w:r>
     </w:p>
     <w:p>
@@ -3667,6 +5086,7 @@
         </w:rPr>
         <w:t xml:space="preserve">, Н_ПЛАНЫ </w:t>
       </w:r>
+      <w:proofErr w:type="gramStart"/>
       <w:r>
         <w:rPr>
           <w:rFonts w:ascii="Courier New" w:hAnsi="Courier New" w:cs="Courier New"/>
@@ -3675,6 +5095,7 @@
         </w:rPr>
         <w:t>c</w:t>
       </w:r>
+      <w:proofErr w:type="gramEnd"/>
     </w:p>
     <w:p>
       <w:pPr>
@@ -3692,7 +5113,43 @@
           <w:sz w:val="28"/>
           <w:szCs w:val="28"/>
         </w:rPr>
-        <w:t>where (a.НАЧАЛО::text)  like '</w:t>
+        <w:t>where (</w:t>
+      </w:r>
+      <w:proofErr w:type="spellStart"/>
+      <w:r>
+        <w:rPr>
+          <w:rFonts w:ascii="Courier New" w:hAnsi="Courier New" w:cs="Courier New"/>
+          <w:sz w:val="28"/>
+          <w:szCs w:val="28"/>
+        </w:rPr>
+        <w:t>a.</w:t>
+      </w:r>
+      <w:proofErr w:type="gramStart"/>
+      <w:r>
+        <w:rPr>
+          <w:rFonts w:ascii="Courier New" w:hAnsi="Courier New" w:cs="Courier New"/>
+          <w:sz w:val="28"/>
+          <w:szCs w:val="28"/>
+        </w:rPr>
+        <w:t>НАЧАЛО</w:t>
+      </w:r>
+      <w:proofErr w:type="spellEnd"/>
+      <w:r>
+        <w:rPr>
+          <w:rFonts w:ascii="Courier New" w:hAnsi="Courier New" w:cs="Courier New"/>
+          <w:sz w:val="28"/>
+          <w:szCs w:val="28"/>
+        </w:rPr>
+        <w:t>::</w:t>
+      </w:r>
+      <w:proofErr w:type="gramEnd"/>
+      <w:r>
+        <w:rPr>
+          <w:rFonts w:ascii="Courier New" w:hAnsi="Courier New" w:cs="Courier New"/>
+          <w:sz w:val="28"/>
+          <w:szCs w:val="28"/>
+        </w:rPr>
+        <w:t>text)  like '</w:t>
       </w:r>
       <w:r>
         <w:rPr>
@@ -3791,8 +5248,36 @@
           <w:sz w:val="28"/>
           <w:szCs w:val="28"/>
         </w:rPr>
-        <w:t>and c.ФО_ИД = b.ИД</w:t>
-      </w:r>
+        <w:t xml:space="preserve">and </w:t>
+      </w:r>
+      <w:proofErr w:type="spellStart"/>
+      <w:r>
+        <w:rPr>
+          <w:rFonts w:ascii="Courier New" w:hAnsi="Courier New" w:cs="Courier New"/>
+          <w:sz w:val="28"/>
+          <w:szCs w:val="28"/>
+        </w:rPr>
+        <w:t>c.ФО_ИД</w:t>
+      </w:r>
+      <w:proofErr w:type="spellEnd"/>
+      <w:r>
+        <w:rPr>
+          <w:rFonts w:ascii="Courier New" w:hAnsi="Courier New" w:cs="Courier New"/>
+          <w:sz w:val="28"/>
+          <w:szCs w:val="28"/>
+        </w:rPr>
+        <w:t xml:space="preserve"> = </w:t>
+      </w:r>
+      <w:proofErr w:type="spellStart"/>
+      <w:r>
+        <w:rPr>
+          <w:rFonts w:ascii="Courier New" w:hAnsi="Courier New" w:cs="Courier New"/>
+          <w:sz w:val="28"/>
+          <w:szCs w:val="28"/>
+        </w:rPr>
+        <w:t>b.ИД</w:t>
+      </w:r>
+      <w:proofErr w:type="spellEnd"/>
     </w:p>
     <w:p>
       <w:pPr>
@@ -3810,8 +5295,36 @@
           <w:sz w:val="28"/>
           <w:szCs w:val="28"/>
         </w:rPr>
-        <w:t>and c.ИД = a.ПЛАН_ИД</w:t>
-      </w:r>
+        <w:t xml:space="preserve">and </w:t>
+      </w:r>
+      <w:proofErr w:type="spellStart"/>
+      <w:r>
+        <w:rPr>
+          <w:rFonts w:ascii="Courier New" w:hAnsi="Courier New" w:cs="Courier New"/>
+          <w:sz w:val="28"/>
+          <w:szCs w:val="28"/>
+        </w:rPr>
+        <w:t>c.ИД</w:t>
+      </w:r>
+      <w:proofErr w:type="spellEnd"/>
+      <w:r>
+        <w:rPr>
+          <w:rFonts w:ascii="Courier New" w:hAnsi="Courier New" w:cs="Courier New"/>
+          <w:sz w:val="28"/>
+          <w:szCs w:val="28"/>
+        </w:rPr>
+        <w:t xml:space="preserve"> = </w:t>
+      </w:r>
+      <w:proofErr w:type="spellStart"/>
+      <w:r>
+        <w:rPr>
+          <w:rFonts w:ascii="Courier New" w:hAnsi="Courier New" w:cs="Courier New"/>
+          <w:sz w:val="28"/>
+          <w:szCs w:val="28"/>
+        </w:rPr>
+        <w:t>a.ПЛАН_ИД</w:t>
+      </w:r>
+      <w:proofErr w:type="spellEnd"/>
     </w:p>
     <w:p>
       <w:pPr>
@@ -4182,7 +5695,6 @@
           <w:rFonts w:ascii="Courier New" w:hAnsi="Courier New" w:cs="Courier New"/>
           <w:sz w:val="28"/>
           <w:szCs w:val="28"/>
-          <w:lang w:val="ru-RU"/>
         </w:rPr>
       </w:pPr>
       <w:r>
@@ -4198,7 +5710,6 @@
           <w:rFonts w:ascii="Courier New" w:hAnsi="Courier New" w:cs="Courier New"/>
           <w:sz w:val="28"/>
           <w:szCs w:val="28"/>
-          <w:lang w:val="ru-RU"/>
         </w:rPr>
         <w:t xml:space="preserve"> </w:t>
       </w:r>
@@ -4215,7 +5726,6 @@
           <w:rFonts w:ascii="Courier New" w:hAnsi="Courier New" w:cs="Courier New"/>
           <w:sz w:val="28"/>
           <w:szCs w:val="28"/>
-          <w:lang w:val="ru-RU"/>
         </w:rPr>
         <w:t xml:space="preserve"> </w:t>
       </w:r>
@@ -4232,9 +5742,25 @@
           <w:rFonts w:ascii="Courier New" w:hAnsi="Courier New" w:cs="Courier New"/>
           <w:sz w:val="28"/>
           <w:szCs w:val="28"/>
-          <w:lang w:val="ru-RU"/>
-        </w:rPr>
-        <w:t xml:space="preserve">.ИМЯ, </w:t>
+        </w:rPr>
+        <w:t>.</w:t>
+      </w:r>
+      <w:r>
+        <w:rPr>
+          <w:rFonts w:ascii="Courier New" w:hAnsi="Courier New" w:cs="Courier New"/>
+          <w:sz w:val="28"/>
+          <w:szCs w:val="28"/>
+          <w:lang w:val="ru-RU"/>
+        </w:rPr>
+        <w:t>ИМЯ</w:t>
+      </w:r>
+      <w:r>
+        <w:rPr>
+          <w:rFonts w:ascii="Courier New" w:hAnsi="Courier New" w:cs="Courier New"/>
+          <w:sz w:val="28"/>
+          <w:szCs w:val="28"/>
+        </w:rPr>
+        <w:t xml:space="preserve">, </w:t>
       </w:r>
       <w:r>
         <w:rPr>
@@ -4249,9 +5775,25 @@
           <w:rFonts w:ascii="Courier New" w:hAnsi="Courier New" w:cs="Courier New"/>
           <w:sz w:val="28"/>
           <w:szCs w:val="28"/>
-          <w:lang w:val="ru-RU"/>
-        </w:rPr>
-        <w:t xml:space="preserve">.ФАМИЛИЯ, </w:t>
+        </w:rPr>
+        <w:t>.</w:t>
+      </w:r>
+      <w:r>
+        <w:rPr>
+          <w:rFonts w:ascii="Courier New" w:hAnsi="Courier New" w:cs="Courier New"/>
+          <w:sz w:val="28"/>
+          <w:szCs w:val="28"/>
+          <w:lang w:val="ru-RU"/>
+        </w:rPr>
+        <w:t>ФАМИЛИЯ</w:t>
+      </w:r>
+      <w:r>
+        <w:rPr>
+          <w:rFonts w:ascii="Courier New" w:hAnsi="Courier New" w:cs="Courier New"/>
+          <w:sz w:val="28"/>
+          <w:szCs w:val="28"/>
+        </w:rPr>
+        <w:t xml:space="preserve">, </w:t>
       </w:r>
       <w:r>
         <w:rPr>
@@ -4266,9 +5808,25 @@
           <w:rFonts w:ascii="Courier New" w:hAnsi="Courier New" w:cs="Courier New"/>
           <w:sz w:val="28"/>
           <w:szCs w:val="28"/>
-          <w:lang w:val="ru-RU"/>
-        </w:rPr>
-        <w:t xml:space="preserve">.ОТЧЕСТВО, </w:t>
+        </w:rPr>
+        <w:t>.</w:t>
+      </w:r>
+      <w:r>
+        <w:rPr>
+          <w:rFonts w:ascii="Courier New" w:hAnsi="Courier New" w:cs="Courier New"/>
+          <w:sz w:val="28"/>
+          <w:szCs w:val="28"/>
+          <w:lang w:val="ru-RU"/>
+        </w:rPr>
+        <w:t>ОТЧЕСТВО</w:t>
+      </w:r>
+      <w:r>
+        <w:rPr>
+          <w:rFonts w:ascii="Courier New" w:hAnsi="Courier New" w:cs="Courier New"/>
+          <w:sz w:val="28"/>
+          <w:szCs w:val="28"/>
+        </w:rPr>
+        <w:t xml:space="preserve">, </w:t>
       </w:r>
       <w:r>
         <w:rPr>
@@ -4283,9 +5841,42 @@
           <w:rFonts w:ascii="Courier New" w:hAnsi="Courier New" w:cs="Courier New"/>
           <w:sz w:val="28"/>
           <w:szCs w:val="28"/>
-          <w:lang w:val="ru-RU"/>
-        </w:rPr>
-        <w:t xml:space="preserve">.ДАТА_РОЖДЕНИЯ </w:t>
+        </w:rPr>
+        <w:t>.</w:t>
+      </w:r>
+      <w:r>
+        <w:rPr>
+          <w:rFonts w:ascii="Courier New" w:hAnsi="Courier New" w:cs="Courier New"/>
+          <w:sz w:val="28"/>
+          <w:szCs w:val="28"/>
+          <w:lang w:val="ru-RU"/>
+        </w:rPr>
+        <w:t>ДАТА</w:t>
+      </w:r>
+      <w:r>
+        <w:rPr>
+          <w:rFonts w:ascii="Courier New" w:hAnsi="Courier New" w:cs="Courier New"/>
+          <w:sz w:val="28"/>
+          <w:szCs w:val="28"/>
+        </w:rPr>
+        <w:t>_</w:t>
+      </w:r>
+      <w:r>
+        <w:rPr>
+          <w:rFonts w:ascii="Courier New" w:hAnsi="Courier New" w:cs="Courier New"/>
+          <w:sz w:val="28"/>
+          <w:szCs w:val="28"/>
+          <w:lang w:val="ru-RU"/>
+        </w:rPr>
+        <w:t>РОЖДЕНИЯ</w:t>
+      </w:r>
+      <w:r>
+        <w:rPr>
+          <w:rFonts w:ascii="Courier New" w:hAnsi="Courier New" w:cs="Courier New"/>
+          <w:sz w:val="28"/>
+          <w:szCs w:val="28"/>
+        </w:rPr>
+        <w:t xml:space="preserve"> </w:t>
       </w:r>
       <w:r>
         <w:rPr>
@@ -4300,10 +5891,44 @@
           <w:rFonts w:ascii="Courier New" w:hAnsi="Courier New" w:cs="Courier New"/>
           <w:sz w:val="28"/>
           <w:szCs w:val="28"/>
-          <w:lang w:val="ru-RU"/>
-        </w:rPr>
-        <w:t xml:space="preserve"> Н_ЛЮДИ </w:t>
-      </w:r>
+        </w:rPr>
+        <w:t xml:space="preserve"> </w:t>
+      </w:r>
+      <w:r>
+        <w:rPr>
+          <w:rFonts w:ascii="Courier New" w:hAnsi="Courier New" w:cs="Courier New"/>
+          <w:sz w:val="28"/>
+          <w:szCs w:val="28"/>
+          <w:lang w:val="ru-RU"/>
+        </w:rPr>
+        <w:t>Н</w:t>
+      </w:r>
+      <w:r>
+        <w:rPr>
+          <w:rFonts w:ascii="Courier New" w:hAnsi="Courier New" w:cs="Courier New"/>
+          <w:sz w:val="28"/>
+          <w:szCs w:val="28"/>
+        </w:rPr>
+        <w:t>_</w:t>
+      </w:r>
+      <w:r>
+        <w:rPr>
+          <w:rFonts w:ascii="Courier New" w:hAnsi="Courier New" w:cs="Courier New"/>
+          <w:sz w:val="28"/>
+          <w:szCs w:val="28"/>
+          <w:lang w:val="ru-RU"/>
+        </w:rPr>
+        <w:t>ЛЮДИ</w:t>
+      </w:r>
+      <w:r>
+        <w:rPr>
+          <w:rFonts w:ascii="Courier New" w:hAnsi="Courier New" w:cs="Courier New"/>
+          <w:sz w:val="28"/>
+          <w:szCs w:val="28"/>
+        </w:rPr>
+        <w:t xml:space="preserve"> </w:t>
+      </w:r>
+      <w:proofErr w:type="gramStart"/>
       <w:r>
         <w:rPr>
           <w:rFonts w:ascii="Courier New" w:hAnsi="Courier New" w:cs="Courier New"/>
@@ -4312,6 +5937,7 @@
         </w:rPr>
         <w:t>l</w:t>
       </w:r>
+      <w:proofErr w:type="gramEnd"/>
     </w:p>
     <w:p>
       <w:pPr>
@@ -4329,8 +5955,36 @@
           <w:sz w:val="28"/>
           <w:szCs w:val="28"/>
         </w:rPr>
-        <w:t>inner join Н_УЧЕНИКИ y on y.ЧЛВК_ИД = l.ИД</w:t>
-      </w:r>
+        <w:t xml:space="preserve">inner join Н_УЧЕНИКИ y on </w:t>
+      </w:r>
+      <w:proofErr w:type="spellStart"/>
+      <w:r>
+        <w:rPr>
+          <w:rFonts w:ascii="Courier New" w:hAnsi="Courier New" w:cs="Courier New"/>
+          <w:sz w:val="28"/>
+          <w:szCs w:val="28"/>
+        </w:rPr>
+        <w:t>y.ЧЛВК_ИД</w:t>
+      </w:r>
+      <w:proofErr w:type="spellEnd"/>
+      <w:r>
+        <w:rPr>
+          <w:rFonts w:ascii="Courier New" w:hAnsi="Courier New" w:cs="Courier New"/>
+          <w:sz w:val="28"/>
+          <w:szCs w:val="28"/>
+        </w:rPr>
+        <w:t xml:space="preserve"> = </w:t>
+      </w:r>
+      <w:proofErr w:type="spellStart"/>
+      <w:r>
+        <w:rPr>
+          <w:rFonts w:ascii="Courier New" w:hAnsi="Courier New" w:cs="Courier New"/>
+          <w:sz w:val="28"/>
+          <w:szCs w:val="28"/>
+        </w:rPr>
+        <w:t>l.ИД</w:t>
+      </w:r>
+      <w:proofErr w:type="spellEnd"/>
     </w:p>
     <w:p>
       <w:pPr>
@@ -4342,6 +5996,7 @@
           <w:szCs w:val="28"/>
         </w:rPr>
       </w:pPr>
+      <w:proofErr w:type="gramStart"/>
       <w:r>
         <w:rPr>
           <w:rFonts w:ascii="Courier New" w:hAnsi="Courier New" w:cs="Courier New"/>
@@ -4350,6 +6005,7 @@
         </w:rPr>
         <w:t>where</w:t>
       </w:r>
+      <w:proofErr w:type="gramEnd"/>
     </w:p>
     <w:p>
       <w:pPr>
@@ -4405,8 +6061,38 @@
           <w:sz w:val="28"/>
           <w:szCs w:val="28"/>
         </w:rPr>
-        <w:t>select lu.ИМЯ from Н_ЛЮДИ lu</w:t>
-      </w:r>
+        <w:t xml:space="preserve">select </w:t>
+      </w:r>
+      <w:proofErr w:type="spellStart"/>
+      <w:r>
+        <w:rPr>
+          <w:rFonts w:ascii="Courier New" w:hAnsi="Courier New" w:cs="Courier New"/>
+          <w:sz w:val="28"/>
+          <w:szCs w:val="28"/>
+        </w:rPr>
+        <w:t>lu.ИМЯ</w:t>
+      </w:r>
+      <w:proofErr w:type="spellEnd"/>
+      <w:r>
+        <w:rPr>
+          <w:rFonts w:ascii="Courier New" w:hAnsi="Courier New" w:cs="Courier New"/>
+          <w:sz w:val="28"/>
+          <w:szCs w:val="28"/>
+        </w:rPr>
+        <w:t xml:space="preserve"> from Н_ЛЮДИ </w:t>
+      </w:r>
+      <w:proofErr w:type="spellStart"/>
+      <w:proofErr w:type="gramStart"/>
+      <w:r>
+        <w:rPr>
+          <w:rFonts w:ascii="Courier New" w:hAnsi="Courier New" w:cs="Courier New"/>
+          <w:sz w:val="28"/>
+          <w:szCs w:val="28"/>
+        </w:rPr>
+        <w:t>lu</w:t>
+      </w:r>
+      <w:proofErr w:type="spellEnd"/>
+      <w:proofErr w:type="gramEnd"/>
     </w:p>
     <w:p>
       <w:pPr>
@@ -4424,8 +6110,54 @@
           <w:sz w:val="28"/>
           <w:szCs w:val="28"/>
         </w:rPr>
-        <w:t>inner join  Н_УЧЕНИКИ ych on ych.ЧЛВК_ИД = lu.ИД</w:t>
-      </w:r>
+        <w:t xml:space="preserve">inner join  Н_УЧЕНИКИ </w:t>
+      </w:r>
+      <w:proofErr w:type="spellStart"/>
+      <w:r>
+        <w:rPr>
+          <w:rFonts w:ascii="Courier New" w:hAnsi="Courier New" w:cs="Courier New"/>
+          <w:sz w:val="28"/>
+          <w:szCs w:val="28"/>
+        </w:rPr>
+        <w:t>ych</w:t>
+      </w:r>
+      <w:proofErr w:type="spellEnd"/>
+      <w:r>
+        <w:rPr>
+          <w:rFonts w:ascii="Courier New" w:hAnsi="Courier New" w:cs="Courier New"/>
+          <w:sz w:val="28"/>
+          <w:szCs w:val="28"/>
+        </w:rPr>
+        <w:t xml:space="preserve"> on </w:t>
+      </w:r>
+      <w:proofErr w:type="spellStart"/>
+      <w:r>
+        <w:rPr>
+          <w:rFonts w:ascii="Courier New" w:hAnsi="Courier New" w:cs="Courier New"/>
+          <w:sz w:val="28"/>
+          <w:szCs w:val="28"/>
+        </w:rPr>
+        <w:t>ych.ЧЛВК_ИД</w:t>
+      </w:r>
+      <w:proofErr w:type="spellEnd"/>
+      <w:r>
+        <w:rPr>
+          <w:rFonts w:ascii="Courier New" w:hAnsi="Courier New" w:cs="Courier New"/>
+          <w:sz w:val="28"/>
+          <w:szCs w:val="28"/>
+        </w:rPr>
+        <w:t xml:space="preserve"> = </w:t>
+      </w:r>
+      <w:proofErr w:type="spellStart"/>
+      <w:r>
+        <w:rPr>
+          <w:rFonts w:ascii="Courier New" w:hAnsi="Courier New" w:cs="Courier New"/>
+          <w:sz w:val="28"/>
+          <w:szCs w:val="28"/>
+        </w:rPr>
+        <w:t>lu.ИД</w:t>
+      </w:r>
+      <w:proofErr w:type="spellEnd"/>
     </w:p>
     <w:p>
       <w:pPr>
@@ -4437,13 +6169,23 @@
           <w:szCs w:val="28"/>
         </w:rPr>
       </w:pPr>
-      <w:r>
-        <w:rPr>
-          <w:rFonts w:ascii="Courier New" w:hAnsi="Courier New" w:cs="Courier New"/>
-          <w:sz w:val="28"/>
-          <w:szCs w:val="28"/>
-        </w:rPr>
-        <w:t xml:space="preserve">where </w:t>
+      <w:proofErr w:type="gramStart"/>
+      <w:r>
+        <w:rPr>
+          <w:rFonts w:ascii="Courier New" w:hAnsi="Courier New" w:cs="Courier New"/>
+          <w:sz w:val="28"/>
+          <w:szCs w:val="28"/>
+        </w:rPr>
+        <w:t>where</w:t>
+      </w:r>
+      <w:proofErr w:type="gramEnd"/>
+      <w:r>
+        <w:rPr>
+          <w:rFonts w:ascii="Courier New" w:hAnsi="Courier New" w:cs="Courier New"/>
+          <w:sz w:val="28"/>
+          <w:szCs w:val="28"/>
+        </w:rPr>
+        <w:t xml:space="preserve"> </w:t>
       </w:r>
     </w:p>
     <w:p>
@@ -4456,13 +6198,41 @@
           <w:szCs w:val="28"/>
         </w:rPr>
       </w:pPr>
-      <w:r>
-        <w:rPr>
-          <w:rFonts w:ascii="Courier New" w:hAnsi="Courier New" w:cs="Courier New"/>
-          <w:sz w:val="28"/>
-          <w:szCs w:val="28"/>
-        </w:rPr>
-        <w:t xml:space="preserve">lu.ОТЧЕСТВО = l.ОТЧЕСТВО </w:t>
+      <w:proofErr w:type="spellStart"/>
+      <w:r>
+        <w:rPr>
+          <w:rFonts w:ascii="Courier New" w:hAnsi="Courier New" w:cs="Courier New"/>
+          <w:sz w:val="28"/>
+          <w:szCs w:val="28"/>
+        </w:rPr>
+        <w:t>lu.ОТЧЕСТВО</w:t>
+      </w:r>
+      <w:proofErr w:type="spellEnd"/>
+      <w:r>
+        <w:rPr>
+          <w:rFonts w:ascii="Courier New" w:hAnsi="Courier New" w:cs="Courier New"/>
+          <w:sz w:val="28"/>
+          <w:szCs w:val="28"/>
+        </w:rPr>
+        <w:t xml:space="preserve"> = </w:t>
+      </w:r>
+      <w:proofErr w:type="spellStart"/>
+      <w:r>
+        <w:rPr>
+          <w:rFonts w:ascii="Courier New" w:hAnsi="Courier New" w:cs="Courier New"/>
+          <w:sz w:val="28"/>
+          <w:szCs w:val="28"/>
+        </w:rPr>
+        <w:t>l.ОТЧЕСТВО</w:t>
+      </w:r>
+      <w:proofErr w:type="spellEnd"/>
+      <w:r>
+        <w:rPr>
+          <w:rFonts w:ascii="Courier New" w:hAnsi="Courier New" w:cs="Courier New"/>
+          <w:sz w:val="28"/>
+          <w:szCs w:val="28"/>
+        </w:rPr>
+        <w:t xml:space="preserve"> </w:t>
       </w:r>
     </w:p>
     <w:p>
@@ -4495,6 +6265,7 @@
           <w:lang w:val="ru-RU"/>
         </w:rPr>
       </w:pPr>
+      <w:proofErr w:type="spellStart"/>
       <w:r>
         <w:rPr>
           <w:rFonts w:ascii="Courier New" w:hAnsi="Courier New" w:cs="Courier New"/>
@@ -4503,6 +6274,7 @@
         </w:rPr>
         <w:t>lu</w:t>
       </w:r>
+      <w:proofErr w:type="spellEnd"/>
       <w:r>
         <w:rPr>
           <w:rFonts w:ascii="Courier New" w:hAnsi="Courier New" w:cs="Courier New"/>

</xml_diff>